<commit_message>
aggiunto param. Gearbox(°C) su diesel
</commit_message>
<xml_diff>
--- a/manuals/Baccable_manual_EN.docx
+++ b/manuals/Baccable_manual_EN.docx
@@ -182,7 +182,7 @@
           <w:noProof/>
         </w:rPr>
         <w:drawing>
-          <wp:inline distT="0" distB="0" distL="0" distR="0" wp14:anchorId="67CE4B57" wp14:editId="6E181D3C">
+          <wp:inline distT="0" distB="0" distL="0" distR="0" wp14:anchorId="67CE4B57" wp14:editId="5CE8AC8C">
             <wp:extent cx="5007220" cy="2488786"/>
             <wp:effectExtent l="0" t="0" r="3175" b="6985"/>
             <wp:docPr id="1632200295" name="Immagine 37"/>
@@ -4586,7 +4586,7 @@
           <w:noProof/>
         </w:rPr>
         <w:drawing>
-          <wp:inline distT="0" distB="0" distL="0" distR="0" wp14:anchorId="609577F7" wp14:editId="21CA6F2F">
+          <wp:inline distT="0" distB="0" distL="0" distR="0" wp14:anchorId="609577F7" wp14:editId="01DED6F2">
             <wp:extent cx="2583211" cy="2313745"/>
             <wp:effectExtent l="0" t="0" r="7620" b="0"/>
             <wp:docPr id="781633535" name="Immagine 39"/>
@@ -4642,7 +4642,7 @@
           <w:noProof/>
         </w:rPr>
         <w:drawing>
-          <wp:inline distT="0" distB="0" distL="0" distR="0" wp14:anchorId="61281DE3" wp14:editId="7A3D6EA3">
+          <wp:inline distT="0" distB="0" distL="0" distR="0" wp14:anchorId="61281DE3" wp14:editId="53D7337B">
             <wp:extent cx="2411730" cy="2314135"/>
             <wp:effectExtent l="0" t="0" r="7620" b="0"/>
             <wp:docPr id="1618152605" name="Immagine 38"/>
@@ -5292,7 +5292,7 @@
           <w:noProof/>
         </w:rPr>
         <w:drawing>
-          <wp:inline distT="0" distB="0" distL="0" distR="0" wp14:anchorId="22162EBD" wp14:editId="52B4B981">
+          <wp:inline distT="0" distB="0" distL="0" distR="0" wp14:anchorId="22162EBD" wp14:editId="10422020">
             <wp:extent cx="2700997" cy="2488565"/>
             <wp:effectExtent l="0" t="0" r="4445" b="6985"/>
             <wp:docPr id="133927039" name="Immagine 37"/>
@@ -6892,7 +6892,7 @@
           <w:noProof/>
         </w:rPr>
         <w:drawing>
-          <wp:inline distT="0" distB="0" distL="0" distR="0" wp14:anchorId="0DF2352D" wp14:editId="68EFCDBD">
+          <wp:inline distT="0" distB="0" distL="0" distR="0" wp14:anchorId="0DF2352D" wp14:editId="1C5BFE93">
             <wp:extent cx="4812030" cy="4904114"/>
             <wp:effectExtent l="0" t="0" r="7620" b="0"/>
             <wp:docPr id="871947284" name="Immagine 1"/>
@@ -7719,7 +7719,7 @@
           <w:noProof/>
         </w:rPr>
         <w:drawing>
-          <wp:inline distT="0" distB="0" distL="0" distR="0" wp14:anchorId="14B2A6D3" wp14:editId="0B80D81F">
+          <wp:inline distT="0" distB="0" distL="0" distR="0" wp14:anchorId="14B2A6D3" wp14:editId="3CFBA0FE">
             <wp:extent cx="2700997" cy="2488565"/>
             <wp:effectExtent l="0" t="0" r="4445" b="6985"/>
             <wp:docPr id="317039099" name="Immagine 37"/>
@@ -9511,8 +9511,8 @@
       </w:pPr>
       <w:bookmarkStart w:id="14" w:name="_Toc205197644"/>
       <w:bookmarkStart w:id="15" w:name="_Toc205197645"/>
-      <w:bookmarkStart w:id="16" w:name="_Hlk194154488"/>
-      <w:bookmarkStart w:id="17" w:name="_Toc208726929"/>
+      <w:bookmarkStart w:id="16" w:name="_Toc208726929"/>
+      <w:bookmarkStart w:id="17" w:name="_Hlk194154488"/>
       <w:bookmarkEnd w:id="14"/>
       <w:bookmarkEnd w:id="15"/>
       <w:r>
@@ -9524,7 +9524,7 @@
         <w:lastRenderedPageBreak/>
         <w:t>USAGE</w:t>
       </w:r>
-      <w:bookmarkEnd w:id="17"/>
+      <w:bookmarkEnd w:id="16"/>
     </w:p>
     <w:p/>
     <w:p>
@@ -12113,15 +12113,7 @@
                 <w:color w:val="000000"/>
                 <w:lang w:val="it-IT"/>
               </w:rPr>
-              <w:t>P</w:t>
-            </w:r>
-            <w:r>
-              <w:rPr>
-                <w:rFonts w:ascii="Calibri" w:eastAsia="Times New Roman" w:hAnsi="Calibri" w:cs="Calibri"/>
-                <w:color w:val="000000"/>
-                <w:lang w:val="it-IT"/>
-              </w:rPr>
-              <w:t>ower And Torque</w:t>
+              <w:t>Power And Torque</w:t>
             </w:r>
           </w:p>
         </w:tc>
@@ -12517,14 +12509,7 @@
                 <w:rFonts w:ascii="Calibri" w:eastAsia="Times New Roman" w:hAnsi="Calibri" w:cs="Calibri"/>
                 <w:color w:val="000000"/>
               </w:rPr>
-              <w:t xml:space="preserve"> discharge</w:t>
-            </w:r>
-            <w:r>
-              <w:rPr>
-                <w:rFonts w:ascii="Calibri" w:eastAsia="Times New Roman" w:hAnsi="Calibri" w:cs="Calibri"/>
-                <w:color w:val="000000"/>
-              </w:rPr>
-              <w:t>)</w:t>
+              <w:t xml:space="preserve"> discharge)</w:t>
             </w:r>
           </w:p>
         </w:tc>
@@ -19291,6 +19276,104 @@
                 <w:rFonts w:ascii="Calibri" w:eastAsia="Times New Roman" w:hAnsi="Calibri" w:cs="Calibri"/>
                 <w:color w:val="000000"/>
               </w:rPr>
+              <w:t>GEARBOX</w:t>
+            </w:r>
+          </w:p>
+        </w:tc>
+        <w:tc>
+          <w:tcPr>
+            <w:tcW w:w="1129" w:type="dxa"/>
+            <w:tcBorders>
+              <w:top w:val="single" w:sz="4" w:space="0" w:color="auto"/>
+              <w:left w:val="nil"/>
+              <w:bottom w:val="single" w:sz="4" w:space="0" w:color="auto"/>
+              <w:right w:val="single" w:sz="4" w:space="0" w:color="auto"/>
+            </w:tcBorders>
+            <w:shd w:val="clear" w:color="auto" w:fill="auto"/>
+            <w:noWrap/>
+            <w:vAlign w:val="center"/>
+          </w:tcPr>
+          <w:p>
+            <w:pPr>
+              <w:spacing w:after="0" w:line="240" w:lineRule="auto"/>
+              <w:rPr>
+                <w:rFonts w:ascii="Calibri" w:eastAsia="Times New Roman" w:hAnsi="Calibri" w:cs="Calibri"/>
+                <w:color w:val="000000"/>
+              </w:rPr>
+            </w:pPr>
+            <w:r>
+              <w:rPr>
+                <w:rFonts w:ascii="Calibri" w:eastAsia="Times New Roman" w:hAnsi="Calibri" w:cstheme="minorHAnsi"/>
+                <w:color w:val="000000"/>
+                <w:lang w:val="it-IT"/>
+              </w:rPr>
+              <w:t>°C</w:t>
+            </w:r>
+          </w:p>
+        </w:tc>
+        <w:tc>
+          <w:tcPr>
+            <w:tcW w:w="5386" w:type="dxa"/>
+            <w:tcBorders>
+              <w:top w:val="nil"/>
+              <w:left w:val="nil"/>
+              <w:bottom w:val="single" w:sz="4" w:space="0" w:color="auto"/>
+              <w:right w:val="single" w:sz="4" w:space="0" w:color="auto"/>
+            </w:tcBorders>
+            <w:shd w:val="clear" w:color="auto" w:fill="auto"/>
+            <w:noWrap/>
+            <w:vAlign w:val="bottom"/>
+          </w:tcPr>
+          <w:p>
+            <w:pPr>
+              <w:spacing w:after="0" w:line="240" w:lineRule="auto"/>
+              <w:rPr>
+                <w:rFonts w:ascii="Calibri" w:eastAsia="Times New Roman" w:hAnsi="Calibri" w:cs="Calibri"/>
+                <w:color w:val="000000"/>
+              </w:rPr>
+            </w:pPr>
+            <w:r>
+              <w:rPr>
+                <w:rFonts w:ascii="Calibri" w:eastAsia="Times New Roman" w:hAnsi="Calibri" w:cs="Calibri"/>
+                <w:color w:val="000000"/>
+              </w:rPr>
+              <w:t>Gearbox temperature</w:t>
+            </w:r>
+          </w:p>
+        </w:tc>
+      </w:tr>
+      <w:tr>
+        <w:trPr>
+          <w:cantSplit/>
+          <w:trHeight w:val="300"/>
+          <w:jc w:val="center"/>
+        </w:trPr>
+        <w:tc>
+          <w:tcPr>
+            <w:tcW w:w="1985" w:type="dxa"/>
+            <w:tcBorders>
+              <w:top w:val="nil"/>
+              <w:left w:val="single" w:sz="4" w:space="0" w:color="auto"/>
+              <w:bottom w:val="single" w:sz="4" w:space="0" w:color="auto"/>
+              <w:right w:val="single" w:sz="4" w:space="0" w:color="auto"/>
+            </w:tcBorders>
+            <w:shd w:val="clear" w:color="auto" w:fill="auto"/>
+            <w:noWrap/>
+            <w:vAlign w:val="center"/>
+          </w:tcPr>
+          <w:p>
+            <w:pPr>
+              <w:spacing w:after="0" w:line="240" w:lineRule="auto"/>
+              <w:rPr>
+                <w:rFonts w:ascii="Calibri" w:eastAsia="Times New Roman" w:hAnsi="Calibri" w:cs="Calibri"/>
+                <w:color w:val="000000"/>
+              </w:rPr>
+            </w:pPr>
+            <w:r>
+              <w:rPr>
+                <w:rFonts w:ascii="Calibri" w:eastAsia="Times New Roman" w:hAnsi="Calibri" w:cs="Calibri"/>
+                <w:color w:val="000000"/>
+              </w:rPr>
               <w:t>EXAUST GAS</w:t>
             </w:r>
           </w:p>
@@ -20679,6 +20762,7 @@
                 <w:rFonts w:ascii="Calibri" w:eastAsia="Times New Roman" w:hAnsi="Calibri" w:cs="Calibri"/>
                 <w:color w:val="000000"/>
               </w:rPr>
+              <w:lastRenderedPageBreak/>
               <w:t>DIESEL</w:t>
             </w:r>
           </w:p>
@@ -20781,7 +20865,6 @@
                 <w:rFonts w:ascii="Calibri" w:eastAsia="Times New Roman" w:hAnsi="Calibri" w:cs="Calibri"/>
                 <w:color w:val="000000"/>
               </w:rPr>
-              <w:lastRenderedPageBreak/>
               <w:t>ODOM. LAST</w:t>
             </w:r>
           </w:p>
@@ -22823,7 +22906,7 @@
         <w:t xml:space="preserve"> the button presses on the Cruise Control keypad, replacing them with those of the Adaptive Cruise Control (ACC) keypad. This eliminates the need to purchase the ACC keypad on the steering wheel. It is dependent on performing a proxy alignment to enable ACC and disable CC</w:t>
       </w:r>
     </w:p>
-    <w:bookmarkEnd w:id="16"/>
+    <w:bookmarkEnd w:id="17"/>
     <w:p>
       <w:pPr>
         <w:jc w:val="both"/>
@@ -24262,7 +24345,6 @@
           <w:rStyle w:val="Enfasigrassetto"/>
           <w:rFonts w:asciiTheme="minorHAnsi" w:hAnsiTheme="minorHAnsi" w:cstheme="minorHAnsi"/>
           <w:color w:val="auto"/>
-          <w:lang w:val="it-IT"/>
         </w:rPr>
       </w:pPr>
       <w:bookmarkStart w:id="48" w:name="_Toc208725411"/>
@@ -24272,159 +24354,111 @@
           <w:rStyle w:val="Enfasigrassetto"/>
           <w:rFonts w:asciiTheme="minorHAnsi" w:hAnsiTheme="minorHAnsi" w:cstheme="minorHAnsi"/>
           <w:color w:val="auto"/>
-          <w:lang w:val="it-IT"/>
-        </w:rPr>
-        <w:t>2.</w:t>
+        </w:rPr>
+        <w:t>2.22</w:t>
       </w:r>
       <w:r>
         <w:rPr>
           <w:rStyle w:val="Enfasigrassetto"/>
           <w:rFonts w:asciiTheme="minorHAnsi" w:hAnsiTheme="minorHAnsi" w:cstheme="minorHAnsi"/>
           <w:color w:val="auto"/>
-          <w:lang w:val="it-IT"/>
-        </w:rPr>
-        <w:t>22</w:t>
-      </w:r>
-      <w:r>
+        </w:rPr>
+        <w:tab/>
+        <w:t>MAIN SETUP MENU</w:t>
+      </w:r>
+      <w:bookmarkEnd w:id="48"/>
+      <w:bookmarkEnd w:id="49"/>
+    </w:p>
+    <w:p>
+      <w:pPr>
+        <w:pStyle w:val="Paragrafoelenco"/>
+        <w:jc w:val="both"/>
+      </w:pPr>
+      <w:r>
+        <w:t xml:space="preserve">It is accessible from the main menu and allows you to enable and disable each individual function of the </w:t>
+      </w:r>
+      <w:proofErr w:type="spellStart"/>
+      <w:r>
+        <w:t>baccable</w:t>
+      </w:r>
+      <w:proofErr w:type="spellEnd"/>
+      <w:r>
+        <w:t xml:space="preserve">. </w:t>
+      </w:r>
+      <w:r>
+        <w:t>See para. 2.1</w:t>
+      </w:r>
+    </w:p>
+    <w:p>
+      <w:pPr>
+        <w:pStyle w:val="Titolo2"/>
         <w:rPr>
           <w:rStyle w:val="Enfasigrassetto"/>
           <w:rFonts w:asciiTheme="minorHAnsi" w:hAnsiTheme="minorHAnsi" w:cstheme="minorHAnsi"/>
           <w:color w:val="auto"/>
-          <w:lang w:val="it-IT"/>
-        </w:rPr>
-        <w:tab/>
-      </w:r>
+        </w:rPr>
+      </w:pPr>
+      <w:bookmarkStart w:id="50" w:name="_Toc208725412"/>
+      <w:bookmarkStart w:id="51" w:name="_Toc208726954"/>
       <w:r>
         <w:rPr>
           <w:rStyle w:val="Enfasigrassetto"/>
           <w:rFonts w:asciiTheme="minorHAnsi" w:hAnsiTheme="minorHAnsi" w:cstheme="minorHAnsi"/>
           <w:color w:val="auto"/>
-          <w:lang w:val="it-IT"/>
-        </w:rPr>
-        <w:t>MAIN SETUP MENU</w:t>
-      </w:r>
-      <w:bookmarkEnd w:id="48"/>
-      <w:bookmarkEnd w:id="49"/>
-    </w:p>
-    <w:p>
-      <w:pPr>
-        <w:pStyle w:val="Paragrafoelenco"/>
-        <w:jc w:val="both"/>
-        <w:rPr>
-          <w:lang w:val="it-IT"/>
-        </w:rPr>
-      </w:pPr>
-      <w:r>
-        <w:t xml:space="preserve">It is accessible from the main menu and allows you to enable and disable each individual function of the </w:t>
-      </w:r>
-      <w:proofErr w:type="spellStart"/>
-      <w:r>
-        <w:t>baccable</w:t>
-      </w:r>
-      <w:proofErr w:type="spellEnd"/>
-      <w:r>
-        <w:t xml:space="preserve">. </w:t>
-      </w:r>
-      <w:r>
-        <w:rPr>
-          <w:lang w:val="it-IT"/>
-        </w:rPr>
-        <w:t>See para. 2.1</w:t>
-      </w:r>
-    </w:p>
-    <w:p>
-      <w:pPr>
-        <w:pStyle w:val="Titolo2"/>
+        </w:rPr>
+        <w:t>2.23</w:t>
+      </w:r>
+      <w:r>
         <w:rPr>
           <w:rStyle w:val="Enfasigrassetto"/>
           <w:rFonts w:asciiTheme="minorHAnsi" w:hAnsiTheme="minorHAnsi" w:cstheme="minorHAnsi"/>
           <w:color w:val="auto"/>
-          <w:lang w:val="it-IT"/>
-        </w:rPr>
-      </w:pPr>
-      <w:bookmarkStart w:id="50" w:name="_Toc208725412"/>
-      <w:bookmarkStart w:id="51" w:name="_Toc208726954"/>
-      <w:r>
+        </w:rPr>
+        <w:tab/>
+        <w:t>PARAMS SETUP MENU</w:t>
+      </w:r>
+      <w:bookmarkEnd w:id="50"/>
+      <w:bookmarkEnd w:id="51"/>
+    </w:p>
+    <w:p>
+      <w:pPr>
+        <w:pStyle w:val="Paragrafoelenco"/>
+        <w:jc w:val="both"/>
+      </w:pPr>
+      <w:r>
+        <w:t xml:space="preserve">It is accessible from the main menu and allows you to hide or </w:t>
+      </w:r>
+      <w:r>
+        <w:t>show</w:t>
+      </w:r>
+      <w:r>
+        <w:t xml:space="preserve"> each individual parameter of the SHOW PARAMS menu. See para. 2.8</w:t>
+      </w:r>
+    </w:p>
+    <w:p>
+      <w:pPr>
+        <w:pStyle w:val="Titolo2"/>
         <w:rPr>
           <w:rStyle w:val="Enfasigrassetto"/>
           <w:rFonts w:asciiTheme="minorHAnsi" w:hAnsiTheme="minorHAnsi" w:cstheme="minorHAnsi"/>
           <w:color w:val="auto"/>
-          <w:lang w:val="it-IT"/>
-        </w:rPr>
-        <w:t>2.</w:t>
-      </w:r>
+        </w:rPr>
+      </w:pPr>
+      <w:bookmarkStart w:id="52" w:name="_Toc208725413"/>
+      <w:bookmarkStart w:id="53" w:name="_Toc208726955"/>
       <w:r>
         <w:rPr>
           <w:rStyle w:val="Enfasigrassetto"/>
           <w:rFonts w:asciiTheme="minorHAnsi" w:hAnsiTheme="minorHAnsi" w:cstheme="minorHAnsi"/>
           <w:color w:val="auto"/>
-          <w:lang w:val="it-IT"/>
-        </w:rPr>
-        <w:t>23</w:t>
+        </w:rPr>
+        <w:t>2.24</w:t>
       </w:r>
       <w:r>
         <w:rPr>
           <w:rStyle w:val="Enfasigrassetto"/>
           <w:rFonts w:asciiTheme="minorHAnsi" w:hAnsiTheme="minorHAnsi" w:cstheme="minorHAnsi"/>
           <w:color w:val="auto"/>
-          <w:lang w:val="it-IT"/>
-        </w:rPr>
-        <w:tab/>
-      </w:r>
-      <w:r>
-        <w:rPr>
-          <w:rStyle w:val="Enfasigrassetto"/>
-          <w:rFonts w:asciiTheme="minorHAnsi" w:hAnsiTheme="minorHAnsi" w:cstheme="minorHAnsi"/>
-          <w:color w:val="auto"/>
-          <w:lang w:val="it-IT"/>
-        </w:rPr>
-        <w:t>PARAMS SETUP MENU</w:t>
-      </w:r>
-      <w:bookmarkEnd w:id="50"/>
-      <w:bookmarkEnd w:id="51"/>
-    </w:p>
-    <w:p>
-      <w:pPr>
-        <w:pStyle w:val="Paragrafoelenco"/>
-        <w:jc w:val="both"/>
-      </w:pPr>
-      <w:r>
-        <w:t xml:space="preserve">It is accessible from the main menu and allows you to hide or </w:t>
-      </w:r>
-      <w:r>
-        <w:t>show</w:t>
-      </w:r>
-      <w:r>
-        <w:t xml:space="preserve"> each individual parameter of the SHOW PARAMS menu. See para. 2.8</w:t>
-      </w:r>
-    </w:p>
-    <w:p>
-      <w:pPr>
-        <w:pStyle w:val="Titolo2"/>
-        <w:rPr>
-          <w:rStyle w:val="Enfasigrassetto"/>
-          <w:rFonts w:asciiTheme="minorHAnsi" w:hAnsiTheme="minorHAnsi" w:cstheme="minorHAnsi"/>
-          <w:color w:val="auto"/>
-          <w:lang w:val="it-IT"/>
-        </w:rPr>
-      </w:pPr>
-      <w:bookmarkStart w:id="52" w:name="_Toc208725413"/>
-      <w:bookmarkStart w:id="53" w:name="_Toc208726955"/>
-      <w:r>
-        <w:rPr>
-          <w:rStyle w:val="Enfasigrassetto"/>
-          <w:rFonts w:asciiTheme="minorHAnsi" w:hAnsiTheme="minorHAnsi" w:cstheme="minorHAnsi"/>
-          <w:color w:val="auto"/>
-          <w:lang w:val="it-IT"/>
-        </w:rPr>
-        <w:t>2.24</w:t>
-      </w:r>
-      <w:r>
-        <w:rPr>
-          <w:rStyle w:val="Enfasigrassetto"/>
-          <w:rFonts w:asciiTheme="minorHAnsi" w:hAnsiTheme="minorHAnsi" w:cstheme="minorHAnsi"/>
-          <w:color w:val="auto"/>
-          <w:lang w:val="it-IT"/>
         </w:rPr>
         <w:tab/>
         <w:t>SHOW RACE MASK</w:t>
@@ -24697,7 +24731,6 @@
           <w:rStyle w:val="Enfasigrassetto"/>
           <w:rFonts w:asciiTheme="minorHAnsi" w:hAnsiTheme="minorHAnsi" w:cstheme="minorHAnsi"/>
           <w:color w:val="auto"/>
-          <w:lang w:val="it-IT"/>
         </w:rPr>
       </w:pPr>
       <w:bookmarkStart w:id="56" w:name="_Toc208725415"/>
@@ -24707,114 +24740,75 @@
           <w:rStyle w:val="Enfasigrassetto"/>
           <w:rFonts w:asciiTheme="minorHAnsi" w:hAnsiTheme="minorHAnsi" w:cstheme="minorHAnsi"/>
           <w:color w:val="auto"/>
-          <w:lang w:val="it-IT"/>
         </w:rPr>
         <w:lastRenderedPageBreak/>
-        <w:t>2.2</w:t>
+        <w:t>2.26</w:t>
       </w:r>
       <w:r>
         <w:rPr>
           <w:rStyle w:val="Enfasigrassetto"/>
           <w:rFonts w:asciiTheme="minorHAnsi" w:hAnsiTheme="minorHAnsi" w:cstheme="minorHAnsi"/>
           <w:color w:val="auto"/>
-          <w:lang w:val="it-IT"/>
-        </w:rPr>
-        <w:t>6</w:t>
-      </w:r>
-      <w:r>
+        </w:rPr>
+        <w:tab/>
+        <w:t>ACC AUTOSTART</w:t>
+      </w:r>
+      <w:bookmarkEnd w:id="56"/>
+      <w:bookmarkEnd w:id="57"/>
+    </w:p>
+    <w:p>
+      <w:pPr>
+        <w:pStyle w:val="Paragrafoelenco"/>
+        <w:ind w:left="1080"/>
+        <w:jc w:val="both"/>
+      </w:pPr>
+      <w:r>
+        <w:rPr>
+          <w:b/>
+          <w:bCs/>
+        </w:rPr>
+        <w:t>Brief Description:</w:t>
+      </w:r>
+      <w:r>
+        <w:rPr>
+          <w:b/>
+          <w:bCs/>
+        </w:rPr>
+        <w:t xml:space="preserve"> </w:t>
+      </w:r>
+      <w:r>
+        <w:t>On vehicles equipped with ACC, when the vehicle with ACC engaged comes to a stop behind the preceding vehicle, this function allows ACC to remain engaged—whereas normally, ACC would automatically disengage approximately 5 seconds after stopping</w:t>
+      </w:r>
+      <w:r>
+        <w:t>.</w:t>
+      </w:r>
+    </w:p>
+    <w:p>
+      <w:pPr>
+        <w:pStyle w:val="Titolo2"/>
         <w:rPr>
           <w:rStyle w:val="Enfasigrassetto"/>
           <w:rFonts w:asciiTheme="minorHAnsi" w:hAnsiTheme="minorHAnsi" w:cstheme="minorHAnsi"/>
           <w:color w:val="auto"/>
-          <w:lang w:val="it-IT"/>
-        </w:rPr>
-        <w:tab/>
-      </w:r>
+        </w:rPr>
+      </w:pPr>
+      <w:bookmarkStart w:id="58" w:name="_Toc208725416"/>
+      <w:bookmarkStart w:id="59" w:name="_Toc208726958"/>
       <w:r>
         <w:rPr>
           <w:rStyle w:val="Enfasigrassetto"/>
           <w:rFonts w:asciiTheme="minorHAnsi" w:hAnsiTheme="minorHAnsi" w:cstheme="minorHAnsi"/>
           <w:color w:val="auto"/>
-          <w:lang w:val="it-IT"/>
-        </w:rPr>
-        <w:t>ACC AUTOSTART</w:t>
-      </w:r>
-      <w:bookmarkEnd w:id="56"/>
-      <w:bookmarkEnd w:id="57"/>
-    </w:p>
-    <w:p>
-      <w:pPr>
-        <w:pStyle w:val="Paragrafoelenco"/>
-        <w:ind w:left="1080"/>
-        <w:jc w:val="both"/>
-      </w:pPr>
-      <w:r>
-        <w:rPr>
-          <w:b/>
-          <w:bCs/>
-        </w:rPr>
-        <w:t>Brief Description:</w:t>
-      </w:r>
-      <w:r>
-        <w:rPr>
-          <w:b/>
-          <w:bCs/>
-        </w:rPr>
-        <w:t xml:space="preserve"> </w:t>
-      </w:r>
-      <w:r>
-        <w:t>On vehicles equipped with ACC, when the vehicle with ACC engaged comes to a stop behind the preceding vehicle, this function allows ACC to remain engaged—whereas normally, ACC would automatically disengage approximately 5 seconds after stopping</w:t>
-      </w:r>
-      <w:r>
-        <w:t>.</w:t>
-      </w:r>
-    </w:p>
-    <w:p>
-      <w:pPr>
-        <w:pStyle w:val="Titolo2"/>
+        </w:rPr>
+        <w:t>2.27</w:t>
+      </w:r>
+      <w:r>
         <w:rPr>
           <w:rStyle w:val="Enfasigrassetto"/>
           <w:rFonts w:asciiTheme="minorHAnsi" w:hAnsiTheme="minorHAnsi" w:cstheme="minorHAnsi"/>
           <w:color w:val="auto"/>
-          <w:lang w:val="it-IT"/>
-        </w:rPr>
-      </w:pPr>
-      <w:bookmarkStart w:id="58" w:name="_Toc208725416"/>
-      <w:bookmarkStart w:id="59" w:name="_Toc208726958"/>
-      <w:r>
-        <w:rPr>
-          <w:rStyle w:val="Enfasigrassetto"/>
-          <w:rFonts w:asciiTheme="minorHAnsi" w:hAnsiTheme="minorHAnsi" w:cstheme="minorHAnsi"/>
-          <w:color w:val="auto"/>
-          <w:lang w:val="it-IT"/>
-        </w:rPr>
-        <w:t>2.2</w:t>
-      </w:r>
-      <w:r>
-        <w:rPr>
-          <w:rStyle w:val="Enfasigrassetto"/>
-          <w:rFonts w:asciiTheme="minorHAnsi" w:hAnsiTheme="minorHAnsi" w:cstheme="minorHAnsi"/>
-          <w:color w:val="auto"/>
-          <w:lang w:val="it-IT"/>
-        </w:rPr>
-        <w:t>7</w:t>
-      </w:r>
-      <w:r>
-        <w:rPr>
-          <w:rStyle w:val="Enfasigrassetto"/>
-          <w:rFonts w:asciiTheme="minorHAnsi" w:hAnsiTheme="minorHAnsi" w:cstheme="minorHAnsi"/>
-          <w:color w:val="auto"/>
-          <w:lang w:val="it-IT"/>
         </w:rPr>
         <w:tab/>
-      </w:r>
-      <w:r>
-        <w:rPr>
-          <w:rStyle w:val="Enfasigrassetto"/>
-          <w:rFonts w:asciiTheme="minorHAnsi" w:hAnsiTheme="minorHAnsi" w:cstheme="minorHAnsi"/>
-          <w:color w:val="auto"/>
-          <w:lang w:val="it-IT"/>
-        </w:rPr>
         <w:t>CLOSE WINDOWS</w:t>
       </w:r>
       <w:bookmarkEnd w:id="58"/>
@@ -24951,66 +24945,18 @@
               <w:pStyle w:val="Paragrafoelenco"/>
               <w:ind w:left="0"/>
               <w:jc w:val="both"/>
-              <w:rPr>
-                <w:lang w:val="it-IT"/>
-              </w:rPr>
             </w:pPr>
             <w:r>
-              <w:rPr>
-                <w:lang w:val="it-IT"/>
-              </w:rPr>
               <w:t xml:space="preserve">Close windows </w:t>
             </w:r>
-            <w:proofErr w:type="spellStart"/>
-            <w:r>
-              <w:rPr>
-                <w:lang w:val="it-IT"/>
-              </w:rPr>
-              <w:t>deselected</w:t>
-            </w:r>
-            <w:proofErr w:type="spellEnd"/>
-            <w:r>
-              <w:rPr>
-                <w:lang w:val="it-IT"/>
-              </w:rPr>
-              <w:t xml:space="preserve">, the </w:t>
-            </w:r>
-            <w:proofErr w:type="spellStart"/>
-            <w:r>
-              <w:rPr>
-                <w:lang w:val="it-IT"/>
-              </w:rPr>
-              <w:t>vehicle</w:t>
-            </w:r>
-            <w:proofErr w:type="spellEnd"/>
-            <w:r>
-              <w:rPr>
-                <w:lang w:val="it-IT"/>
-              </w:rPr>
-              <w:t xml:space="preserve"> </w:t>
-            </w:r>
-            <w:proofErr w:type="spellStart"/>
-            <w:r>
-              <w:rPr>
-                <w:lang w:val="it-IT"/>
-              </w:rPr>
-              <w:t>will</w:t>
-            </w:r>
-            <w:proofErr w:type="spellEnd"/>
-            <w:r>
-              <w:rPr>
-                <w:lang w:val="it-IT"/>
-              </w:rPr>
-              <w:t xml:space="preserve"> act </w:t>
-            </w:r>
-            <w:proofErr w:type="spellStart"/>
-            <w:r>
-              <w:rPr>
-                <w:lang w:val="it-IT"/>
-              </w:rPr>
-              <w:t>normally</w:t>
-            </w:r>
-            <w:proofErr w:type="spellEnd"/>
+            <w:proofErr w:type="gramStart"/>
+            <w:r>
+              <w:t>deselected,</w:t>
+            </w:r>
+            <w:proofErr w:type="gramEnd"/>
+            <w:r>
+              <w:t xml:space="preserve"> the vehicle will act normally</w:t>
+            </w:r>
           </w:p>
         </w:tc>
       </w:tr>
@@ -25049,28 +24995,13 @@
           </w:tcPr>
           <w:p>
             <w:pPr>
-              <w:spacing w:after="0" w:line="240" w:lineRule="auto"/>
               <w:jc w:val="both"/>
             </w:pPr>
             <w:r>
-              <w:rPr>
-                <w:lang w:val="it-IT"/>
-              </w:rPr>
               <w:t xml:space="preserve">Close windows 1 </w:t>
             </w:r>
-            <w:proofErr w:type="spellStart"/>
-            <w:r>
-              <w:rPr>
-                <w:lang w:val="it-IT"/>
-              </w:rPr>
-              <w:t>selected</w:t>
-            </w:r>
-            <w:proofErr w:type="spellEnd"/>
-            <w:r>
-              <w:rPr>
-                <w:lang w:val="it-IT"/>
-              </w:rPr>
-              <w:t xml:space="preserve">. </w:t>
+            <w:r>
+              <w:t xml:space="preserve">selected. </w:t>
             </w:r>
             <w:r>
               <w:t>With a single activation of the vehicle lock via remote control, the vehicle doors are locked and the windows are closed.</w:t>
@@ -25121,7 +25052,6 @@
           </w:tcPr>
           <w:p>
             <w:pPr>
-              <w:spacing w:after="0" w:line="240" w:lineRule="auto"/>
               <w:jc w:val="both"/>
             </w:pPr>
             <w:r>
@@ -25134,10 +25064,7 @@
               <w:t>.</w:t>
             </w:r>
             <w:r>
-              <w:t xml:space="preserve"> </w:t>
-            </w:r>
-            <w:r>
-              <w:t>With two consecutive activations of the vehicle lock via remote control, the windows are closed.</w:t>
+              <w:t xml:space="preserve"> With two consecutive activations of the vehicle lock via remote control, the windows are closed.</w:t>
             </w:r>
           </w:p>
           <w:p>
@@ -25160,7 +25087,6 @@
           <w:rStyle w:val="Enfasigrassetto"/>
           <w:rFonts w:asciiTheme="minorHAnsi" w:hAnsiTheme="minorHAnsi" w:cstheme="minorHAnsi"/>
           <w:color w:val="auto"/>
-          <w:lang w:val="it-IT"/>
         </w:rPr>
       </w:pPr>
       <w:bookmarkStart w:id="60" w:name="_Toc208725417"/>
@@ -25170,35 +25096,16 @@
           <w:rStyle w:val="Enfasigrassetto"/>
           <w:rFonts w:asciiTheme="minorHAnsi" w:hAnsiTheme="minorHAnsi" w:cstheme="minorHAnsi"/>
           <w:color w:val="auto"/>
-          <w:lang w:val="it-IT"/>
-        </w:rPr>
-        <w:t>2.2</w:t>
+        </w:rPr>
+        <w:t>2.28</w:t>
       </w:r>
       <w:r>
         <w:rPr>
           <w:rStyle w:val="Enfasigrassetto"/>
           <w:rFonts w:asciiTheme="minorHAnsi" w:hAnsiTheme="minorHAnsi" w:cstheme="minorHAnsi"/>
           <w:color w:val="auto"/>
-          <w:lang w:val="it-IT"/>
-        </w:rPr>
-        <w:t>8</w:t>
-      </w:r>
-      <w:r>
-        <w:rPr>
-          <w:rStyle w:val="Enfasigrassetto"/>
-          <w:rFonts w:asciiTheme="minorHAnsi" w:hAnsiTheme="minorHAnsi" w:cstheme="minorHAnsi"/>
-          <w:color w:val="auto"/>
-          <w:lang w:val="it-IT"/>
         </w:rPr>
         <w:tab/>
-      </w:r>
-      <w:r>
-        <w:rPr>
-          <w:rStyle w:val="Enfasigrassetto"/>
-          <w:rFonts w:asciiTheme="minorHAnsi" w:hAnsiTheme="minorHAnsi" w:cstheme="minorHAnsi"/>
-          <w:color w:val="auto"/>
-          <w:lang w:val="it-IT"/>
-        </w:rPr>
         <w:t>OPEN WINDOWS</w:t>
       </w:r>
       <w:bookmarkEnd w:id="60"/>
@@ -25502,7 +25409,6 @@
           <w:rStyle w:val="Enfasigrassetto"/>
           <w:rFonts w:asciiTheme="minorHAnsi" w:hAnsiTheme="minorHAnsi" w:cstheme="minorHAnsi"/>
           <w:color w:val="auto"/>
-          <w:lang w:val="it-IT"/>
         </w:rPr>
       </w:pPr>
       <w:bookmarkStart w:id="62" w:name="_Toc208725418"/>
@@ -25512,35 +25418,16 @@
           <w:rStyle w:val="Enfasigrassetto"/>
           <w:rFonts w:asciiTheme="minorHAnsi" w:hAnsiTheme="minorHAnsi" w:cstheme="minorHAnsi"/>
           <w:color w:val="auto"/>
-          <w:lang w:val="it-IT"/>
-        </w:rPr>
-        <w:t>2.2</w:t>
+        </w:rPr>
+        <w:t>2.29</w:t>
       </w:r>
       <w:r>
         <w:rPr>
           <w:rStyle w:val="Enfasigrassetto"/>
           <w:rFonts w:asciiTheme="minorHAnsi" w:hAnsiTheme="minorHAnsi" w:cstheme="minorHAnsi"/>
           <w:color w:val="auto"/>
-          <w:lang w:val="it-IT"/>
-        </w:rPr>
-        <w:t>9</w:t>
-      </w:r>
-      <w:r>
-        <w:rPr>
-          <w:rStyle w:val="Enfasigrassetto"/>
-          <w:rFonts w:asciiTheme="minorHAnsi" w:hAnsiTheme="minorHAnsi" w:cstheme="minorHAnsi"/>
-          <w:color w:val="auto"/>
-          <w:lang w:val="it-IT"/>
         </w:rPr>
         <w:tab/>
-      </w:r>
-      <w:r>
-        <w:rPr>
-          <w:rStyle w:val="Enfasigrassetto"/>
-          <w:rFonts w:asciiTheme="minorHAnsi" w:hAnsiTheme="minorHAnsi" w:cstheme="minorHAnsi"/>
-          <w:color w:val="auto"/>
-          <w:lang w:val="it-IT"/>
-        </w:rPr>
         <w:t>HAS VIRTUAL PAD</w:t>
       </w:r>
       <w:bookmarkEnd w:id="62"/>
@@ -25667,9 +25554,6 @@
         <w:pStyle w:val="Paragrafoelenco"/>
         <w:ind w:left="1080"/>
         <w:jc w:val="both"/>
-        <w:rPr>
-          <w:lang w:val="it-IT"/>
-        </w:rPr>
       </w:pPr>
     </w:p>
     <w:sectPr>

</xml_diff>

<commit_message>
updated manual. removed can sleep
</commit_message>
<xml_diff>
--- a/manuals/Baccable_manual_EN.docx
+++ b/manuals/Baccable_manual_EN.docx
@@ -182,7 +182,7 @@
           <w:noProof/>
         </w:rPr>
         <w:drawing>
-          <wp:inline distT="0" distB="0" distL="0" distR="0" wp14:anchorId="67CE4B57" wp14:editId="0932F287">
+          <wp:inline distT="0" distB="0" distL="0" distR="0" wp14:anchorId="67CE4B57" wp14:editId="7240C52A">
             <wp:extent cx="4912659" cy="2300605"/>
             <wp:effectExtent l="0" t="0" r="2540" b="4445"/>
             <wp:docPr id="1632200295" name="Immagine 37"/>
@@ -300,7 +300,7 @@
           <w:r>
             <w:fldChar w:fldCharType="separate"/>
           </w:r>
-          <w:hyperlink w:anchor="_Toc208726916" w:history="1">
+          <w:hyperlink w:anchor="_Toc212741464" w:history="1">
             <w:r>
               <w:rPr>
                 <w:rStyle w:val="Collegamentoipertestuale"/>
@@ -349,7 +349,7 @@
                 <w:noProof/>
                 <w:webHidden/>
               </w:rPr>
-              <w:instrText xml:space="preserve"> PAGEREF _Toc208726916 \h </w:instrText>
+              <w:instrText xml:space="preserve"> PAGEREF _Toc212741464 \h </w:instrText>
             </w:r>
             <w:r>
               <w:rPr>
@@ -394,7 +394,7 @@
               <w14:ligatures w14:val="standardContextual"/>
             </w:rPr>
           </w:pPr>
-          <w:hyperlink w:anchor="_Toc208726917" w:history="1">
+          <w:hyperlink w:anchor="_Toc212741465" w:history="1">
             <w:r>
               <w:rPr>
                 <w:rStyle w:val="Collegamentoipertestuale"/>
@@ -443,7 +443,7 @@
                 <w:noProof/>
                 <w:webHidden/>
               </w:rPr>
-              <w:instrText xml:space="preserve"> PAGEREF _Toc208726917 \h </w:instrText>
+              <w:instrText xml:space="preserve"> PAGEREF _Toc212741465 \h </w:instrText>
             </w:r>
             <w:r>
               <w:rPr>
@@ -488,7 +488,7 @@
               <w14:ligatures w14:val="standardContextual"/>
             </w:rPr>
           </w:pPr>
-          <w:hyperlink w:anchor="_Toc208726918" w:history="1">
+          <w:hyperlink w:anchor="_Toc212741466" w:history="1">
             <w:r>
               <w:rPr>
                 <w:rStyle w:val="Collegamentoipertestuale"/>
@@ -537,7 +537,7 @@
                 <w:noProof/>
                 <w:webHidden/>
               </w:rPr>
-              <w:instrText xml:space="preserve"> PAGEREF _Toc208726918 \h </w:instrText>
+              <w:instrText xml:space="preserve"> PAGEREF _Toc212741466 \h </w:instrText>
             </w:r>
             <w:r>
               <w:rPr>
@@ -582,7 +582,7 @@
               <w14:ligatures w14:val="standardContextual"/>
             </w:rPr>
           </w:pPr>
-          <w:hyperlink w:anchor="_Toc208726919" w:history="1">
+          <w:hyperlink w:anchor="_Toc212741467" w:history="1">
             <w:r>
               <w:rPr>
                 <w:rStyle w:val="Collegamentoipertestuale"/>
@@ -631,7 +631,7 @@
                 <w:noProof/>
                 <w:webHidden/>
               </w:rPr>
-              <w:instrText xml:space="preserve"> PAGEREF _Toc208726919 \h </w:instrText>
+              <w:instrText xml:space="preserve"> PAGEREF _Toc212741467 \h </w:instrText>
             </w:r>
             <w:r>
               <w:rPr>
@@ -676,7 +676,7 @@
               <w14:ligatures w14:val="standardContextual"/>
             </w:rPr>
           </w:pPr>
-          <w:hyperlink w:anchor="_Toc208726920" w:history="1">
+          <w:hyperlink w:anchor="_Toc212741468" w:history="1">
             <w:r>
               <w:rPr>
                 <w:rStyle w:val="Collegamentoipertestuale"/>
@@ -725,7 +725,7 @@
                 <w:noProof/>
                 <w:webHidden/>
               </w:rPr>
-              <w:instrText xml:space="preserve"> PAGEREF _Toc208726920 \h </w:instrText>
+              <w:instrText xml:space="preserve"> PAGEREF _Toc212741468 \h </w:instrText>
             </w:r>
             <w:r>
               <w:rPr>
@@ -770,7 +770,7 @@
               <w14:ligatures w14:val="standardContextual"/>
             </w:rPr>
           </w:pPr>
-          <w:hyperlink w:anchor="_Toc208726921" w:history="1">
+          <w:hyperlink w:anchor="_Toc212741469" w:history="1">
             <w:r>
               <w:rPr>
                 <w:rStyle w:val="Collegamentoipertestuale"/>
@@ -819,7 +819,7 @@
                 <w:noProof/>
                 <w:webHidden/>
               </w:rPr>
-              <w:instrText xml:space="preserve"> PAGEREF _Toc208726921 \h </w:instrText>
+              <w:instrText xml:space="preserve"> PAGEREF _Toc212741469 \h </w:instrText>
             </w:r>
             <w:r>
               <w:rPr>
@@ -864,7 +864,7 @@
               <w14:ligatures w14:val="standardContextual"/>
             </w:rPr>
           </w:pPr>
-          <w:hyperlink w:anchor="_Toc208726922" w:history="1">
+          <w:hyperlink w:anchor="_Toc212741470" w:history="1">
             <w:r>
               <w:rPr>
                 <w:rStyle w:val="Collegamentoipertestuale"/>
@@ -913,7 +913,7 @@
                 <w:noProof/>
                 <w:webHidden/>
               </w:rPr>
-              <w:instrText xml:space="preserve"> PAGEREF _Toc208726922 \h </w:instrText>
+              <w:instrText xml:space="preserve"> PAGEREF _Toc212741470 \h </w:instrText>
             </w:r>
             <w:r>
               <w:rPr>
@@ -958,7 +958,7 @@
               <w14:ligatures w14:val="standardContextual"/>
             </w:rPr>
           </w:pPr>
-          <w:hyperlink w:anchor="_Toc208726923" w:history="1">
+          <w:hyperlink w:anchor="_Toc212741471" w:history="1">
             <w:r>
               <w:rPr>
                 <w:rStyle w:val="Collegamentoipertestuale"/>
@@ -1007,7 +1007,7 @@
                 <w:noProof/>
                 <w:webHidden/>
               </w:rPr>
-              <w:instrText xml:space="preserve"> PAGEREF _Toc208726923 \h </w:instrText>
+              <w:instrText xml:space="preserve"> PAGEREF _Toc212741471 \h </w:instrText>
             </w:r>
             <w:r>
               <w:rPr>
@@ -1052,7 +1052,7 @@
               <w14:ligatures w14:val="standardContextual"/>
             </w:rPr>
           </w:pPr>
-          <w:hyperlink w:anchor="_Toc208726924" w:history="1">
+          <w:hyperlink w:anchor="_Toc212741472" w:history="1">
             <w:r>
               <w:rPr>
                 <w:rStyle w:val="Collegamentoipertestuale"/>
@@ -1101,7 +1101,7 @@
                 <w:noProof/>
                 <w:webHidden/>
               </w:rPr>
-              <w:instrText xml:space="preserve"> PAGEREF _Toc208726924 \h </w:instrText>
+              <w:instrText xml:space="preserve"> PAGEREF _Toc212741472 \h </w:instrText>
             </w:r>
             <w:r>
               <w:rPr>
@@ -1146,7 +1146,7 @@
               <w14:ligatures w14:val="standardContextual"/>
             </w:rPr>
           </w:pPr>
-          <w:hyperlink w:anchor="_Toc208726925" w:history="1">
+          <w:hyperlink w:anchor="_Toc212741473" w:history="1">
             <w:r>
               <w:rPr>
                 <w:rStyle w:val="Collegamentoipertestuale"/>
@@ -1195,7 +1195,7 @@
                 <w:noProof/>
                 <w:webHidden/>
               </w:rPr>
-              <w:instrText xml:space="preserve"> PAGEREF _Toc208726925 \h </w:instrText>
+              <w:instrText xml:space="preserve"> PAGEREF _Toc212741473 \h </w:instrText>
             </w:r>
             <w:r>
               <w:rPr>
@@ -1240,7 +1240,7 @@
               <w14:ligatures w14:val="standardContextual"/>
             </w:rPr>
           </w:pPr>
-          <w:hyperlink w:anchor="_Toc208726926" w:history="1">
+          <w:hyperlink w:anchor="_Toc212741474" w:history="1">
             <w:r>
               <w:rPr>
                 <w:rStyle w:val="Collegamentoipertestuale"/>
@@ -1289,7 +1289,7 @@
                 <w:noProof/>
                 <w:webHidden/>
               </w:rPr>
-              <w:instrText xml:space="preserve"> PAGEREF _Toc208726926 \h </w:instrText>
+              <w:instrText xml:space="preserve"> PAGEREF _Toc212741474 \h </w:instrText>
             </w:r>
             <w:r>
               <w:rPr>
@@ -1334,7 +1334,7 @@
               <w14:ligatures w14:val="standardContextual"/>
             </w:rPr>
           </w:pPr>
-          <w:hyperlink w:anchor="_Toc208726927" w:history="1">
+          <w:hyperlink w:anchor="_Toc212741475" w:history="1">
             <w:r>
               <w:rPr>
                 <w:rStyle w:val="Collegamentoipertestuale"/>
@@ -1383,7 +1383,7 @@
                 <w:noProof/>
                 <w:webHidden/>
               </w:rPr>
-              <w:instrText xml:space="preserve"> PAGEREF _Toc208726927 \h </w:instrText>
+              <w:instrText xml:space="preserve"> PAGEREF _Toc212741475 \h </w:instrText>
             </w:r>
             <w:r>
               <w:rPr>
@@ -1428,7 +1428,7 @@
               <w14:ligatures w14:val="standardContextual"/>
             </w:rPr>
           </w:pPr>
-          <w:hyperlink w:anchor="_Toc208726928" w:history="1">
+          <w:hyperlink w:anchor="_Toc212741476" w:history="1">
             <w:r>
               <w:rPr>
                 <w:rStyle w:val="Collegamentoipertestuale"/>
@@ -1477,7 +1477,7 @@
                 <w:noProof/>
                 <w:webHidden/>
               </w:rPr>
-              <w:instrText xml:space="preserve"> PAGEREF _Toc208726928 \h </w:instrText>
+              <w:instrText xml:space="preserve"> PAGEREF _Toc212741476 \h </w:instrText>
             </w:r>
             <w:r>
               <w:rPr>
@@ -1522,7 +1522,7 @@
               <w14:ligatures w14:val="standardContextual"/>
             </w:rPr>
           </w:pPr>
-          <w:hyperlink w:anchor="_Toc208726929" w:history="1">
+          <w:hyperlink w:anchor="_Toc212741477" w:history="1">
             <w:r>
               <w:rPr>
                 <w:rStyle w:val="Collegamentoipertestuale"/>
@@ -1571,7 +1571,7 @@
                 <w:noProof/>
                 <w:webHidden/>
               </w:rPr>
-              <w:instrText xml:space="preserve"> PAGEREF _Toc208726929 \h </w:instrText>
+              <w:instrText xml:space="preserve"> PAGEREF _Toc212741477 \h </w:instrText>
             </w:r>
             <w:r>
               <w:rPr>
@@ -1616,7 +1616,7 @@
               <w14:ligatures w14:val="standardContextual"/>
             </w:rPr>
           </w:pPr>
-          <w:hyperlink w:anchor="_Toc208726930" w:history="1">
+          <w:hyperlink w:anchor="_Toc212741478" w:history="1">
             <w:r>
               <w:rPr>
                 <w:rStyle w:val="Collegamentoipertestuale"/>
@@ -1667,7 +1667,7 @@
                 <w:noProof/>
                 <w:webHidden/>
               </w:rPr>
-              <w:instrText xml:space="preserve"> PAGEREF _Toc208726930 \h </w:instrText>
+              <w:instrText xml:space="preserve"> PAGEREF _Toc212741478 \h </w:instrText>
             </w:r>
             <w:r>
               <w:rPr>
@@ -1712,7 +1712,7 @@
               <w14:ligatures w14:val="standardContextual"/>
             </w:rPr>
           </w:pPr>
-          <w:hyperlink w:anchor="_Toc208726931" w:history="1">
+          <w:hyperlink w:anchor="_Toc212741479" w:history="1">
             <w:r>
               <w:rPr>
                 <w:rStyle w:val="Collegamentoipertestuale"/>
@@ -1761,7 +1761,7 @@
                 <w:noProof/>
                 <w:webHidden/>
               </w:rPr>
-              <w:instrText xml:space="preserve"> PAGEREF _Toc208726931 \h </w:instrText>
+              <w:instrText xml:space="preserve"> PAGEREF _Toc212741479 \h </w:instrText>
             </w:r>
             <w:r>
               <w:rPr>
@@ -1806,7 +1806,7 @@
               <w14:ligatures w14:val="standardContextual"/>
             </w:rPr>
           </w:pPr>
-          <w:hyperlink w:anchor="_Toc208726932" w:history="1">
+          <w:hyperlink w:anchor="_Toc212741480" w:history="1">
             <w:r>
               <w:rPr>
                 <w:rStyle w:val="Collegamentoipertestuale"/>
@@ -1855,7 +1855,7 @@
                 <w:noProof/>
                 <w:webHidden/>
               </w:rPr>
-              <w:instrText xml:space="preserve"> PAGEREF _Toc208726932 \h </w:instrText>
+              <w:instrText xml:space="preserve"> PAGEREF _Toc212741480 \h </w:instrText>
             </w:r>
             <w:r>
               <w:rPr>
@@ -1900,7 +1900,7 @@
               <w14:ligatures w14:val="standardContextual"/>
             </w:rPr>
           </w:pPr>
-          <w:hyperlink w:anchor="_Toc208726933" w:history="1">
+          <w:hyperlink w:anchor="_Toc212741481" w:history="1">
             <w:r>
               <w:rPr>
                 <w:rStyle w:val="Collegamentoipertestuale"/>
@@ -1949,7 +1949,7 @@
                 <w:noProof/>
                 <w:webHidden/>
               </w:rPr>
-              <w:instrText xml:space="preserve"> PAGEREF _Toc208726933 \h </w:instrText>
+              <w:instrText xml:space="preserve"> PAGEREF _Toc212741481 \h </w:instrText>
             </w:r>
             <w:r>
               <w:rPr>
@@ -1994,7 +1994,7 @@
               <w14:ligatures w14:val="standardContextual"/>
             </w:rPr>
           </w:pPr>
-          <w:hyperlink w:anchor="_Toc208726934" w:history="1">
+          <w:hyperlink w:anchor="_Toc212741482" w:history="1">
             <w:r>
               <w:rPr>
                 <w:rStyle w:val="Collegamentoipertestuale"/>
@@ -2043,7 +2043,7 @@
                 <w:noProof/>
                 <w:webHidden/>
               </w:rPr>
-              <w:instrText xml:space="preserve"> PAGEREF _Toc208726934 \h </w:instrText>
+              <w:instrText xml:space="preserve"> PAGEREF _Toc212741482 \h </w:instrText>
             </w:r>
             <w:r>
               <w:rPr>
@@ -2088,7 +2088,7 @@
               <w14:ligatures w14:val="standardContextual"/>
             </w:rPr>
           </w:pPr>
-          <w:hyperlink w:anchor="_Toc208726935" w:history="1">
+          <w:hyperlink w:anchor="_Toc212741483" w:history="1">
             <w:r>
               <w:rPr>
                 <w:rStyle w:val="Collegamentoipertestuale"/>
@@ -2137,7 +2137,7 @@
                 <w:noProof/>
                 <w:webHidden/>
               </w:rPr>
-              <w:instrText xml:space="preserve"> PAGEREF _Toc208726935 \h </w:instrText>
+              <w:instrText xml:space="preserve"> PAGEREF _Toc212741483 \h </w:instrText>
             </w:r>
             <w:r>
               <w:rPr>
@@ -2182,7 +2182,7 @@
               <w14:ligatures w14:val="standardContextual"/>
             </w:rPr>
           </w:pPr>
-          <w:hyperlink w:anchor="_Toc208726936" w:history="1">
+          <w:hyperlink w:anchor="_Toc212741484" w:history="1">
             <w:r>
               <w:rPr>
                 <w:rStyle w:val="Collegamentoipertestuale"/>
@@ -2231,7 +2231,7 @@
                 <w:noProof/>
                 <w:webHidden/>
               </w:rPr>
-              <w:instrText xml:space="preserve"> PAGEREF _Toc208726936 \h </w:instrText>
+              <w:instrText xml:space="preserve"> PAGEREF _Toc212741484 \h </w:instrText>
             </w:r>
             <w:r>
               <w:rPr>
@@ -2276,7 +2276,7 @@
               <w14:ligatures w14:val="standardContextual"/>
             </w:rPr>
           </w:pPr>
-          <w:hyperlink w:anchor="_Toc208726937" w:history="1">
+          <w:hyperlink w:anchor="_Toc212741485" w:history="1">
             <w:r>
               <w:rPr>
                 <w:rStyle w:val="Collegamentoipertestuale"/>
@@ -2325,7 +2325,7 @@
                 <w:noProof/>
                 <w:webHidden/>
               </w:rPr>
-              <w:instrText xml:space="preserve"> PAGEREF _Toc208726937 \h </w:instrText>
+              <w:instrText xml:space="preserve"> PAGEREF _Toc212741485 \h </w:instrText>
             </w:r>
             <w:r>
               <w:rPr>
@@ -2370,7 +2370,7 @@
               <w14:ligatures w14:val="standardContextual"/>
             </w:rPr>
           </w:pPr>
-          <w:hyperlink w:anchor="_Toc208726938" w:history="1">
+          <w:hyperlink w:anchor="_Toc212741486" w:history="1">
             <w:r>
               <w:rPr>
                 <w:rStyle w:val="Collegamentoipertestuale"/>
@@ -2419,7 +2419,7 @@
                 <w:noProof/>
                 <w:webHidden/>
               </w:rPr>
-              <w:instrText xml:space="preserve"> PAGEREF _Toc208726938 \h </w:instrText>
+              <w:instrText xml:space="preserve"> PAGEREF _Toc212741486 \h </w:instrText>
             </w:r>
             <w:r>
               <w:rPr>
@@ -2464,7 +2464,7 @@
               <w14:ligatures w14:val="standardContextual"/>
             </w:rPr>
           </w:pPr>
-          <w:hyperlink w:anchor="_Toc208726939" w:history="1">
+          <w:hyperlink w:anchor="_Toc212741487" w:history="1">
             <w:r>
               <w:rPr>
                 <w:rStyle w:val="Collegamentoipertestuale"/>
@@ -2513,7 +2513,7 @@
                 <w:noProof/>
                 <w:webHidden/>
               </w:rPr>
-              <w:instrText xml:space="preserve"> PAGEREF _Toc208726939 \h </w:instrText>
+              <w:instrText xml:space="preserve"> PAGEREF _Toc212741487 \h </w:instrText>
             </w:r>
             <w:r>
               <w:rPr>
@@ -2558,7 +2558,7 @@
               <w14:ligatures w14:val="standardContextual"/>
             </w:rPr>
           </w:pPr>
-          <w:hyperlink w:anchor="_Toc208726940" w:history="1">
+          <w:hyperlink w:anchor="_Toc212741488" w:history="1">
             <w:r>
               <w:rPr>
                 <w:rStyle w:val="Collegamentoipertestuale"/>
@@ -2607,7 +2607,7 @@
                 <w:noProof/>
                 <w:webHidden/>
               </w:rPr>
-              <w:instrText xml:space="preserve"> PAGEREF _Toc208726940 \h </w:instrText>
+              <w:instrText xml:space="preserve"> PAGEREF _Toc212741488 \h </w:instrText>
             </w:r>
             <w:r>
               <w:rPr>
@@ -2652,7 +2652,7 @@
               <w14:ligatures w14:val="standardContextual"/>
             </w:rPr>
           </w:pPr>
-          <w:hyperlink w:anchor="_Toc208726941" w:history="1">
+          <w:hyperlink w:anchor="_Toc212741489" w:history="1">
             <w:r>
               <w:rPr>
                 <w:rStyle w:val="Collegamentoipertestuale"/>
@@ -2701,7 +2701,7 @@
                 <w:noProof/>
                 <w:webHidden/>
               </w:rPr>
-              <w:instrText xml:space="preserve"> PAGEREF _Toc208726941 \h </w:instrText>
+              <w:instrText xml:space="preserve"> PAGEREF _Toc212741489 \h </w:instrText>
             </w:r>
             <w:r>
               <w:rPr>
@@ -2745,7 +2745,7 @@
               <w14:ligatures w14:val="standardContextual"/>
             </w:rPr>
           </w:pPr>
-          <w:hyperlink w:anchor="_Toc208726942" w:history="1">
+          <w:hyperlink w:anchor="_Toc212741490" w:history="1">
             <w:r>
               <w:rPr>
                 <w:rStyle w:val="Collegamentoipertestuale"/>
@@ -2775,7 +2775,7 @@
                 <w:noProof/>
                 <w:webHidden/>
               </w:rPr>
-              <w:instrText xml:space="preserve"> PAGEREF _Toc208726942 \h </w:instrText>
+              <w:instrText xml:space="preserve"> PAGEREF _Toc212741490 \h </w:instrText>
             </w:r>
             <w:r>
               <w:rPr>
@@ -2819,7 +2819,7 @@
               <w14:ligatures w14:val="standardContextual"/>
             </w:rPr>
           </w:pPr>
-          <w:hyperlink w:anchor="_Toc208726943" w:history="1">
+          <w:hyperlink w:anchor="_Toc212741491" w:history="1">
             <w:r>
               <w:rPr>
                 <w:rStyle w:val="Collegamentoipertestuale"/>
@@ -2849,7 +2849,7 @@
                 <w:noProof/>
                 <w:webHidden/>
               </w:rPr>
-              <w:instrText xml:space="preserve"> PAGEREF _Toc208726943 \h </w:instrText>
+              <w:instrText xml:space="preserve"> PAGEREF _Toc212741491 \h </w:instrText>
             </w:r>
             <w:r>
               <w:rPr>
@@ -2893,7 +2893,7 @@
               <w14:ligatures w14:val="standardContextual"/>
             </w:rPr>
           </w:pPr>
-          <w:hyperlink w:anchor="_Toc208726944" w:history="1">
+          <w:hyperlink w:anchor="_Toc212741492" w:history="1">
             <w:r>
               <w:rPr>
                 <w:rStyle w:val="Collegamentoipertestuale"/>
@@ -2923,7 +2923,7 @@
                 <w:noProof/>
                 <w:webHidden/>
               </w:rPr>
-              <w:instrText xml:space="preserve"> PAGEREF _Toc208726944 \h </w:instrText>
+              <w:instrText xml:space="preserve"> PAGEREF _Toc212741492 \h </w:instrText>
             </w:r>
             <w:r>
               <w:rPr>
@@ -2968,7 +2968,7 @@
               <w14:ligatures w14:val="standardContextual"/>
             </w:rPr>
           </w:pPr>
-          <w:hyperlink w:anchor="_Toc208726945" w:history="1">
+          <w:hyperlink w:anchor="_Toc212741493" w:history="1">
             <w:r>
               <w:rPr>
                 <w:rStyle w:val="Collegamentoipertestuale"/>
@@ -3017,7 +3017,7 @@
                 <w:noProof/>
                 <w:webHidden/>
               </w:rPr>
-              <w:instrText xml:space="preserve"> PAGEREF _Toc208726945 \h </w:instrText>
+              <w:instrText xml:space="preserve"> PAGEREF _Toc212741493 \h </w:instrText>
             </w:r>
             <w:r>
               <w:rPr>
@@ -3062,7 +3062,7 @@
               <w14:ligatures w14:val="standardContextual"/>
             </w:rPr>
           </w:pPr>
-          <w:hyperlink w:anchor="_Toc208726946" w:history="1">
+          <w:hyperlink w:anchor="_Toc212741494" w:history="1">
             <w:r>
               <w:rPr>
                 <w:rStyle w:val="Collegamentoipertestuale"/>
@@ -3111,7 +3111,7 @@
                 <w:noProof/>
                 <w:webHidden/>
               </w:rPr>
-              <w:instrText xml:space="preserve"> PAGEREF _Toc208726946 \h </w:instrText>
+              <w:instrText xml:space="preserve"> PAGEREF _Toc212741494 \h </w:instrText>
             </w:r>
             <w:r>
               <w:rPr>
@@ -3156,7 +3156,7 @@
               <w14:ligatures w14:val="standardContextual"/>
             </w:rPr>
           </w:pPr>
-          <w:hyperlink w:anchor="_Toc208726947" w:history="1">
+          <w:hyperlink w:anchor="_Toc212741495" w:history="1">
             <w:r>
               <w:rPr>
                 <w:rStyle w:val="Collegamentoipertestuale"/>
@@ -3205,7 +3205,7 @@
                 <w:noProof/>
                 <w:webHidden/>
               </w:rPr>
-              <w:instrText xml:space="preserve"> PAGEREF _Toc208726947 \h </w:instrText>
+              <w:instrText xml:space="preserve"> PAGEREF _Toc212741495 \h </w:instrText>
             </w:r>
             <w:r>
               <w:rPr>
@@ -3250,7 +3250,7 @@
               <w14:ligatures w14:val="standardContextual"/>
             </w:rPr>
           </w:pPr>
-          <w:hyperlink w:anchor="_Toc208726948" w:history="1">
+          <w:hyperlink w:anchor="_Toc212741496" w:history="1">
             <w:r>
               <w:rPr>
                 <w:rStyle w:val="Collegamentoipertestuale"/>
@@ -3299,7 +3299,7 @@
                 <w:noProof/>
                 <w:webHidden/>
               </w:rPr>
-              <w:instrText xml:space="preserve"> PAGEREF _Toc208726948 \h </w:instrText>
+              <w:instrText xml:space="preserve"> PAGEREF _Toc212741496 \h </w:instrText>
             </w:r>
             <w:r>
               <w:rPr>
@@ -3344,7 +3344,7 @@
               <w14:ligatures w14:val="standardContextual"/>
             </w:rPr>
           </w:pPr>
-          <w:hyperlink w:anchor="_Toc208726949" w:history="1">
+          <w:hyperlink w:anchor="_Toc212741497" w:history="1">
             <w:r>
               <w:rPr>
                 <w:rStyle w:val="Collegamentoipertestuale"/>
@@ -3393,7 +3393,7 @@
                 <w:noProof/>
                 <w:webHidden/>
               </w:rPr>
-              <w:instrText xml:space="preserve"> PAGEREF _Toc208726949 \h </w:instrText>
+              <w:instrText xml:space="preserve"> PAGEREF _Toc212741497 \h </w:instrText>
             </w:r>
             <w:r>
               <w:rPr>
@@ -3438,7 +3438,7 @@
               <w14:ligatures w14:val="standardContextual"/>
             </w:rPr>
           </w:pPr>
-          <w:hyperlink w:anchor="_Toc208726950" w:history="1">
+          <w:hyperlink w:anchor="_Toc212741498" w:history="1">
             <w:r>
               <w:rPr>
                 <w:rStyle w:val="Collegamentoipertestuale"/>
@@ -3487,7 +3487,7 @@
                 <w:noProof/>
                 <w:webHidden/>
               </w:rPr>
-              <w:instrText xml:space="preserve"> PAGEREF _Toc208726950 \h </w:instrText>
+              <w:instrText xml:space="preserve"> PAGEREF _Toc212741498 \h </w:instrText>
             </w:r>
             <w:r>
               <w:rPr>
@@ -3532,7 +3532,7 @@
               <w14:ligatures w14:val="standardContextual"/>
             </w:rPr>
           </w:pPr>
-          <w:hyperlink w:anchor="_Toc208726951" w:history="1">
+          <w:hyperlink w:anchor="_Toc212741499" w:history="1">
             <w:r>
               <w:rPr>
                 <w:rStyle w:val="Collegamentoipertestuale"/>
@@ -3581,7 +3581,7 @@
                 <w:noProof/>
                 <w:webHidden/>
               </w:rPr>
-              <w:instrText xml:space="preserve"> PAGEREF _Toc208726951 \h </w:instrText>
+              <w:instrText xml:space="preserve"> PAGEREF _Toc212741499 \h </w:instrText>
             </w:r>
             <w:r>
               <w:rPr>
@@ -3626,7 +3626,7 @@
               <w14:ligatures w14:val="standardContextual"/>
             </w:rPr>
           </w:pPr>
-          <w:hyperlink w:anchor="_Toc208726952" w:history="1">
+          <w:hyperlink w:anchor="_Toc212741500" w:history="1">
             <w:r>
               <w:rPr>
                 <w:rStyle w:val="Collegamentoipertestuale"/>
@@ -3675,7 +3675,7 @@
                 <w:noProof/>
                 <w:webHidden/>
               </w:rPr>
-              <w:instrText xml:space="preserve"> PAGEREF _Toc208726952 \h </w:instrText>
+              <w:instrText xml:space="preserve"> PAGEREF _Toc212741500 \h </w:instrText>
             </w:r>
             <w:r>
               <w:rPr>
@@ -3720,7 +3720,7 @@
               <w14:ligatures w14:val="standardContextual"/>
             </w:rPr>
           </w:pPr>
-          <w:hyperlink w:anchor="_Toc208726953" w:history="1">
+          <w:hyperlink w:anchor="_Toc212741501" w:history="1">
             <w:r>
               <w:rPr>
                 <w:rStyle w:val="Collegamentoipertestuale"/>
@@ -3728,7 +3728,6 @@
                 <w:b/>
                 <w:bCs/>
                 <w:noProof/>
-                <w:lang w:val="it-IT"/>
               </w:rPr>
               <w:t>2.22</w:t>
             </w:r>
@@ -3748,7 +3747,6 @@
                 <w:b/>
                 <w:bCs/>
                 <w:noProof/>
-                <w:lang w:val="it-IT"/>
               </w:rPr>
               <w:t>MAIN SETUP MENU</w:t>
             </w:r>
@@ -3771,7 +3769,7 @@
                 <w:noProof/>
                 <w:webHidden/>
               </w:rPr>
-              <w:instrText xml:space="preserve"> PAGEREF _Toc208726953 \h </w:instrText>
+              <w:instrText xml:space="preserve"> PAGEREF _Toc212741501 \h </w:instrText>
             </w:r>
             <w:r>
               <w:rPr>
@@ -3816,7 +3814,7 @@
               <w14:ligatures w14:val="standardContextual"/>
             </w:rPr>
           </w:pPr>
-          <w:hyperlink w:anchor="_Toc208726954" w:history="1">
+          <w:hyperlink w:anchor="_Toc212741502" w:history="1">
             <w:r>
               <w:rPr>
                 <w:rStyle w:val="Collegamentoipertestuale"/>
@@ -3824,7 +3822,6 @@
                 <w:b/>
                 <w:bCs/>
                 <w:noProof/>
-                <w:lang w:val="it-IT"/>
               </w:rPr>
               <w:t>2.23</w:t>
             </w:r>
@@ -3844,7 +3841,6 @@
                 <w:b/>
                 <w:bCs/>
                 <w:noProof/>
-                <w:lang w:val="it-IT"/>
               </w:rPr>
               <w:t>PARAMS SETUP MENU</w:t>
             </w:r>
@@ -3867,7 +3863,7 @@
                 <w:noProof/>
                 <w:webHidden/>
               </w:rPr>
-              <w:instrText xml:space="preserve"> PAGEREF _Toc208726954 \h </w:instrText>
+              <w:instrText xml:space="preserve"> PAGEREF _Toc212741502 \h </w:instrText>
             </w:r>
             <w:r>
               <w:rPr>
@@ -3912,7 +3908,7 @@
               <w14:ligatures w14:val="standardContextual"/>
             </w:rPr>
           </w:pPr>
-          <w:hyperlink w:anchor="_Toc208726955" w:history="1">
+          <w:hyperlink w:anchor="_Toc212741503" w:history="1">
             <w:r>
               <w:rPr>
                 <w:rStyle w:val="Collegamentoipertestuale"/>
@@ -3920,7 +3916,6 @@
                 <w:b/>
                 <w:bCs/>
                 <w:noProof/>
-                <w:lang w:val="it-IT"/>
               </w:rPr>
               <w:t>2.24</w:t>
             </w:r>
@@ -3940,7 +3935,6 @@
                 <w:b/>
                 <w:bCs/>
                 <w:noProof/>
-                <w:lang w:val="it-IT"/>
               </w:rPr>
               <w:t>SHOW RACE MASK</w:t>
             </w:r>
@@ -3963,7 +3957,7 @@
                 <w:noProof/>
                 <w:webHidden/>
               </w:rPr>
-              <w:instrText xml:space="preserve"> PAGEREF _Toc208726955 \h </w:instrText>
+              <w:instrText xml:space="preserve"> PAGEREF _Toc212741503 \h </w:instrText>
             </w:r>
             <w:r>
               <w:rPr>
@@ -4008,7 +4002,7 @@
               <w14:ligatures w14:val="standardContextual"/>
             </w:rPr>
           </w:pPr>
-          <w:hyperlink w:anchor="_Toc208726956" w:history="1">
+          <w:hyperlink w:anchor="_Toc212741504" w:history="1">
             <w:r>
               <w:rPr>
                 <w:rStyle w:val="Collegamentoipertestuale"/>
@@ -4057,7 +4051,7 @@
                 <w:noProof/>
                 <w:webHidden/>
               </w:rPr>
-              <w:instrText xml:space="preserve"> PAGEREF _Toc208726956 \h </w:instrText>
+              <w:instrText xml:space="preserve"> PAGEREF _Toc212741504 \h </w:instrText>
             </w:r>
             <w:r>
               <w:rPr>
@@ -4102,7 +4096,7 @@
               <w14:ligatures w14:val="standardContextual"/>
             </w:rPr>
           </w:pPr>
-          <w:hyperlink w:anchor="_Toc208726957" w:history="1">
+          <w:hyperlink w:anchor="_Toc212741505" w:history="1">
             <w:r>
               <w:rPr>
                 <w:rStyle w:val="Collegamentoipertestuale"/>
@@ -4110,7 +4104,6 @@
                 <w:b/>
                 <w:bCs/>
                 <w:noProof/>
-                <w:lang w:val="it-IT"/>
               </w:rPr>
               <w:t>2.26</w:t>
             </w:r>
@@ -4130,7 +4123,6 @@
                 <w:b/>
                 <w:bCs/>
                 <w:noProof/>
-                <w:lang w:val="it-IT"/>
               </w:rPr>
               <w:t>ACC AUTOSTART</w:t>
             </w:r>
@@ -4153,7 +4145,7 @@
                 <w:noProof/>
                 <w:webHidden/>
               </w:rPr>
-              <w:instrText xml:space="preserve"> PAGEREF _Toc208726957 \h </w:instrText>
+              <w:instrText xml:space="preserve"> PAGEREF _Toc212741505 \h </w:instrText>
             </w:r>
             <w:r>
               <w:rPr>
@@ -4198,7 +4190,7 @@
               <w14:ligatures w14:val="standardContextual"/>
             </w:rPr>
           </w:pPr>
-          <w:hyperlink w:anchor="_Toc208726958" w:history="1">
+          <w:hyperlink w:anchor="_Toc212741506" w:history="1">
             <w:r>
               <w:rPr>
                 <w:rStyle w:val="Collegamentoipertestuale"/>
@@ -4206,7 +4198,6 @@
                 <w:b/>
                 <w:bCs/>
                 <w:noProof/>
-                <w:lang w:val="it-IT"/>
               </w:rPr>
               <w:t>2.27</w:t>
             </w:r>
@@ -4226,7 +4217,6 @@
                 <w:b/>
                 <w:bCs/>
                 <w:noProof/>
-                <w:lang w:val="it-IT"/>
               </w:rPr>
               <w:t>CLOSE WINDOWS</w:t>
             </w:r>
@@ -4249,7 +4239,7 @@
                 <w:noProof/>
                 <w:webHidden/>
               </w:rPr>
-              <w:instrText xml:space="preserve"> PAGEREF _Toc208726958 \h </w:instrText>
+              <w:instrText xml:space="preserve"> PAGEREF _Toc212741506 \h </w:instrText>
             </w:r>
             <w:r>
               <w:rPr>
@@ -4294,7 +4284,7 @@
               <w14:ligatures w14:val="standardContextual"/>
             </w:rPr>
           </w:pPr>
-          <w:hyperlink w:anchor="_Toc208726959" w:history="1">
+          <w:hyperlink w:anchor="_Toc212741507" w:history="1">
             <w:r>
               <w:rPr>
                 <w:rStyle w:val="Collegamentoipertestuale"/>
@@ -4302,7 +4292,6 @@
                 <w:b/>
                 <w:bCs/>
                 <w:noProof/>
-                <w:lang w:val="it-IT"/>
               </w:rPr>
               <w:t>2.28</w:t>
             </w:r>
@@ -4322,7 +4311,6 @@
                 <w:b/>
                 <w:bCs/>
                 <w:noProof/>
-                <w:lang w:val="it-IT"/>
               </w:rPr>
               <w:t>OPEN WINDOWS</w:t>
             </w:r>
@@ -4345,7 +4333,7 @@
                 <w:noProof/>
                 <w:webHidden/>
               </w:rPr>
-              <w:instrText xml:space="preserve"> PAGEREF _Toc208726959 \h </w:instrText>
+              <w:instrText xml:space="preserve"> PAGEREF _Toc212741507 \h </w:instrText>
             </w:r>
             <w:r>
               <w:rPr>
@@ -4390,7 +4378,7 @@
               <w14:ligatures w14:val="standardContextual"/>
             </w:rPr>
           </w:pPr>
-          <w:hyperlink w:anchor="_Toc208726960" w:history="1">
+          <w:hyperlink w:anchor="_Toc212741508" w:history="1">
             <w:r>
               <w:rPr>
                 <w:rStyle w:val="Collegamentoipertestuale"/>
@@ -4398,7 +4386,6 @@
                 <w:b/>
                 <w:bCs/>
                 <w:noProof/>
-                <w:lang w:val="it-IT"/>
               </w:rPr>
               <w:t>2.29</w:t>
             </w:r>
@@ -4418,7 +4405,6 @@
                 <w:b/>
                 <w:bCs/>
                 <w:noProof/>
-                <w:lang w:val="it-IT"/>
               </w:rPr>
               <w:t>HAS VIRTUAL PAD</w:t>
             </w:r>
@@ -4441,7 +4427,7 @@
                 <w:noProof/>
                 <w:webHidden/>
               </w:rPr>
-              <w:instrText xml:space="preserve"> PAGEREF _Toc208726960 \h </w:instrText>
+              <w:instrText xml:space="preserve"> PAGEREF _Toc212741508 \h </w:instrText>
             </w:r>
             <w:r>
               <w:rPr>
@@ -4462,6 +4448,100 @@
                 <w:webHidden/>
               </w:rPr>
               <w:t>38</w:t>
+            </w:r>
+            <w:r>
+              <w:rPr>
+                <w:noProof/>
+                <w:webHidden/>
+              </w:rPr>
+              <w:fldChar w:fldCharType="end"/>
+            </w:r>
+          </w:hyperlink>
+        </w:p>
+        <w:p>
+          <w:pPr>
+            <w:pStyle w:val="Sommario2"/>
+            <w:tabs>
+              <w:tab w:val="left" w:pos="880"/>
+              <w:tab w:val="right" w:leader="dot" w:pos="9344"/>
+            </w:tabs>
+            <w:rPr>
+              <w:noProof/>
+              <w:kern w:val="2"/>
+              <w:lang w:val="it-IT" w:eastAsia="it-IT"/>
+              <w14:ligatures w14:val="standardContextual"/>
+            </w:rPr>
+          </w:pPr>
+          <w:hyperlink w:anchor="_Toc212741509" w:history="1">
+            <w:r>
+              <w:rPr>
+                <w:rStyle w:val="Collegamentoipertestuale"/>
+                <w:rFonts w:cstheme="minorHAnsi"/>
+                <w:b/>
+                <w:bCs/>
+                <w:noProof/>
+              </w:rPr>
+              <w:t>2.30</w:t>
+            </w:r>
+            <w:r>
+              <w:rPr>
+                <w:noProof/>
+                <w:kern w:val="2"/>
+                <w:lang w:val="it-IT" w:eastAsia="it-IT"/>
+                <w14:ligatures w14:val="standardContextual"/>
+              </w:rPr>
+              <w:tab/>
+            </w:r>
+            <w:r>
+              <w:rPr>
+                <w:rStyle w:val="Collegamentoipertestuale"/>
+                <w:rFonts w:cstheme="minorHAnsi"/>
+                <w:b/>
+                <w:bCs/>
+                <w:noProof/>
+              </w:rPr>
+              <w:t>QV EXHAUST FLAP</w:t>
+            </w:r>
+            <w:r>
+              <w:rPr>
+                <w:noProof/>
+                <w:webHidden/>
+              </w:rPr>
+              <w:tab/>
+            </w:r>
+            <w:r>
+              <w:rPr>
+                <w:noProof/>
+                <w:webHidden/>
+              </w:rPr>
+              <w:fldChar w:fldCharType="begin"/>
+            </w:r>
+            <w:r>
+              <w:rPr>
+                <w:noProof/>
+                <w:webHidden/>
+              </w:rPr>
+              <w:instrText xml:space="preserve"> PAGEREF _Toc212741509 \h </w:instrText>
+            </w:r>
+            <w:r>
+              <w:rPr>
+                <w:noProof/>
+                <w:webHidden/>
+              </w:rPr>
+            </w:r>
+            <w:r>
+              <w:rPr>
+                <w:noProof/>
+                <w:webHidden/>
+              </w:rPr>
+              <w:fldChar w:fldCharType="separate"/>
+            </w:r>
+            <w:r>
+              <w:rPr>
+                <w:noProof/>
+                <w:webHidden/>
+              </w:rPr>
+              <w:t>39</w:t>
             </w:r>
             <w:r>
               <w:rPr>
@@ -4527,7 +4607,7 @@
           <w:color w:val="auto"/>
         </w:rPr>
       </w:pPr>
-      <w:bookmarkStart w:id="0" w:name="_Toc208726916"/>
+      <w:bookmarkStart w:id="0" w:name="_Toc212741464"/>
       <w:r>
         <w:rPr>
           <w:rStyle w:val="Enfasigrassetto"/>
@@ -4549,7 +4629,7 @@
           <w:color w:val="auto"/>
         </w:rPr>
       </w:pPr>
-      <w:bookmarkStart w:id="1" w:name="_Toc208726917"/>
+      <w:bookmarkStart w:id="1" w:name="_Toc212741465"/>
       <w:r>
         <w:rPr>
           <w:rStyle w:val="Enfasigrassetto"/>
@@ -4586,7 +4666,7 @@
           <w:noProof/>
         </w:rPr>
         <w:drawing>
-          <wp:inline distT="0" distB="0" distL="0" distR="0" wp14:anchorId="609577F7" wp14:editId="56F82868">
+          <wp:inline distT="0" distB="0" distL="0" distR="0" wp14:anchorId="609577F7" wp14:editId="2A9005F1">
             <wp:extent cx="2583211" cy="2313745"/>
             <wp:effectExtent l="0" t="0" r="7620" b="0"/>
             <wp:docPr id="781633535" name="Immagine 39"/>
@@ -4642,7 +4722,7 @@
           <w:noProof/>
         </w:rPr>
         <w:drawing>
-          <wp:inline distT="0" distB="0" distL="0" distR="0" wp14:anchorId="61281DE3" wp14:editId="2D2DF40B">
+          <wp:inline distT="0" distB="0" distL="0" distR="0" wp14:anchorId="61281DE3" wp14:editId="5745C47E">
             <wp:extent cx="2411730" cy="2314135"/>
             <wp:effectExtent l="0" t="0" r="7620" b="0"/>
             <wp:docPr id="1618152605" name="Immagine 38"/>
@@ -4757,7 +4837,7 @@
           <w:color w:val="auto"/>
         </w:rPr>
       </w:pPr>
-      <w:bookmarkStart w:id="2" w:name="_Toc208726918"/>
+      <w:bookmarkStart w:id="2" w:name="_Toc212741466"/>
       <w:r>
         <w:rPr>
           <w:rStyle w:val="Enfasigrassetto"/>
@@ -4951,7 +5031,7 @@
           <w:color w:val="auto"/>
         </w:rPr>
       </w:pPr>
-      <w:bookmarkStart w:id="3" w:name="_Toc208726919"/>
+      <w:bookmarkStart w:id="3" w:name="_Toc212741467"/>
       <w:r>
         <w:rPr>
           <w:rStyle w:val="Enfasigrassetto"/>
@@ -5292,7 +5372,7 @@
           <w:noProof/>
         </w:rPr>
         <w:drawing>
-          <wp:inline distT="0" distB="0" distL="0" distR="0" wp14:anchorId="22162EBD" wp14:editId="2ADAF677">
+          <wp:inline distT="0" distB="0" distL="0" distR="0" wp14:anchorId="22162EBD" wp14:editId="6B55D7D4">
             <wp:extent cx="2700997" cy="2488565"/>
             <wp:effectExtent l="0" t="0" r="4445" b="6985"/>
             <wp:docPr id="133927039" name="Immagine 37"/>
@@ -5618,7 +5698,7 @@
           <w:color w:val="auto"/>
         </w:rPr>
       </w:pPr>
-      <w:bookmarkStart w:id="4" w:name="_Toc208726920"/>
+      <w:bookmarkStart w:id="4" w:name="_Toc212741468"/>
       <w:r>
         <w:rPr>
           <w:rStyle w:val="Enfasigrassetto"/>
@@ -5724,16 +5804,32 @@
         <w:jc w:val="both"/>
       </w:pPr>
       <w:r>
-        <w:t xml:space="preserve">The quick connector is capable of crimping a wide range of wire sizes; however, this versatility makes the </w:t>
+        <w:t xml:space="preserve">The quick connector </w:t>
+      </w:r>
+      <w:proofErr w:type="gramStart"/>
+      <w:r>
+        <w:t>is capable of crimping</w:t>
+      </w:r>
+      <w:proofErr w:type="gramEnd"/>
+      <w:r>
+        <w:t xml:space="preserve"> a wide range of wire sizes; however, this versatility makes the </w:t>
       </w:r>
       <w:r>
         <w:t xml:space="preserve">dual quick </w:t>
       </w:r>
       <w:r>
-        <w:t xml:space="preserve">connector more complex to use. To secure the wires of the double </w:t>
-      </w:r>
-      <w:r>
-        <w:t xml:space="preserve">quick </w:t>
+        <w:t xml:space="preserve">connector more complex to use. To secure the wires of the </w:t>
+      </w:r>
+      <w:proofErr w:type="gramStart"/>
+      <w:r>
+        <w:t xml:space="preserve">double </w:t>
+      </w:r>
+      <w:r>
+        <w:t>quick</w:t>
+      </w:r>
+      <w:proofErr w:type="gramEnd"/>
+      <w:r>
+        <w:t xml:space="preserve"> </w:t>
       </w:r>
       <w:r>
         <w:t xml:space="preserve">connector on the CAN bus, it is not enough to insert the wires into the slot and close the cover. First, it is necessary, using a small flat-head screwdriver, to push the wire into the guillotine to make it penetrate properly. If this preliminary operation is performed correctly, closing the connector cover firmly should engage the locking clips, ensuring the connector is tightly closed with no gaps between the transparent cover and the black base. The red </w:t>
@@ -5845,7 +5941,7 @@
           <w:color w:val="auto"/>
         </w:rPr>
       </w:pPr>
-      <w:bookmarkStart w:id="5" w:name="_Toc208726921"/>
+      <w:bookmarkStart w:id="5" w:name="_Toc212741469"/>
       <w:r>
         <w:rPr>
           <w:rStyle w:val="Enfasigrassetto"/>
@@ -5948,7 +6044,7 @@
           <w:color w:val="auto"/>
         </w:rPr>
       </w:pPr>
-      <w:bookmarkStart w:id="6" w:name="_Toc208726922"/>
+      <w:bookmarkStart w:id="6" w:name="_Toc212741470"/>
       <w:r>
         <w:rPr>
           <w:rStyle w:val="Enfasigrassetto"/>
@@ -6012,7 +6108,7 @@
           <w:color w:val="auto"/>
         </w:rPr>
       </w:pPr>
-      <w:bookmarkStart w:id="7" w:name="_Toc208726923"/>
+      <w:bookmarkStart w:id="7" w:name="_Toc212741471"/>
       <w:r>
         <w:rPr>
           <w:rStyle w:val="Enfasigrassetto"/>
@@ -6315,7 +6411,7 @@
           <w:color w:val="auto"/>
         </w:rPr>
       </w:pPr>
-      <w:bookmarkStart w:id="8" w:name="_Toc208726924"/>
+      <w:bookmarkStart w:id="8" w:name="_Toc212741472"/>
       <w:r>
         <w:rPr>
           <w:rStyle w:val="Enfasigrassetto"/>
@@ -6383,7 +6479,7 @@
           <w:color w:val="auto"/>
         </w:rPr>
       </w:pPr>
-      <w:bookmarkStart w:id="9" w:name="_Toc208726925"/>
+      <w:bookmarkStart w:id="9" w:name="_Toc212741473"/>
       <w:r>
         <w:rPr>
           <w:rStyle w:val="Enfasigrassetto"/>
@@ -6876,7 +6972,7 @@
           <w:noProof/>
         </w:rPr>
         <w:drawing>
-          <wp:inline distT="0" distB="0" distL="0" distR="0" wp14:anchorId="0DF2352D" wp14:editId="2FBAC316">
+          <wp:inline distT="0" distB="0" distL="0" distR="0" wp14:anchorId="0DF2352D" wp14:editId="7270C581">
             <wp:extent cx="4812030" cy="4904114"/>
             <wp:effectExtent l="0" t="0" r="7620" b="0"/>
             <wp:docPr id="871947284" name="Immagine 1"/>
@@ -7140,7 +7236,7 @@
         </w:rPr>
       </w:pPr>
       <w:bookmarkStart w:id="10" w:name="_Toc196905527"/>
-      <w:bookmarkStart w:id="11" w:name="_Toc208726926"/>
+      <w:bookmarkStart w:id="11" w:name="_Toc212741474"/>
       <w:r>
         <w:rPr>
           <w:rStyle w:val="Enfasigrassetto"/>
@@ -7258,7 +7354,7 @@
           <w:color w:val="auto"/>
         </w:rPr>
       </w:pPr>
-      <w:bookmarkStart w:id="12" w:name="_Toc208726927"/>
+      <w:bookmarkStart w:id="12" w:name="_Toc212741475"/>
       <w:r>
         <w:rPr>
           <w:rStyle w:val="Enfasigrassetto"/>
@@ -7703,7 +7799,7 @@
           <w:noProof/>
         </w:rPr>
         <w:drawing>
-          <wp:inline distT="0" distB="0" distL="0" distR="0" wp14:anchorId="14B2A6D3" wp14:editId="261932B3">
+          <wp:inline distT="0" distB="0" distL="0" distR="0" wp14:anchorId="14B2A6D3" wp14:editId="5718EE09">
             <wp:extent cx="2700997" cy="2488565"/>
             <wp:effectExtent l="0" t="0" r="4445" b="6985"/>
             <wp:docPr id="317039099" name="Immagine 37"/>
@@ -7991,7 +8087,7 @@
           <w:color w:val="auto"/>
         </w:rPr>
       </w:pPr>
-      <w:bookmarkStart w:id="13" w:name="_Toc208726928"/>
+      <w:bookmarkStart w:id="13" w:name="_Toc212741476"/>
       <w:r>
         <w:rPr>
           <w:rStyle w:val="Enfasigrassetto"/>
@@ -8661,7 +8757,15 @@
         </w:rPr>
       </w:pPr>
       <w:r>
-        <w:t xml:space="preserve">If, upon pressing the CONNECT button, the error “device is under read out protection” appears—as shown in the figure below—it’s likely due to an incompatibility between the USB port chipset of the PC and the chip used in the </w:t>
+        <w:t>If, upon pressing the CONNECT button, the error “device is under read out protection” appears—as shown in the figure below—</w:t>
+      </w:r>
+      <w:proofErr w:type="gramStart"/>
+      <w:r>
+        <w:t>it’s</w:t>
+      </w:r>
+      <w:proofErr w:type="gramEnd"/>
+      <w:r>
+        <w:t xml:space="preserve"> likely due to an incompatibility between the USB port chipset of the PC and the chip used in the </w:t>
       </w:r>
       <w:proofErr w:type="spellStart"/>
       <w:r>
@@ -9487,8 +9591,8 @@
       </w:pPr>
       <w:bookmarkStart w:id="14" w:name="_Toc205197644"/>
       <w:bookmarkStart w:id="15" w:name="_Toc205197645"/>
-      <w:bookmarkStart w:id="16" w:name="_Toc208726929"/>
-      <w:bookmarkStart w:id="17" w:name="_Hlk194154488"/>
+      <w:bookmarkStart w:id="16" w:name="_Hlk194154488"/>
+      <w:bookmarkStart w:id="17" w:name="_Toc212741477"/>
       <w:bookmarkEnd w:id="14"/>
       <w:bookmarkEnd w:id="15"/>
       <w:r>
@@ -9500,7 +9604,7 @@
         <w:lastRenderedPageBreak/>
         <w:t>USAGE</w:t>
       </w:r>
-      <w:bookmarkEnd w:id="16"/>
+      <w:bookmarkEnd w:id="17"/>
     </w:p>
     <w:p/>
     <w:p>
@@ -9514,7 +9618,7 @@
         </w:rPr>
       </w:pPr>
       <w:bookmarkStart w:id="18" w:name="_Toc196901128"/>
-      <w:bookmarkStart w:id="19" w:name="_Toc208726930"/>
+      <w:bookmarkStart w:id="19" w:name="_Toc212741478"/>
       <w:r>
         <w:rPr>
           <w:rStyle w:val="Enfasigrassetto"/>
@@ -9841,7 +9945,7 @@
           <w:color w:val="auto"/>
         </w:rPr>
       </w:pPr>
-      <w:bookmarkStart w:id="20" w:name="_Toc208726931"/>
+      <w:bookmarkStart w:id="20" w:name="_Toc212741479"/>
       <w:r>
         <w:rPr>
           <w:rStyle w:val="Enfasigrassetto"/>
@@ -10021,7 +10125,15 @@
         <w:jc w:val="both"/>
       </w:pPr>
       <w:r>
-        <w:t>From top menu “Connection”, select “Open Connection Window”</w:t>
+        <w:t>From top menu “Connection</w:t>
+      </w:r>
+      <w:proofErr w:type="gramStart"/>
+      <w:r>
+        <w:t>”,</w:t>
+      </w:r>
+      <w:proofErr w:type="gramEnd"/>
+      <w:r>
+        <w:t xml:space="preserve"> select “Open Connection Window”</w:t>
       </w:r>
     </w:p>
     <w:p>
@@ -10073,11 +10185,16 @@
       <w:r>
         <w:t xml:space="preserve"> was found (you can check device manager to see which virtual COM serial port is associated to </w:t>
       </w:r>
+      <w:proofErr w:type="gramStart"/>
       <w:r>
         <w:t>BACCABLE</w:t>
       </w:r>
       <w:r>
-        <w:t xml:space="preserve"> , revealed as ST device)</w:t>
+        <w:t xml:space="preserve"> ,</w:t>
+      </w:r>
+      <w:proofErr w:type="gramEnd"/>
+      <w:r>
+        <w:t xml:space="preserve"> revealed as ST device)</w:t>
       </w:r>
     </w:p>
     <w:p>
@@ -10150,7 +10267,15 @@
         <w:t xml:space="preserve">If </w:t>
       </w:r>
       <w:r>
-        <w:t xml:space="preserve">ECUs vehicle are communicating, you will see related messages in the main window of </w:t>
+        <w:t xml:space="preserve">ECUs vehicle </w:t>
+      </w:r>
+      <w:proofErr w:type="gramStart"/>
+      <w:r>
+        <w:t>are</w:t>
+      </w:r>
+      <w:proofErr w:type="gramEnd"/>
+      <w:r>
+        <w:t xml:space="preserve"> communicating, you will see related messages in the main window of </w:t>
       </w:r>
       <w:proofErr w:type="spellStart"/>
       <w:r>
@@ -10172,7 +10297,15 @@
         <w:jc w:val="both"/>
       </w:pPr>
       <w:r>
-        <w:t>On the right side of the window it is possible to stop and clear capture, on the bottom right side of the window it is possible to filter shown messages</w:t>
+        <w:t xml:space="preserve">On the right side of the </w:t>
+      </w:r>
+      <w:proofErr w:type="gramStart"/>
+      <w:r>
+        <w:t>window</w:t>
+      </w:r>
+      <w:proofErr w:type="gramEnd"/>
+      <w:r>
+        <w:t xml:space="preserve"> it is possible to stop and clear capture, on the bottom right side of the window it is possible to filter shown messages</w:t>
       </w:r>
     </w:p>
     <w:p>
@@ -10200,7 +10333,15 @@
         <w:jc w:val="both"/>
       </w:pPr>
       <w:r>
-        <w:t xml:space="preserve">From bottom central part of the main window you can send messages to the can bus (detailed </w:t>
+        <w:t xml:space="preserve">From bottom central part of the main </w:t>
+      </w:r>
+      <w:proofErr w:type="gramStart"/>
+      <w:r>
+        <w:t>window</w:t>
+      </w:r>
+      <w:proofErr w:type="gramEnd"/>
+      <w:r>
+        <w:t xml:space="preserve"> you can send messages to the can bus (detailed </w:t>
       </w:r>
       <w:proofErr w:type="spellStart"/>
       <w:r>
@@ -10230,7 +10371,15 @@
         <w:jc w:val="both"/>
       </w:pPr>
       <w:r>
-        <w:t xml:space="preserve">From menu RE TOOLS you can select sniffer to reach a window where you can </w:t>
+        <w:t xml:space="preserve">From menu RE </w:t>
+      </w:r>
+      <w:proofErr w:type="gramStart"/>
+      <w:r>
+        <w:t>TOOLS</w:t>
+      </w:r>
+      <w:proofErr w:type="gramEnd"/>
+      <w:r>
+        <w:t xml:space="preserve"> you can select sniffer to reach a window where you can </w:t>
       </w:r>
       <w:proofErr w:type="spellStart"/>
       <w:r>
@@ -10256,7 +10405,7 @@
           <w:color w:val="auto"/>
         </w:rPr>
       </w:pPr>
-      <w:bookmarkStart w:id="21" w:name="_Toc208726932"/>
+      <w:bookmarkStart w:id="21" w:name="_Toc212741480"/>
       <w:r>
         <w:rPr>
           <w:rStyle w:val="Enfasigrassetto"/>
@@ -10374,7 +10523,7 @@
           <w:color w:val="auto"/>
         </w:rPr>
       </w:pPr>
-      <w:bookmarkStart w:id="22" w:name="_Toc208726933"/>
+      <w:bookmarkStart w:id="22" w:name="_Toc212741481"/>
       <w:r>
         <w:rPr>
           <w:rStyle w:val="Enfasigrassetto"/>
@@ -10500,7 +10649,15 @@
         <w:jc w:val="both"/>
       </w:pPr>
       <w:r>
-        <w:t>Continuously Resets the RFHUB in order to reset the thief connection, with this message for 10 seconds</w:t>
+        <w:t xml:space="preserve">Continuously Resets the RFHUB </w:t>
+      </w:r>
+      <w:proofErr w:type="gramStart"/>
+      <w:r>
+        <w:t>in order to</w:t>
+      </w:r>
+      <w:proofErr w:type="gramEnd"/>
+      <w:r>
+        <w:t xml:space="preserve"> reset the thief connection, with this message for 10 seconds</w:t>
       </w:r>
     </w:p>
     <w:p>
@@ -10618,7 +10775,15 @@
         <w:t>I</w:t>
       </w:r>
       <w:r>
-        <w:t xml:space="preserve">mmobilizer at the beginning is enabled by default. To permanently toggle the status you shall be with motor on, cruise control disabled, neutral gear, press cruise control gentle speed up for around 30 seconds. If the </w:t>
+        <w:t xml:space="preserve">mmobilizer at the beginning is enabled by default. To permanently toggle the </w:t>
+      </w:r>
+      <w:proofErr w:type="gramStart"/>
+      <w:r>
+        <w:t>status</w:t>
+      </w:r>
+      <w:proofErr w:type="gramEnd"/>
+      <w:r>
+        <w:t xml:space="preserve"> you shall be with motor on, cruise control disabled, neutral gear, press cruise control gentle speed up for around 30 seconds. If the </w:t>
       </w:r>
       <w:proofErr w:type="spellStart"/>
       <w:r>
@@ -10626,7 +10791,15 @@
       </w:r>
       <w:proofErr w:type="spellEnd"/>
       <w:r>
-        <w:t xml:space="preserve"> becomes disabled, it will be blink the dashboard brightness for 5-6 times. If </w:t>
+        <w:t xml:space="preserve"> becomes disabled, it will be </w:t>
+      </w:r>
+      <w:proofErr w:type="gramStart"/>
+      <w:r>
+        <w:t>blink</w:t>
+      </w:r>
+      <w:proofErr w:type="gramEnd"/>
+      <w:r>
+        <w:t xml:space="preserve"> the dashboard brightness for 5-6 times. If </w:t>
       </w:r>
       <w:proofErr w:type="spellStart"/>
       <w:r>
@@ -10640,7 +10813,15 @@
         <w:t xml:space="preserve"> </w:t>
       </w:r>
       <w:r>
-        <w:t>The current status of the Immobilizer is also displayed in the main menu of the BACCABLE with the text “IMMOBILIZER ON” or “IMMOBILIZER OFF”.</w:t>
+        <w:t xml:space="preserve">The </w:t>
+      </w:r>
+      <w:proofErr w:type="gramStart"/>
+      <w:r>
+        <w:t>current status</w:t>
+      </w:r>
+      <w:proofErr w:type="gramEnd"/>
+      <w:r>
+        <w:t xml:space="preserve"> of the Immobilizer is also displayed in the main menu of the BACCABLE with the text “IMMOBILIZER ON” or “IMMOBILIZER OFF”.</w:t>
       </w:r>
     </w:p>
     <w:p>
@@ -10735,7 +10916,7 @@
           <w:color w:val="auto"/>
         </w:rPr>
       </w:pPr>
-      <w:bookmarkStart w:id="23" w:name="_Toc208726934"/>
+      <w:bookmarkStart w:id="23" w:name="_Toc212741482"/>
       <w:r>
         <w:rPr>
           <w:rStyle w:val="Enfasigrassetto"/>
@@ -10852,7 +11033,15 @@
         <w:t>.</w:t>
       </w:r>
       <w:r>
-        <w:t xml:space="preserve"> Therefore central part of the </w:t>
+        <w:t xml:space="preserve"> </w:t>
+      </w:r>
+      <w:proofErr w:type="gramStart"/>
+      <w:r>
+        <w:t>Therefore</w:t>
+      </w:r>
+      <w:proofErr w:type="gramEnd"/>
+      <w:r>
+        <w:t xml:space="preserve"> central part of the </w:t>
       </w:r>
       <w:proofErr w:type="spellStart"/>
       <w:r>
@@ -10931,7 +11120,15 @@
       </w:r>
       <w:proofErr w:type="spellEnd"/>
       <w:r>
-        <w:t xml:space="preserve"> when the car goes to sleep in order to avoid battery drain.</w:t>
+        <w:t xml:space="preserve"> when the car goes to sleep </w:t>
+      </w:r>
+      <w:proofErr w:type="gramStart"/>
+      <w:r>
+        <w:t>in order to</w:t>
+      </w:r>
+      <w:proofErr w:type="gramEnd"/>
+      <w:r>
+        <w:t xml:space="preserve"> avoid battery drain.</w:t>
       </w:r>
       <w:r>
         <w:t xml:space="preserve"> The number of </w:t>
@@ -10981,7 +11178,15 @@
         <w:t xml:space="preserve"> strip, </w:t>
       </w:r>
       <w:r>
-        <w:t xml:space="preserve">is pin 12 (+12V) and 1 (GND) of the connector related to </w:t>
+        <w:t xml:space="preserve">is pin 12 (+12V) and 1 (GND) of the </w:t>
+      </w:r>
+      <w:proofErr w:type="gramStart"/>
+      <w:r>
+        <w:t>connector</w:t>
+      </w:r>
+      <w:proofErr w:type="gramEnd"/>
+      <w:r>
+        <w:t xml:space="preserve"> related to </w:t>
       </w:r>
       <w:proofErr w:type="spellStart"/>
       <w:r>
@@ -11123,7 +11328,7 @@
           <w:color w:val="auto"/>
         </w:rPr>
       </w:pPr>
-      <w:bookmarkStart w:id="24" w:name="_Toc208726935"/>
+      <w:bookmarkStart w:id="24" w:name="_Toc212741483"/>
       <w:r>
         <w:rPr>
           <w:rStyle w:val="Enfasigrassetto"/>
@@ -11289,7 +11494,7 @@
           <w:color w:val="auto"/>
         </w:rPr>
       </w:pPr>
-      <w:bookmarkStart w:id="25" w:name="_Toc208726936"/>
+      <w:bookmarkStart w:id="25" w:name="_Toc212741484"/>
       <w:r>
         <w:rPr>
           <w:rStyle w:val="Enfasigrassetto"/>
@@ -11366,7 +11571,7 @@
           <w:color w:val="auto"/>
         </w:rPr>
       </w:pPr>
-      <w:bookmarkStart w:id="26" w:name="_Toc208726937"/>
+      <w:bookmarkStart w:id="26" w:name="_Toc212741485"/>
       <w:r>
         <w:rPr>
           <w:rStyle w:val="Enfasigrassetto"/>
@@ -11397,7 +11602,25 @@
           <w:rFonts w:asciiTheme="minorHAnsi" w:hAnsiTheme="minorHAnsi" w:cstheme="minorHAnsi"/>
           <w:color w:val="auto"/>
         </w:rPr>
-        <w:t>Params On Dashboard</w:t>
+        <w:t xml:space="preserve">Params </w:t>
+      </w:r>
+      <w:proofErr w:type="gramStart"/>
+      <w:r>
+        <w:rPr>
+          <w:rStyle w:val="Enfasigrassetto"/>
+          <w:rFonts w:asciiTheme="minorHAnsi" w:hAnsiTheme="minorHAnsi" w:cstheme="minorHAnsi"/>
+          <w:color w:val="auto"/>
+        </w:rPr>
+        <w:t>On</w:t>
+      </w:r>
+      <w:proofErr w:type="gramEnd"/>
+      <w:r>
+        <w:rPr>
+          <w:rStyle w:val="Enfasigrassetto"/>
+          <w:rFonts w:asciiTheme="minorHAnsi" w:hAnsiTheme="minorHAnsi" w:cstheme="minorHAnsi"/>
+          <w:color w:val="auto"/>
+        </w:rPr>
+        <w:t xml:space="preserve"> Dashboard</w:t>
       </w:r>
       <w:bookmarkEnd w:id="26"/>
     </w:p>
@@ -12010,12 +12233,21 @@
               <w:t xml:space="preserve">Oil </w:t>
             </w:r>
             <w:proofErr w:type="spellStart"/>
-            <w:r>
-              <w:rPr>
-                <w:rFonts w:ascii="Calibri" w:eastAsia="Times New Roman" w:hAnsi="Calibri" w:cs="Calibri"/>
-                <w:color w:val="000000"/>
-              </w:rPr>
-              <w:t>Press.%Water</w:t>
+            <w:proofErr w:type="gramStart"/>
+            <w:r>
+              <w:rPr>
+                <w:rFonts w:ascii="Calibri" w:eastAsia="Times New Roman" w:hAnsi="Calibri" w:cs="Calibri"/>
+                <w:color w:val="000000"/>
+              </w:rPr>
+              <w:t>Press.%</w:t>
+            </w:r>
+            <w:proofErr w:type="gramEnd"/>
+            <w:r>
+              <w:rPr>
+                <w:rFonts w:ascii="Calibri" w:eastAsia="Times New Roman" w:hAnsi="Calibri" w:cs="Calibri"/>
+                <w:color w:val="000000"/>
+              </w:rPr>
+              <w:t>Water</w:t>
             </w:r>
             <w:proofErr w:type="spellEnd"/>
             <w:r>
@@ -12341,7 +12573,23 @@
                 <w:rFonts w:ascii="Calibri" w:eastAsia="Times New Roman" w:hAnsi="Calibri" w:cs="Calibri"/>
                 <w:color w:val="000000"/>
               </w:rPr>
-              <w:t xml:space="preserve"> charge, while negative values indicates discharge)</w:t>
+              <w:t xml:space="preserve"> charge, while negative values </w:t>
+            </w:r>
+            <w:proofErr w:type="gramStart"/>
+            <w:r>
+              <w:rPr>
+                <w:rFonts w:ascii="Calibri" w:eastAsia="Times New Roman" w:hAnsi="Calibri" w:cs="Calibri"/>
+                <w:color w:val="000000"/>
+              </w:rPr>
+              <w:t>indicates</w:t>
+            </w:r>
+            <w:proofErr w:type="gramEnd"/>
+            <w:r>
+              <w:rPr>
+                <w:rFonts w:ascii="Calibri" w:eastAsia="Times New Roman" w:hAnsi="Calibri" w:cs="Calibri"/>
+                <w:color w:val="000000"/>
+              </w:rPr>
+              <w:t xml:space="preserve"> discharge)</w:t>
             </w:r>
           </w:p>
         </w:tc>
@@ -16175,7 +16423,11 @@
               </w:rPr>
             </w:pPr>
             <w:r>
-              <w:t>Time taken to accelerate from 100 to 200 km/h. Once the vehicle exceeds 100 km/h, the status changes to GO. After a timeout, if the required speed is not reached, MISS is displayed. Once the vehicle exceeds 200 km/h, the elapsed time is shown in seconds.</w:t>
+              <w:t xml:space="preserve">Time taken to accelerate from 100 to 200 km/h. Once the vehicle exceeds 100 km/h, the status changes to GO. After a timeout, if the required speed is not reached, MISS is displayed. Once the vehicle exceeds 200 km/h, the elapsed time is shown in </w:t>
+            </w:r>
+            <w:proofErr w:type="gramStart"/>
+            <w:r>
+              <w:t>seconds.</w:t>
             </w:r>
             <w:r>
               <w:rPr>
@@ -16184,6 +16436,7 @@
               </w:rPr>
               <w:t>.</w:t>
             </w:r>
+            <w:proofErr w:type="gramEnd"/>
           </w:p>
         </w:tc>
       </w:tr>
@@ -16818,12 +17071,21 @@
               <w:t xml:space="preserve">Oil </w:t>
             </w:r>
             <w:proofErr w:type="spellStart"/>
-            <w:r>
-              <w:rPr>
-                <w:rFonts w:ascii="Calibri" w:eastAsia="Times New Roman" w:hAnsi="Calibri" w:cs="Calibri"/>
-                <w:color w:val="000000"/>
-              </w:rPr>
-              <w:t>Press.%Water</w:t>
+            <w:proofErr w:type="gramStart"/>
+            <w:r>
+              <w:rPr>
+                <w:rFonts w:ascii="Calibri" w:eastAsia="Times New Roman" w:hAnsi="Calibri" w:cs="Calibri"/>
+                <w:color w:val="000000"/>
+              </w:rPr>
+              <w:t>Press.%</w:t>
+            </w:r>
+            <w:proofErr w:type="gramEnd"/>
+            <w:r>
+              <w:rPr>
+                <w:rFonts w:ascii="Calibri" w:eastAsia="Times New Roman" w:hAnsi="Calibri" w:cs="Calibri"/>
+                <w:color w:val="000000"/>
+              </w:rPr>
+              <w:t>Water</w:t>
             </w:r>
             <w:proofErr w:type="spellEnd"/>
             <w:r>
@@ -17149,7 +17411,23 @@
                 <w:rFonts w:ascii="Calibri" w:eastAsia="Times New Roman" w:hAnsi="Calibri" w:cs="Calibri"/>
                 <w:color w:val="000000"/>
               </w:rPr>
-              <w:t xml:space="preserve"> charge, while negative values indicates discharge)</w:t>
+              <w:t xml:space="preserve"> charge, while negative values </w:t>
+            </w:r>
+            <w:proofErr w:type="gramStart"/>
+            <w:r>
+              <w:rPr>
+                <w:rFonts w:ascii="Calibri" w:eastAsia="Times New Roman" w:hAnsi="Calibri" w:cs="Calibri"/>
+                <w:color w:val="000000"/>
+              </w:rPr>
+              <w:t>indicates</w:t>
+            </w:r>
+            <w:proofErr w:type="gramEnd"/>
+            <w:r>
+              <w:rPr>
+                <w:rFonts w:ascii="Calibri" w:eastAsia="Times New Roman" w:hAnsi="Calibri" w:cs="Calibri"/>
+                <w:color w:val="000000"/>
+              </w:rPr>
+              <w:t xml:space="preserve"> discharge)</w:t>
             </w:r>
           </w:p>
         </w:tc>
@@ -21143,8 +21421,17 @@
                 <w:rFonts w:ascii="Calibri" w:eastAsia="Times New Roman" w:hAnsi="Calibri" w:cs="Calibri"/>
                 <w:color w:val="000000"/>
               </w:rPr>
-              <w:t>Diesel consume</w:t>
-            </w:r>
+              <w:t xml:space="preserve">Diesel </w:t>
+            </w:r>
+            <w:proofErr w:type="gramStart"/>
+            <w:r>
+              <w:rPr>
+                <w:rFonts w:ascii="Calibri" w:eastAsia="Times New Roman" w:hAnsi="Calibri" w:cs="Calibri"/>
+                <w:color w:val="000000"/>
+              </w:rPr>
+              <w:t>consume</w:t>
+            </w:r>
+            <w:proofErr w:type="gramEnd"/>
           </w:p>
         </w:tc>
       </w:tr>
@@ -21670,7 +21957,11 @@
               </w:rPr>
             </w:pPr>
             <w:r>
-              <w:t>Time taken to accelerate from 100 to 200 km/h. Once the vehicle exceeds 100 km/h, the status changes to GO. After a timeout, if the required speed is not reached, MISS is displayed. Once the vehicle exceeds 200 km/h, the elapsed time is shown in seconds.</w:t>
+              <w:t xml:space="preserve">Time taken to accelerate from 100 to 200 km/h. Once the vehicle exceeds 100 km/h, the status changes to GO. After a timeout, if the required speed is not reached, MISS is displayed. Once the vehicle exceeds 200 km/h, the elapsed time is shown in </w:t>
+            </w:r>
+            <w:proofErr w:type="gramStart"/>
+            <w:r>
+              <w:t>seconds.</w:t>
             </w:r>
             <w:r>
               <w:rPr>
@@ -21679,6 +21970,7 @@
               </w:rPr>
               <w:t>.</w:t>
             </w:r>
+            <w:proofErr w:type="gramEnd"/>
           </w:p>
         </w:tc>
       </w:tr>
@@ -21986,7 +22278,7 @@
           <w:color w:val="auto"/>
         </w:rPr>
       </w:pPr>
-      <w:bookmarkStart w:id="27" w:name="_Toc208726938"/>
+      <w:bookmarkStart w:id="27" w:name="_Toc212741486"/>
       <w:r>
         <w:rPr>
           <w:rStyle w:val="Enfasigrassetto"/>
@@ -22094,7 +22386,15 @@
       </w:r>
       <w:proofErr w:type="spellEnd"/>
       <w:r>
-        <w:t xml:space="preserve"> parameter response, in order to make them available to diagnostic requests performed with OBD (you can get parameters commonly not available in OBD apps). This functionality performs the following: Upon receive of UDS request with message id 0x18DABAF1 having message data 0622xzyyyyyyyy, </w:t>
+        <w:t xml:space="preserve"> parameter response, </w:t>
+      </w:r>
+      <w:proofErr w:type="gramStart"/>
+      <w:r>
+        <w:t>in order to</w:t>
+      </w:r>
+      <w:proofErr w:type="gramEnd"/>
+      <w:r>
+        <w:t xml:space="preserve"> make them available to diagnostic requests performed with OBD (you can get parameters commonly not available in OBD apps). This functionality performs the following: Upon receive of UDS request with message id 0x18DABAF1 having message data 0622xzyyyyyyyy, </w:t>
       </w:r>
       <w:proofErr w:type="spellStart"/>
       <w:r>
@@ -22392,7 +22692,7 @@
           <w:color w:val="auto"/>
         </w:rPr>
       </w:pPr>
-      <w:bookmarkStart w:id="29" w:name="_Toc208726939"/>
+      <w:bookmarkStart w:id="29" w:name="_Toc212741487"/>
       <w:r>
         <w:rPr>
           <w:rStyle w:val="Enfasigrassetto"/>
@@ -22548,7 +22848,7 @@
           <w:color w:val="auto"/>
         </w:rPr>
       </w:pPr>
-      <w:bookmarkStart w:id="30" w:name="_Toc208726940"/>
+      <w:bookmarkStart w:id="30" w:name="_Toc212741488"/>
       <w:r>
         <w:rPr>
           <w:rStyle w:val="Enfasigrassetto"/>
@@ -22808,7 +23108,7 @@
           <w:color w:val="auto"/>
         </w:rPr>
       </w:pPr>
-      <w:bookmarkStart w:id="31" w:name="_Toc208726941"/>
+      <w:bookmarkStart w:id="31" w:name="_Toc212741489"/>
       <w:r>
         <w:rPr>
           <w:rStyle w:val="Enfasigrassetto"/>
@@ -22880,7 +23180,7 @@
         <w:t xml:space="preserve"> the button presses on the Cruise Control keypad, replacing them with those of the Adaptive Cruise Control (ACC) keypad. This eliminates the need to purchase the ACC keypad on the steering wheel. It is dependent on performing a proxy alignment to enable ACC and disable CC</w:t>
       </w:r>
     </w:p>
-    <w:bookmarkEnd w:id="17"/>
+    <w:bookmarkEnd w:id="16"/>
     <w:p>
       <w:pPr>
         <w:jc w:val="both"/>
@@ -22956,142 +23256,108 @@
           <w:color w:val="auto"/>
         </w:rPr>
       </w:pPr>
-      <w:bookmarkStart w:id="32" w:name="_Toc208726942"/>
+      <w:bookmarkStart w:id="32" w:name="_Toc212741490"/>
+      <w:proofErr w:type="gramStart"/>
       <w:r>
         <w:rPr>
           <w:rStyle w:val="Enfasigrassetto"/>
           <w:rFonts w:asciiTheme="minorHAnsi" w:hAnsiTheme="minorHAnsi" w:cstheme="minorHAnsi"/>
           <w:color w:val="auto"/>
         </w:rPr>
-        <w:t>2.13  CLEAR FAULTS</w:t>
-      </w:r>
-      <w:bookmarkEnd w:id="32"/>
-    </w:p>
-    <w:p/>
-    <w:p>
-      <w:r>
-        <w:rPr>
-          <w:b/>
-          <w:bCs/>
-        </w:rPr>
-        <w:t>Brief description:</w:t>
-      </w:r>
-      <w:r>
-        <w:t xml:space="preserve"> Clears all error codes, if present, from all the vehicle's ECUs (across all 3 CAN buses).</w:t>
-      </w:r>
-    </w:p>
-    <w:p>
-      <w:r>
-        <w:rPr>
-          <w:b/>
-          <w:bCs/>
-        </w:rPr>
-        <w:t>Note:</w:t>
-      </w:r>
-      <w:r>
-        <w:t xml:space="preserve"> This is a function that can be enabled or disabled from the SETUP MENU, as described in section 2.1.</w:t>
-      </w:r>
-    </w:p>
-    <w:p>
-      <w:r>
-        <w:t xml:space="preserve">Once this function is enabled, the CLEAR FAULTS option will appear in the BACCABLE main menu. Pressing and immediately releasing the RES button (or DISTANCE button) will display the message </w:t>
-      </w:r>
-      <w:r>
-        <w:rPr>
-          <w:i/>
-          <w:iCs/>
-        </w:rPr>
-        <w:t>WAIT</w:t>
-      </w:r>
-      <w:r>
-        <w:t xml:space="preserve"> for a few seconds. After the command is executed, the message </w:t>
-      </w:r>
-      <w:r>
-        <w:rPr>
-          <w:i/>
-          <w:iCs/>
-        </w:rPr>
-        <w:t>CLEAR FAULTS</w:t>
-      </w:r>
-      <w:r>
-        <w:t xml:space="preserve"> will reappear.</w:t>
-      </w:r>
-    </w:p>
-    <w:p/>
-    <w:p>
-      <w:pPr>
-        <w:pStyle w:val="Titolo2"/>
-        <w:jc w:val="both"/>
+        <w:t>2.13  CLEAR</w:t>
+      </w:r>
+      <w:proofErr w:type="gramEnd"/>
+      <w:r>
         <w:rPr>
           <w:rStyle w:val="Enfasigrassetto"/>
           <w:rFonts w:asciiTheme="minorHAnsi" w:hAnsiTheme="minorHAnsi" w:cstheme="minorHAnsi"/>
           <w:color w:val="auto"/>
         </w:rPr>
-      </w:pPr>
-      <w:bookmarkStart w:id="33" w:name="_Toc208726943"/>
-      <w:r>
+        <w:t xml:space="preserve"> FAULTS</w:t>
+      </w:r>
+      <w:bookmarkEnd w:id="32"/>
+    </w:p>
+    <w:p/>
+    <w:p>
+      <w:r>
+        <w:rPr>
+          <w:b/>
+          <w:bCs/>
+        </w:rPr>
+        <w:t>Brief description:</w:t>
+      </w:r>
+      <w:r>
+        <w:t xml:space="preserve"> Clears all error codes, if present, from all the vehicle's ECUs (across all 3 CAN buses).</w:t>
+      </w:r>
+    </w:p>
+    <w:p>
+      <w:r>
+        <w:rPr>
+          <w:b/>
+          <w:bCs/>
+        </w:rPr>
+        <w:t>Note:</w:t>
+      </w:r>
+      <w:r>
+        <w:t xml:space="preserve"> This is a function that can be enabled or disabled from the SETUP MENU, as described in section 2.1.</w:t>
+      </w:r>
+    </w:p>
+    <w:p>
+      <w:r>
+        <w:t xml:space="preserve">Once this function is enabled, the CLEAR FAULTS option will appear in the BACCABLE main menu. Pressing and immediately releasing the RES button (or DISTANCE button) will display the message </w:t>
+      </w:r>
+      <w:r>
+        <w:rPr>
+          <w:i/>
+          <w:iCs/>
+        </w:rPr>
+        <w:t>WAIT</w:t>
+      </w:r>
+      <w:r>
+        <w:t xml:space="preserve"> for a few seconds. After the command is executed, the message </w:t>
+      </w:r>
+      <w:r>
+        <w:rPr>
+          <w:i/>
+          <w:iCs/>
+        </w:rPr>
+        <w:t>CLEAR FAULTS</w:t>
+      </w:r>
+      <w:r>
+        <w:t xml:space="preserve"> will reappear.</w:t>
+      </w:r>
+    </w:p>
+    <w:p/>
+    <w:p>
+      <w:pPr>
+        <w:pStyle w:val="Titolo2"/>
+        <w:jc w:val="both"/>
         <w:rPr>
           <w:rStyle w:val="Enfasigrassetto"/>
           <w:rFonts w:asciiTheme="minorHAnsi" w:hAnsiTheme="minorHAnsi" w:cstheme="minorHAnsi"/>
           <w:color w:val="auto"/>
         </w:rPr>
-        <w:t>2.14  REGENERATION ALERT</w:t>
-      </w:r>
-      <w:bookmarkEnd w:id="33"/>
-    </w:p>
-    <w:p>
-      <w:pPr>
-        <w:rPr>
-          <w:b/>
-          <w:bCs/>
-        </w:rPr>
-      </w:pPr>
-    </w:p>
-    <w:p>
-      <w:r>
-        <w:rPr>
-          <w:b/>
-          <w:bCs/>
-        </w:rPr>
-        <w:t>Brief description:</w:t>
-      </w:r>
-      <w:r>
-        <w:t xml:space="preserve"> Triggers a visual and audible alert whenever a DPF regeneration occurs (DIESEL vehicles). By default, only certain types of regeneration are shown to the user. This function allows for a notification to be received every time, starting from the post-injection phase, which is part of the regeneration process.</w:t>
-      </w:r>
-    </w:p>
-    <w:p>
-      <w:r>
-        <w:rPr>
-          <w:b/>
-          <w:bCs/>
-        </w:rPr>
-        <w:t>Note:</w:t>
-      </w:r>
-      <w:r>
-        <w:t xml:space="preserve"> This is a function that can be enabled or disabled from the SETUP MENU, as described in section 2.1.</w:t>
-      </w:r>
-    </w:p>
-    <w:p/>
-    <w:p>
-      <w:pPr>
-        <w:pStyle w:val="Titolo2"/>
-        <w:jc w:val="both"/>
+      </w:pPr>
+      <w:bookmarkStart w:id="33" w:name="_Toc212741491"/>
+      <w:proofErr w:type="gramStart"/>
+      <w:r>
         <w:rPr>
           <w:rStyle w:val="Enfasigrassetto"/>
           <w:rFonts w:asciiTheme="minorHAnsi" w:hAnsiTheme="minorHAnsi" w:cstheme="minorHAnsi"/>
           <w:color w:val="auto"/>
         </w:rPr>
-      </w:pPr>
-      <w:bookmarkStart w:id="34" w:name="_Toc208726944"/>
+        <w:t>2.14  REGENERATION</w:t>
+      </w:r>
+      <w:proofErr w:type="gramEnd"/>
       <w:r>
         <w:rPr>
           <w:rStyle w:val="Enfasigrassetto"/>
           <w:rFonts w:asciiTheme="minorHAnsi" w:hAnsiTheme="minorHAnsi" w:cstheme="minorHAnsi"/>
           <w:color w:val="auto"/>
         </w:rPr>
-        <w:t>2.15  4WD DISABLER</w:t>
-      </w:r>
-      <w:bookmarkEnd w:id="34"/>
+        <w:t xml:space="preserve"> ALERT</w:t>
+      </w:r>
+      <w:bookmarkEnd w:id="33"/>
     </w:p>
     <w:p>
       <w:pPr>
@@ -23110,7 +23376,7 @@
         <w:t>Brief description:</w:t>
       </w:r>
       <w:r>
-        <w:t xml:space="preserve"> Disables all-wheel drive. To be enabled only on vehicles equipped with this feature.</w:t>
+        <w:t xml:space="preserve"> Triggers a visual and audible alert whenever a DPF regeneration occurs (DIESEL vehicles). By default, only certain types of regeneration are shown to the user. This function allows for a notification to be received every time, starting from the post-injection phase, which is part of the regeneration process.</w:t>
       </w:r>
     </w:p>
     <w:p>
@@ -23119,42 +23385,13 @@
           <w:b/>
           <w:bCs/>
         </w:rPr>
-        <w:t>Note 1:</w:t>
+        <w:t>Note:</w:t>
       </w:r>
       <w:r>
         <w:t xml:space="preserve"> This is a function that can be enabled or disabled from the SETUP MENU, as described in section 2.1.</w:t>
       </w:r>
     </w:p>
-    <w:p>
-      <w:r>
-        <w:t>Once the function has been enabled through the SETUP menu, a new option “4WD ENABLED” will appear in the BACCABLE main menu, indicating the default condition for AWD vehicles. Pressing and immediately releasing the RES button (or DISTANCE button) on the steering wheel will change the menu to display “4WD DISABLED.”</w:t>
-      </w:r>
-    </w:p>
-    <w:p>
-      <w:pPr>
-        <w:rPr>
-          <w:b/>
-          <w:bCs/>
-        </w:rPr>
-      </w:pPr>
-    </w:p>
-    <w:p>
-      <w:r>
-        <w:rPr>
-          <w:b/>
-          <w:bCs/>
-        </w:rPr>
-        <w:t>Note 2:</w:t>
-      </w:r>
-      <w:r>
-        <w:t xml:space="preserve"> This function can only be activated while the vehicle is stationary.</w:t>
-      </w:r>
-    </w:p>
-    <w:p>
-      <w:r>
-        <w:br w:type="page"/>
-      </w:r>
-    </w:p>
+    <w:p/>
     <w:p>
       <w:pPr>
         <w:pStyle w:val="Titolo2"/>
@@ -23165,104 +23402,116 @@
           <w:color w:val="auto"/>
         </w:rPr>
       </w:pPr>
-      <w:bookmarkStart w:id="35" w:name="_Toc208726945"/>
+      <w:bookmarkStart w:id="34" w:name="_Toc212741492"/>
+      <w:proofErr w:type="gramStart"/>
       <w:r>
         <w:rPr>
           <w:rStyle w:val="Enfasigrassetto"/>
           <w:rFonts w:asciiTheme="minorHAnsi" w:hAnsiTheme="minorHAnsi" w:cstheme="minorHAnsi"/>
           <w:color w:val="auto"/>
         </w:rPr>
-        <w:lastRenderedPageBreak/>
-        <w:t>2.16 </w:t>
-      </w:r>
+        <w:t>2.15  4</w:t>
+      </w:r>
+      <w:proofErr w:type="gramEnd"/>
       <w:r>
         <w:rPr>
           <w:rStyle w:val="Enfasigrassetto"/>
           <w:rFonts w:asciiTheme="minorHAnsi" w:hAnsiTheme="minorHAnsi" w:cstheme="minorHAnsi"/>
           <w:color w:val="auto"/>
         </w:rPr>
-        <w:tab/>
-      </w:r>
-      <w:r>
+        <w:t>WD DISABLER</w:t>
+      </w:r>
+      <w:bookmarkEnd w:id="34"/>
+    </w:p>
+    <w:p>
+      <w:pPr>
+        <w:rPr>
+          <w:b/>
+          <w:bCs/>
+        </w:rPr>
+      </w:pPr>
+    </w:p>
+    <w:p>
+      <w:r>
+        <w:rPr>
+          <w:b/>
+          <w:bCs/>
+        </w:rPr>
+        <w:t>Brief description:</w:t>
+      </w:r>
+      <w:r>
+        <w:t xml:space="preserve"> Disables all-wheel drive. To be enabled only on vehicles equipped with this feature.</w:t>
+      </w:r>
+    </w:p>
+    <w:p>
+      <w:r>
+        <w:rPr>
+          <w:b/>
+          <w:bCs/>
+        </w:rPr>
+        <w:t>Note 1:</w:t>
+      </w:r>
+      <w:r>
+        <w:t xml:space="preserve"> This is a function that can be enabled or disabled from the SETUP MENU, as described in section 2.1.</w:t>
+      </w:r>
+    </w:p>
+    <w:p>
+      <w:r>
+        <w:t>Once the function has been enabled through the SETUP menu, a new option “4WD ENABLED” will appear in the BACCABLE main menu, indicating the default condition for AWD vehicles. Pressing and immediately releasing the RES button (or DISTANCE button) on the steering wheel will change the menu to display “4WD DISABLED.”</w:t>
+      </w:r>
+    </w:p>
+    <w:p>
+      <w:pPr>
+        <w:rPr>
+          <w:b/>
+          <w:bCs/>
+        </w:rPr>
+      </w:pPr>
+    </w:p>
+    <w:p>
+      <w:r>
+        <w:rPr>
+          <w:b/>
+          <w:bCs/>
+        </w:rPr>
+        <w:t>Note 2:</w:t>
+      </w:r>
+      <w:r>
+        <w:t xml:space="preserve"> This function can only be activated while the vehicle is stationary.</w:t>
+      </w:r>
+    </w:p>
+    <w:p>
+      <w:r>
+        <w:br w:type="page"/>
+      </w:r>
+    </w:p>
+    <w:p>
+      <w:pPr>
+        <w:pStyle w:val="Titolo2"/>
+        <w:jc w:val="both"/>
         <w:rPr>
           <w:rStyle w:val="Enfasigrassetto"/>
           <w:rFonts w:asciiTheme="minorHAnsi" w:hAnsiTheme="minorHAnsi" w:cstheme="minorHAnsi"/>
           <w:color w:val="auto"/>
         </w:rPr>
-        <w:t>BRAKES OVERRIDE</w:t>
-      </w:r>
-      <w:bookmarkEnd w:id="35"/>
-    </w:p>
-    <w:p>
-      <w:pPr>
-        <w:rPr>
-          <w:b/>
-          <w:bCs/>
-        </w:rPr>
-      </w:pPr>
-    </w:p>
-    <w:p>
-      <w:r>
-        <w:rPr>
-          <w:b/>
-          <w:bCs/>
-        </w:rPr>
-        <w:t>Brief description:</w:t>
-      </w:r>
-      <w:r>
-        <w:t xml:space="preserve"> Activates and deactivates the front brakes via the RES button (or DISTANCE button) on the steering wheel.</w:t>
-      </w:r>
-      <w:r>
-        <w:t>. This function implements the commonly called “launch assist” and “burn out”.</w:t>
-      </w:r>
-    </w:p>
-    <w:p>
-      <w:r>
-        <w:rPr>
-          <w:b/>
-          <w:bCs/>
-        </w:rPr>
-        <w:t>Note1:</w:t>
-      </w:r>
-      <w:r>
-        <w:t xml:space="preserve"> This is a function that can be enabled or disabled from the SETUP MENU, as described in section 2.1.</w:t>
-      </w:r>
-    </w:p>
-    <w:p>
-      <w:r>
-        <w:t>Once this function has been enabled via the SETUP menu, an additional option “Front Brake Normal” will appear in the BACCABLE main menu, indicating the default condition.</w:t>
-      </w:r>
-    </w:p>
-    <w:p>
-      <w:r>
-        <w:rPr>
-          <w:b/>
-          <w:bCs/>
-        </w:rPr>
-        <w:t>Note2</w:t>
-      </w:r>
-      <w:r>
-        <w:t>: before using this function, it is necessary to enable the DYNO in order to ensure maximum power delivery to the wheels.</w:t>
-      </w:r>
-    </w:p>
-    <w:p>
-      <w:pPr>
-        <w:pStyle w:val="Titolo2"/>
+      </w:pPr>
+      <w:bookmarkStart w:id="35" w:name="_Toc212741493"/>
+      <w:r>
         <w:rPr>
           <w:rStyle w:val="Enfasigrassetto"/>
           <w:rFonts w:asciiTheme="minorHAnsi" w:hAnsiTheme="minorHAnsi" w:cstheme="minorHAnsi"/>
           <w:color w:val="auto"/>
         </w:rPr>
-      </w:pPr>
-      <w:bookmarkStart w:id="36" w:name="_Toc205138696"/>
-      <w:bookmarkStart w:id="37" w:name="_Toc208726946"/>
+        <w:lastRenderedPageBreak/>
+        <w:t>2.16 </w:t>
+      </w:r>
       <w:r>
         <w:rPr>
           <w:rStyle w:val="Enfasigrassetto"/>
           <w:rFonts w:asciiTheme="minorHAnsi" w:hAnsiTheme="minorHAnsi" w:cstheme="minorHAnsi"/>
           <w:color w:val="auto"/>
         </w:rPr>
-        <w:t>2.16.1</w:t>
+        <w:tab/>
       </w:r>
       <w:r>
         <w:rPr>
@@ -23270,70 +23519,83 @@
           <w:rFonts w:asciiTheme="minorHAnsi" w:hAnsiTheme="minorHAnsi" w:cstheme="minorHAnsi"/>
           <w:color w:val="auto"/>
         </w:rPr>
-        <w:tab/>
-        <w:t>Launch Assist</w:t>
-      </w:r>
-      <w:bookmarkEnd w:id="36"/>
-      <w:bookmarkEnd w:id="37"/>
-    </w:p>
-    <w:p>
-      <w:r>
-        <w:t xml:space="preserve">By </w:t>
-      </w:r>
-      <w:r>
-        <w:t xml:space="preserve">Moving </w:t>
-      </w:r>
-      <w:r>
-        <w:t>to</w:t>
-      </w:r>
-      <w:r>
-        <w:t xml:space="preserve"> the </w:t>
-      </w:r>
-      <w:proofErr w:type="spellStart"/>
-      <w:r>
-        <w:t>Baccable</w:t>
-      </w:r>
-      <w:proofErr w:type="spellEnd"/>
-      <w:r>
-        <w:t xml:space="preserve"> ‘s main menu, on the “Front Brake Normal” item, with the engine running, without engaged handbrake, and the brake pedal released, by p</w:t>
-      </w:r>
-      <w:r>
-        <w:t xml:space="preserve"> </w:t>
-      </w:r>
-      <w:proofErr w:type="spellStart"/>
-      <w:r>
-        <w:t>ressing</w:t>
-      </w:r>
-      <w:proofErr w:type="spellEnd"/>
-      <w:r>
-        <w:t xml:space="preserve"> and immediately releasing the RES button (or DISTANCE button) on the steering wheel will change the menu to display “Front Brake </w:t>
-      </w:r>
-      <w:r>
-        <w:t>ASSIST</w:t>
-      </w:r>
-      <w:r>
-        <w:t>” and the brake will engage.</w:t>
-      </w:r>
-      <w:r>
-        <w:t xml:space="preserve"> Only front brakes will be engaged.</w:t>
-      </w:r>
-    </w:p>
-    <w:p>
-      <w:r>
-        <w:t>In this mode, the brakes will be automatically released upon exceeding the torque value in Nm previously set in the setup menu under the item LAUNCH TORQUE.</w:t>
-      </w:r>
-    </w:p>
-    <w:p>
-      <w:r>
-        <w:t>As soon as acceleration begins to apply torque to the wheels, the screen will display the current torque and the threshold torque in a string (example: 15Nm/150Nm where 15Nm is the current torque and 150Nm is the threshold torque set in the setup menu).</w:t>
-      </w:r>
-    </w:p>
-    <w:p>
-      <w:r>
-        <w:t>Once the set torque threshold is exceeded, the brakes are automatically released and the dashboard shows the parameter “Best Time 0-100km/h” (best time in seconds taken to reach 100km/h) from the SHOW PARAMS section. For details on how the “Best Time 0-100km/h” parameter works, refer to paragraph 2.8.</w:t>
-      </w:r>
-    </w:p>
-    <w:p/>
+        <w:t>BRAKES OVERRIDE</w:t>
+      </w:r>
+      <w:bookmarkEnd w:id="35"/>
+    </w:p>
+    <w:p>
+      <w:pPr>
+        <w:rPr>
+          <w:b/>
+          <w:bCs/>
+        </w:rPr>
+      </w:pPr>
+    </w:p>
+    <w:p>
+      <w:r>
+        <w:rPr>
+          <w:b/>
+          <w:bCs/>
+        </w:rPr>
+        <w:t>Brief description:</w:t>
+      </w:r>
+      <w:r>
+        <w:t xml:space="preserve"> Activates and deactivates the front brakes via the RES button (or DISTANCE button) on the steering </w:t>
+      </w:r>
+      <w:proofErr w:type="gramStart"/>
+      <w:r>
+        <w:t>wheel.</w:t>
+      </w:r>
+      <w:r>
+        <w:t>.</w:t>
+      </w:r>
+      <w:proofErr w:type="gramEnd"/>
+      <w:r>
+        <w:t xml:space="preserve"> This function implements the commonly called “launch assist” and “burn out</w:t>
+      </w:r>
+      <w:proofErr w:type="gramStart"/>
+      <w:r>
+        <w:t>”.</w:t>
+      </w:r>
+      <w:proofErr w:type="gramEnd"/>
+    </w:p>
+    <w:p>
+      <w:r>
+        <w:rPr>
+          <w:b/>
+          <w:bCs/>
+        </w:rPr>
+        <w:t>Note1:</w:t>
+      </w:r>
+      <w:r>
+        <w:t xml:space="preserve"> This is a function that can be enabled or disabled from the SETUP MENU, as described in section 2.1.</w:t>
+      </w:r>
+    </w:p>
+    <w:p>
+      <w:r>
+        <w:t>Once this function has been enabled via the SETUP menu, an additional option “Front Brake Normal” will appear in the BACCABLE main menu, indicating the default condition.</w:t>
+      </w:r>
+    </w:p>
+    <w:p>
+      <w:r>
+        <w:rPr>
+          <w:b/>
+          <w:bCs/>
+        </w:rPr>
+        <w:t>Note2</w:t>
+      </w:r>
+      <w:r>
+        <w:t xml:space="preserve">: before using this function, it is necessary to enable the DYNO </w:t>
+      </w:r>
+      <w:proofErr w:type="gramStart"/>
+      <w:r>
+        <w:t>in order to</w:t>
+      </w:r>
+      <w:proofErr w:type="gramEnd"/>
+      <w:r>
+        <w:t xml:space="preserve"> ensure maximum power delivery to the wheels.</w:t>
+      </w:r>
+    </w:p>
     <w:p>
       <w:pPr>
         <w:pStyle w:val="Titolo2"/>
@@ -23343,8 +23605,8 @@
           <w:color w:val="auto"/>
         </w:rPr>
       </w:pPr>
-      <w:bookmarkStart w:id="38" w:name="_Toc205138697"/>
-      <w:bookmarkStart w:id="39" w:name="_Toc208726947"/>
+      <w:bookmarkStart w:id="36" w:name="_Toc205138696"/>
+      <w:bookmarkStart w:id="37" w:name="_Toc212741494"/>
       <w:r>
         <w:rPr>
           <w:rStyle w:val="Enfasigrassetto"/>
@@ -23360,162 +23622,87 @@
           <w:color w:val="auto"/>
         </w:rPr>
         <w:tab/>
-        <w:t>Burn Out</w:t>
-      </w:r>
-      <w:bookmarkEnd w:id="38"/>
-      <w:bookmarkEnd w:id="39"/>
-    </w:p>
-    <w:p>
-      <w:pPr>
-        <w:jc w:val="both"/>
-      </w:pPr>
-      <w:r>
-        <w:t>By moving to</w:t>
+        <w:t>Launch Assist</w:t>
+      </w:r>
+      <w:bookmarkEnd w:id="36"/>
+      <w:bookmarkEnd w:id="37"/>
+    </w:p>
+    <w:p>
+      <w:r>
+        <w:t xml:space="preserve">By </w:t>
+      </w:r>
+      <w:r>
+        <w:t xml:space="preserve">Moving </w:t>
+      </w:r>
+      <w:r>
+        <w:t>to</w:t>
       </w:r>
       <w:r>
         <w:t xml:space="preserve"> the </w:t>
       </w:r>
       <w:proofErr w:type="spellStart"/>
       <w:r>
-        <w:t>Baccable’s</w:t>
+        <w:t>Baccable</w:t>
       </w:r>
       <w:proofErr w:type="spellEnd"/>
       <w:r>
+        <w:t xml:space="preserve"> ‘s main menu, on the “Front Brake Normal” item, with the engine running, without engaged handbrake, and the brake pedal released, by p</w:t>
+      </w:r>
+      <w:r>
         <w:t xml:space="preserve"> </w:t>
       </w:r>
-      <w:r>
-        <w:t>main menu, on the “Front Brake Normal”</w:t>
-      </w:r>
-      <w:r>
-        <w:t xml:space="preserve"> item</w:t>
-      </w:r>
-      <w:r>
-        <w:t xml:space="preserve">, with the engine running, the car without the handbrake engaged, and the brake pedal released, pressing and immediately releasing the RES button (or DISTANCE button) on the steering wheel, the menu will display “Front Brake Assist” and the brake engagement will be perceptible. Only the </w:t>
-      </w:r>
       <w:proofErr w:type="spellStart"/>
       <w:r>
-        <w:t>calipers</w:t>
+        <w:t>ressing</w:t>
       </w:r>
       <w:proofErr w:type="spellEnd"/>
       <w:r>
-        <w:t xml:space="preserve"> of the front wheels will be activated. Pressing the RES button again, the dashboard will display the message “Front Brake FORCED”.</w:t>
-      </w:r>
-    </w:p>
-    <w:p>
-      <w:pPr>
-        <w:jc w:val="both"/>
-      </w:pPr>
-      <w:r>
-        <w:t>In this mode, the brake will be released only by pressing the RES button again.</w:t>
-      </w:r>
-    </w:p>
-    <w:p>
-      <w:r>
-        <w:t>Pressing and immediately releasing the RES button (or DISTANCE button) again will release the brake and the menu will show “Front Brake Normal” again.</w:t>
-      </w:r>
-    </w:p>
-    <w:p>
-      <w:r>
-        <w:rPr>
-          <w:b/>
-          <w:bCs/>
-        </w:rPr>
-        <w:t xml:space="preserve">Note </w:t>
-      </w:r>
-      <w:r>
-        <w:rPr>
-          <w:b/>
-          <w:bCs/>
-        </w:rPr>
-        <w:t>3</w:t>
-      </w:r>
-      <w:r>
-        <w:rPr>
-          <w:b/>
-          <w:bCs/>
-        </w:rPr>
-        <w:t>:</w:t>
-      </w:r>
-      <w:r>
-        <w:t xml:space="preserve"> For a proper burnout on 2WD vehicles, it is </w:t>
-      </w:r>
-      <w:r>
-        <w:t xml:space="preserve">mandatory </w:t>
-      </w:r>
-      <w:r>
-        <w:t>to first disable stability controls by activating the DYNO function. Then activate the front brakes using the function described in this section. After a few seconds of throttle application and once smoke appears from the rear tires, press the button again to release the front brakes.</w:t>
-      </w:r>
-    </w:p>
-    <w:p>
-      <w:r>
-        <w:rPr>
-          <w:b/>
-          <w:bCs/>
-        </w:rPr>
-        <w:lastRenderedPageBreak/>
-        <w:t xml:space="preserve">Note </w:t>
-      </w:r>
-      <w:r>
-        <w:rPr>
-          <w:b/>
-          <w:bCs/>
-        </w:rPr>
-        <w:t>4</w:t>
-      </w:r>
-      <w:r>
-        <w:rPr>
-          <w:b/>
-          <w:bCs/>
-        </w:rPr>
-        <w:t>:</w:t>
-      </w:r>
-      <w:r>
-        <w:t xml:space="preserve"> This function can only be activated while the vehicle is stationary.</w:t>
-      </w:r>
-    </w:p>
-    <w:p>
-      <w:r>
-        <w:rPr>
-          <w:b/>
-          <w:bCs/>
-        </w:rPr>
-        <w:t>WARNING:</w:t>
-      </w:r>
-      <w:r>
-        <w:t xml:space="preserve"> It is strongly recommended to deactivate the BRAKES OVERRIDE function via the SETUP menu when not in use.</w:t>
-      </w:r>
-    </w:p>
-    <w:p>
-      <w:r>
-        <w:rPr>
-          <w:b/>
-          <w:bCs/>
-        </w:rPr>
-        <w:t>WARNING:</w:t>
-      </w:r>
-      <w:r>
-        <w:t xml:space="preserve"> This function causes significant stress on all mechanical components involved, including suspension, half-shafts, clutch, and flywheel. Apply throttle decisively to quickly overcome the tires’ initial friction, which is the point of highest mechanical stress.</w:t>
+        <w:t xml:space="preserve"> and immediately releasing the RES button (or DISTANCE button) on the steering wheel will change the menu to display “Front Brake </w:t>
+      </w:r>
+      <w:r>
+        <w:t>ASSIST</w:t>
+      </w:r>
+      <w:r>
+        <w:t>” and the brake will engage.</w:t>
+      </w:r>
+      <w:r>
+        <w:t xml:space="preserve"> Only front brakes will be engaged.</w:t>
+      </w:r>
+    </w:p>
+    <w:p>
+      <w:r>
+        <w:t>In this mode, the brakes will be automatically released upon exceeding the torque value in Nm previously set in the setup menu under the item LAUNCH TORQUE.</w:t>
+      </w:r>
+    </w:p>
+    <w:p>
+      <w:r>
+        <w:t>As soon as acceleration begins to apply torque to the wheels, the screen will display the current torque and the threshold torque in a string (example: 15Nm/150Nm where 15Nm is the current torque and 150Nm is the threshold torque set in the setup menu).</w:t>
+      </w:r>
+    </w:p>
+    <w:p>
+      <w:r>
+        <w:t>Once the set torque threshold is exceeded, the brakes are automatically released and the dashboard shows the parameter “Best Time 0-100km/h” (best time in seconds taken to reach 100km/h) from the SHOW PARAMS section. For details on how the “Best Time 0-100km/h” parameter works, refer to paragraph 2.8.</w:t>
       </w:r>
     </w:p>
     <w:p/>
     <w:p>
       <w:pPr>
         <w:pStyle w:val="Titolo2"/>
-        <w:jc w:val="both"/>
         <w:rPr>
           <w:rStyle w:val="Enfasigrassetto"/>
           <w:rFonts w:asciiTheme="minorHAnsi" w:hAnsiTheme="minorHAnsi" w:cstheme="minorHAnsi"/>
           <w:color w:val="auto"/>
         </w:rPr>
       </w:pPr>
-      <w:bookmarkStart w:id="40" w:name="_Toc208726948"/>
+      <w:bookmarkStart w:id="38" w:name="_Toc205138697"/>
+      <w:bookmarkStart w:id="39" w:name="_Toc212741495"/>
       <w:r>
         <w:rPr>
           <w:rStyle w:val="Enfasigrassetto"/>
           <w:rFonts w:asciiTheme="minorHAnsi" w:hAnsiTheme="minorHAnsi" w:cstheme="minorHAnsi"/>
           <w:color w:val="auto"/>
         </w:rPr>
-        <w:t>2.17 </w:t>
+        <w:t>2.16.1</w:t>
       </w:r>
       <w:r>
         <w:rPr>
@@ -23524,52 +23711,183 @@
           <w:color w:val="auto"/>
         </w:rPr>
         <w:tab/>
-      </w:r>
-      <w:r>
+        <w:t>Burn Out</w:t>
+      </w:r>
+      <w:bookmarkEnd w:id="38"/>
+      <w:bookmarkEnd w:id="39"/>
+    </w:p>
+    <w:p>
+      <w:pPr>
+        <w:jc w:val="both"/>
+      </w:pPr>
+      <w:r>
+        <w:t>By moving to</w:t>
+      </w:r>
+      <w:r>
+        <w:t xml:space="preserve"> the </w:t>
+      </w:r>
+      <w:proofErr w:type="spellStart"/>
+      <w:r>
+        <w:t>Baccable’s</w:t>
+      </w:r>
+      <w:proofErr w:type="spellEnd"/>
+      <w:r>
+        <w:t xml:space="preserve"> </w:t>
+      </w:r>
+      <w:r>
+        <w:t>main menu, on the “Front Brake Normal”</w:t>
+      </w:r>
+      <w:r>
+        <w:t xml:space="preserve"> item</w:t>
+      </w:r>
+      <w:r>
+        <w:t xml:space="preserve">, with the engine running, the car without the handbrake engaged, and the brake pedal released, </w:t>
+      </w:r>
+      <w:proofErr w:type="gramStart"/>
+      <w:r>
+        <w:t>pressing</w:t>
+      </w:r>
+      <w:proofErr w:type="gramEnd"/>
+      <w:r>
+        <w:t xml:space="preserve"> and immediately releasing the RES button (or DISTANCE button) on the steering wheel, the menu will display “Front Brake Assist” and the brake engagement will be perceptible. Only the </w:t>
+      </w:r>
+      <w:proofErr w:type="spellStart"/>
+      <w:r>
+        <w:t>calipers</w:t>
+      </w:r>
+      <w:proofErr w:type="spellEnd"/>
+      <w:r>
+        <w:t xml:space="preserve"> of the front wheels will be activated. Pressing the RES button again, the dashboard will display the message “Front Brake FORCED</w:t>
+      </w:r>
+      <w:proofErr w:type="gramStart"/>
+      <w:r>
+        <w:t>”.</w:t>
+      </w:r>
+      <w:proofErr w:type="gramEnd"/>
+    </w:p>
+    <w:p>
+      <w:pPr>
+        <w:jc w:val="both"/>
+      </w:pPr>
+      <w:r>
+        <w:t>In this mode, the brake will be released only by pressing the RES button again.</w:t>
+      </w:r>
+    </w:p>
+    <w:p>
+      <w:r>
+        <w:t>Pressing and immediately releasing the RES button (or DISTANCE button) again will release the brake and the menu will show “Front Brake Normal” again.</w:t>
+      </w:r>
+    </w:p>
+    <w:p>
+      <w:r>
+        <w:rPr>
+          <w:b/>
+          <w:bCs/>
+        </w:rPr>
+        <w:t xml:space="preserve">Note </w:t>
+      </w:r>
+      <w:r>
+        <w:rPr>
+          <w:b/>
+          <w:bCs/>
+        </w:rPr>
+        <w:t>3</w:t>
+      </w:r>
+      <w:r>
+        <w:rPr>
+          <w:b/>
+          <w:bCs/>
+        </w:rPr>
+        <w:t>:</w:t>
+      </w:r>
+      <w:r>
+        <w:t xml:space="preserve"> For a proper burnout on 2WD vehicles, it is </w:t>
+      </w:r>
+      <w:r>
+        <w:t xml:space="preserve">mandatory </w:t>
+      </w:r>
+      <w:r>
+        <w:t>to first disable stability controls by activating the DYNO function. Then activate the front brakes using the function described in this section. After a few seconds of throttle application and once smoke appears from the rear tires, press the button again to release the front brakes.</w:t>
+      </w:r>
+    </w:p>
+    <w:p>
+      <w:r>
+        <w:rPr>
+          <w:b/>
+          <w:bCs/>
+        </w:rPr>
+        <w:lastRenderedPageBreak/>
+        <w:t xml:space="preserve">Note </w:t>
+      </w:r>
+      <w:r>
+        <w:rPr>
+          <w:b/>
+          <w:bCs/>
+        </w:rPr>
+        <w:t>4</w:t>
+      </w:r>
+      <w:r>
+        <w:rPr>
+          <w:b/>
+          <w:bCs/>
+        </w:rPr>
+        <w:t>:</w:t>
+      </w:r>
+      <w:r>
+        <w:t xml:space="preserve"> This function can only be activated while the vehicle is stationary.</w:t>
+      </w:r>
+    </w:p>
+    <w:p>
+      <w:r>
+        <w:rPr>
+          <w:b/>
+          <w:bCs/>
+        </w:rPr>
+        <w:t>WARNING:</w:t>
+      </w:r>
+      <w:r>
+        <w:t xml:space="preserve"> It is strongly recommended to deactivate the BRAKES OVERRIDE function via the SETUP menu when not in use.</w:t>
+      </w:r>
+    </w:p>
+    <w:p>
+      <w:r>
+        <w:rPr>
+          <w:b/>
+          <w:bCs/>
+        </w:rPr>
+        <w:t>WARNING:</w:t>
+      </w:r>
+      <w:r>
+        <w:t xml:space="preserve"> This function causes significant stress on all mechanical components involved, including suspension, half-shafts, clutch, and flywheel. Apply throttle decisively to quickly overcome the tires’ initial friction, which is the point of highest mechanical stress.</w:t>
+      </w:r>
+    </w:p>
+    <w:p/>
+    <w:p>
+      <w:pPr>
+        <w:pStyle w:val="Titolo2"/>
+        <w:jc w:val="both"/>
         <w:rPr>
           <w:rStyle w:val="Enfasigrassetto"/>
           <w:rFonts w:asciiTheme="minorHAnsi" w:hAnsiTheme="minorHAnsi" w:cstheme="minorHAnsi"/>
           <w:color w:val="auto"/>
         </w:rPr>
-        <w:t>REMOTE START</w:t>
-      </w:r>
-      <w:bookmarkEnd w:id="40"/>
-    </w:p>
-    <w:p/>
-    <w:p>
-      <w:pPr>
-        <w:rPr>
-          <w:b/>
-          <w:bCs/>
-        </w:rPr>
-      </w:pPr>
-      <w:r>
-        <w:rPr>
-          <w:b/>
-          <w:bCs/>
-        </w:rPr>
-        <w:t>Under development. Do not activate this function.</w:t>
-      </w:r>
-    </w:p>
-    <w:p/>
-    <w:p>
-      <w:pPr>
-        <w:pStyle w:val="Titolo2"/>
-        <w:jc w:val="both"/>
+      </w:pPr>
+      <w:bookmarkStart w:id="40" w:name="_Toc212741496"/>
+      <w:r>
         <w:rPr>
           <w:rStyle w:val="Enfasigrassetto"/>
           <w:rFonts w:asciiTheme="minorHAnsi" w:hAnsiTheme="minorHAnsi" w:cstheme="minorHAnsi"/>
           <w:color w:val="auto"/>
         </w:rPr>
-      </w:pPr>
-      <w:bookmarkStart w:id="41" w:name="_Toc208726949"/>
+        <w:t>2.17 </w:t>
+      </w:r>
       <w:r>
         <w:rPr>
           <w:rStyle w:val="Enfasigrassetto"/>
           <w:rFonts w:asciiTheme="minorHAnsi" w:hAnsiTheme="minorHAnsi" w:cstheme="minorHAnsi"/>
           <w:color w:val="auto"/>
         </w:rPr>
-        <w:t>2.18 </w:t>
+        <w:tab/>
       </w:r>
       <w:r>
         <w:rPr>
@@ -23577,60 +23895,53 @@
           <w:rFonts w:asciiTheme="minorHAnsi" w:hAnsiTheme="minorHAnsi" w:cstheme="minorHAnsi"/>
           <w:color w:val="auto"/>
         </w:rPr>
-        <w:tab/>
-      </w:r>
-      <w:r>
+        <w:t>REMOTE START</w:t>
+      </w:r>
+      <w:bookmarkEnd w:id="40"/>
+    </w:p>
+    <w:p/>
+    <w:p>
+      <w:pPr>
+        <w:rPr>
+          <w:b/>
+          <w:bCs/>
+        </w:rPr>
+      </w:pPr>
+      <w:r>
+        <w:rPr>
+          <w:b/>
+          <w:bCs/>
+        </w:rPr>
+        <w:t>Under development. Do not activate this function.</w:t>
+      </w:r>
+    </w:p>
+    <w:p/>
+    <w:p>
+      <w:pPr>
+        <w:pStyle w:val="Titolo2"/>
+        <w:jc w:val="both"/>
         <w:rPr>
           <w:rStyle w:val="Enfasigrassetto"/>
           <w:rFonts w:asciiTheme="minorHAnsi" w:hAnsiTheme="minorHAnsi" w:cstheme="minorHAnsi"/>
           <w:color w:val="auto"/>
         </w:rPr>
-        <w:t>READ FAULTS</w:t>
-      </w:r>
-      <w:bookmarkEnd w:id="41"/>
-    </w:p>
-    <w:p/>
-    <w:p>
-      <w:pPr>
-        <w:rPr>
-          <w:b/>
-          <w:bCs/>
-        </w:rPr>
-      </w:pPr>
-      <w:r>
-        <w:rPr>
-          <w:b/>
-          <w:bCs/>
-        </w:rPr>
-        <w:t>Under development. Do not activate this function.</w:t>
-      </w:r>
-    </w:p>
-    <w:p>
-      <w:pPr>
-        <w:rPr>
-          <w:b/>
-          <w:bCs/>
-        </w:rPr>
-      </w:pPr>
-    </w:p>
-    <w:p>
-      <w:pPr>
-        <w:pStyle w:val="Titolo2"/>
+      </w:pPr>
+      <w:bookmarkStart w:id="41" w:name="_Toc212741497"/>
+      <w:r>
         <w:rPr>
           <w:rStyle w:val="Enfasigrassetto"/>
           <w:rFonts w:asciiTheme="minorHAnsi" w:hAnsiTheme="minorHAnsi" w:cstheme="minorHAnsi"/>
           <w:color w:val="auto"/>
         </w:rPr>
-      </w:pPr>
-      <w:bookmarkStart w:id="42" w:name="_Toc205138700"/>
-      <w:bookmarkStart w:id="43" w:name="_Toc208726950"/>
+        <w:t>2.18 </w:t>
+      </w:r>
       <w:r>
         <w:rPr>
           <w:rStyle w:val="Enfasigrassetto"/>
           <w:rFonts w:asciiTheme="minorHAnsi" w:hAnsiTheme="minorHAnsi" w:cstheme="minorHAnsi"/>
           <w:color w:val="auto"/>
         </w:rPr>
-        <w:t>2.19</w:t>
+        <w:tab/>
       </w:r>
       <w:r>
         <w:rPr>
@@ -23638,15 +23949,13 @@
           <w:rFonts w:asciiTheme="minorHAnsi" w:hAnsiTheme="minorHAnsi" w:cstheme="minorHAnsi"/>
           <w:color w:val="auto"/>
         </w:rPr>
-        <w:tab/>
-        <w:t>ODOMETER BLINK</w:t>
-      </w:r>
-      <w:bookmarkEnd w:id="42"/>
-      <w:bookmarkEnd w:id="43"/>
-    </w:p>
-    <w:p>
-      <w:pPr>
-        <w:jc w:val="both"/>
+        <w:t>READ FAULTS</w:t>
+      </w:r>
+      <w:bookmarkEnd w:id="41"/>
+    </w:p>
+    <w:p/>
+    <w:p>
+      <w:pPr>
         <w:rPr>
           <w:b/>
           <w:bCs/>
@@ -23657,179 +23966,11 @@
           <w:b/>
           <w:bCs/>
         </w:rPr>
-        <w:t>2.19</w:t>
-      </w:r>
-      <w:r>
-        <w:rPr>
-          <w:b/>
-          <w:bCs/>
-        </w:rPr>
-        <w:tab/>
-        <w:t>ODOMETER BLINK</w:t>
-      </w:r>
-    </w:p>
-    <w:p>
-      <w:pPr>
-        <w:jc w:val="both"/>
-      </w:pPr>
-      <w:r>
-        <w:rPr>
-          <w:b/>
-          <w:bCs/>
-        </w:rPr>
-        <w:t xml:space="preserve">Brief description: </w:t>
-      </w:r>
-      <w:r>
-        <w:t>Hides the odometer blinking on the dashboard.</w:t>
-      </w:r>
-    </w:p>
-    <w:p>
-      <w:pPr>
-        <w:jc w:val="both"/>
-      </w:pPr>
-      <w:r>
-        <w:rPr>
-          <w:b/>
-          <w:bCs/>
-        </w:rPr>
-        <w:t xml:space="preserve">Note: </w:t>
-      </w:r>
-      <w:r>
-        <w:t>This is a function that can be enabled and disabled from the SETUP MENU described in para.2.1.</w:t>
-      </w:r>
-    </w:p>
-    <w:p>
-      <w:pPr>
-        <w:jc w:val="both"/>
-      </w:pPr>
-      <w:r>
-        <w:t>Typically, the odometer blinks to indicate an unsuccessful proxy alignment. Once this function is enabled, the odometer blinking will be stopped.</w:t>
-      </w:r>
-    </w:p>
-    <w:p>
-      <w:pPr>
-        <w:jc w:val="both"/>
-      </w:pPr>
-      <w:r>
-        <w:t>One of the applications of this function is summarized below:</w:t>
-      </w:r>
-    </w:p>
-    <w:p>
-      <w:pPr>
-        <w:jc w:val="both"/>
-      </w:pPr>
-      <w:r>
-        <w:rPr>
-          <w:b/>
-          <w:bCs/>
-        </w:rPr>
-        <w:t xml:space="preserve">Premise: </w:t>
-      </w:r>
-      <w:r>
-        <w:t xml:space="preserve">Proxy alignment is a procedure to be performed with </w:t>
-      </w:r>
-      <w:proofErr w:type="spellStart"/>
-      <w:r>
-        <w:t>Multiecuscan</w:t>
-      </w:r>
-      <w:proofErr w:type="spellEnd"/>
-      <w:r>
-        <w:t>, an elm327 and suitable cables, which synchronizes the electronic control units (ECUs) with each other so that all modules recognize the current vehicle configuration. Among these configurations is the activation of race mode, which allows the ESC/TC function of the BACCABLE to be used without installing the RDNA selector. The activation of race mode via alignment procedure is well described at the following link: https://giuliatech.com/t/how-to-enable-race-mode-on-non-qv-giulia-2017-2024/21</w:t>
-      </w:r>
-    </w:p>
-    <w:p>
-      <w:pPr>
-        <w:jc w:val="both"/>
-      </w:pPr>
-      <w:r>
-        <w:t xml:space="preserve">The </w:t>
-      </w:r>
-      <w:r>
-        <w:t xml:space="preserve">above </w:t>
-      </w:r>
-      <w:r>
-        <w:t xml:space="preserve">procedure describes the necessary steps for hardware modification of the vehicle and those for proxy alignment. The part relevant to use with the </w:t>
-      </w:r>
-      <w:proofErr w:type="spellStart"/>
-      <w:r>
-        <w:t>Baccable</w:t>
-      </w:r>
-      <w:proofErr w:type="spellEnd"/>
-      <w:r>
-        <w:t xml:space="preserve"> is only the proxy alignment section.</w:t>
-      </w:r>
-    </w:p>
-    <w:p>
-      <w:pPr>
-        <w:jc w:val="both"/>
-      </w:pPr>
-    </w:p>
-    <w:p>
-      <w:pPr>
-        <w:jc w:val="both"/>
-      </w:pPr>
-      <w:r>
-        <w:t>Activating Race via Proxy alignment causes the loss of pedal maps, meaning all DNA driving styles adopt the N mode map, which has a linear curve, while Dynamic should have a very sensitive tip-in curve. To solve this issue, it is possible to disable race via proxy alignment on the engine ECU only. This way, the</w:t>
-      </w:r>
-      <w:r>
-        <w:rPr>
-          <w:b/>
-          <w:bCs/>
-        </w:rPr>
-        <w:t xml:space="preserve"> </w:t>
-      </w:r>
-      <w:r>
-        <w:t>pedal maps return</w:t>
-      </w:r>
-      <w:r>
-        <w:t xml:space="preserve"> to their</w:t>
-      </w:r>
-      <w:r>
-        <w:t xml:space="preserve"> correct curve, </w:t>
-      </w:r>
-      <w:r>
-        <w:t xml:space="preserve">and race remains available. To achieve this result, after </w:t>
-      </w:r>
-      <w:r>
-        <w:lastRenderedPageBreak/>
-        <w:t xml:space="preserve">successfully completing the race activation procedure as per the link in the Premise, simply </w:t>
-      </w:r>
-      <w:r>
-        <w:t xml:space="preserve">set, in </w:t>
-      </w:r>
-      <w:r>
-        <w:t xml:space="preserve">proxy </w:t>
-      </w:r>
-      <w:r>
-        <w:t xml:space="preserve">setup, the </w:t>
-      </w:r>
-      <w:r>
-        <w:t>selector type 1 (</w:t>
-      </w:r>
-      <w:r>
-        <w:t>meaning:</w:t>
-      </w:r>
-      <w:r>
-        <w:t xml:space="preserve"> disable race), disconnect the elm327 from the vehicle and start the </w:t>
-      </w:r>
-      <w:r>
-        <w:t xml:space="preserve">proxy </w:t>
-      </w:r>
-      <w:r>
-        <w:t xml:space="preserve">alignment procedure. The first ECU that MES will try to write is the body, then failing to do so (since the elm327 will be disconnected), it will report an error. At that moment, we must reconnect the elm327 because the second ECU to be written will be the engine ECU. As soon as successful writing of the engine ECU is reported, we must again remove the elm327, or disconnect the USB cable if using a USB elm327, to prevent </w:t>
-      </w:r>
-      <w:proofErr w:type="spellStart"/>
-      <w:r>
-        <w:t>Multiecuscan</w:t>
-      </w:r>
-      <w:proofErr w:type="spellEnd"/>
-      <w:r>
-        <w:t xml:space="preserve"> from writing the other ECUs. At this point, by turning the vehicle off and on again, after a while, the odometer will start blinking to indicate an incomplete proxy alignment, the pedal maps will work as originally intended, and the ESC/TC function of the BACCABLE will operate normally. To eliminate the annoying odometer blinking, we will select the ODOMETER BLINK function in the BACCABLE setup menu.</w:t>
-      </w:r>
-    </w:p>
-    <w:p>
-      <w:pPr>
-        <w:jc w:val="both"/>
+        <w:t>Under development. Do not activate this function.</w:t>
+      </w:r>
+    </w:p>
+    <w:p>
+      <w:pPr>
         <w:rPr>
           <w:b/>
           <w:bCs/>
@@ -23845,15 +23986,15 @@
           <w:color w:val="auto"/>
         </w:rPr>
       </w:pPr>
-      <w:bookmarkStart w:id="44" w:name="_Toc205138701"/>
-      <w:bookmarkStart w:id="45" w:name="_Toc208726951"/>
+      <w:bookmarkStart w:id="42" w:name="_Toc205138700"/>
+      <w:bookmarkStart w:id="43" w:name="_Toc212741498"/>
       <w:r>
         <w:rPr>
           <w:rStyle w:val="Enfasigrassetto"/>
           <w:rFonts w:asciiTheme="minorHAnsi" w:hAnsiTheme="minorHAnsi" w:cstheme="minorHAnsi"/>
           <w:color w:val="auto"/>
         </w:rPr>
-        <w:t>2.20</w:t>
+        <w:t>2.19</w:t>
       </w:r>
       <w:r>
         <w:rPr>
@@ -23862,39 +24003,33 @@
           <w:color w:val="auto"/>
         </w:rPr>
         <w:tab/>
-        <w:t>SEAT BELT ALARM</w:t>
-      </w:r>
-      <w:bookmarkEnd w:id="44"/>
-      <w:bookmarkEnd w:id="45"/>
+        <w:t>ODOMETER BLINK</w:t>
+      </w:r>
+      <w:bookmarkEnd w:id="42"/>
+      <w:bookmarkEnd w:id="43"/>
     </w:p>
     <w:p>
       <w:pPr>
         <w:jc w:val="both"/>
-      </w:pPr>
-      <w:r>
         <w:rPr>
           <w:b/>
           <w:bCs/>
         </w:rPr>
-        <w:t xml:space="preserve">Brief description: </w:t>
-      </w:r>
-      <w:r>
-        <w:t>Disables the acoustic warning indicating unfastened seat belts.</w:t>
-      </w:r>
-    </w:p>
-    <w:p>
-      <w:pPr>
-        <w:jc w:val="both"/>
       </w:pPr>
       <w:r>
         <w:rPr>
           <w:b/>
           <w:bCs/>
         </w:rPr>
-        <w:t>Note</w:t>
-      </w:r>
-      <w:r>
-        <w:t>: This is a function that can be enabled and disabled from the SETUP MENU described in para.2.1.</w:t>
+        <w:t>2.19</w:t>
+      </w:r>
+      <w:r>
+        <w:rPr>
+          <w:b/>
+          <w:bCs/>
+        </w:rPr>
+        <w:tab/>
+        <w:t>ODOMETER BLINK</w:t>
       </w:r>
     </w:p>
     <w:p>
@@ -23902,7 +24037,158 @@
         <w:jc w:val="both"/>
       </w:pPr>
       <w:r>
-        <w:t>By deselecting this function in the setup menu, the acoustic warning indicating unfastened seat belts is disabled. The setting is permanent even after removing the BACCABLE and may require a restart to take effect</w:t>
+        <w:rPr>
+          <w:b/>
+          <w:bCs/>
+        </w:rPr>
+        <w:t xml:space="preserve">Brief description: </w:t>
+      </w:r>
+      <w:r>
+        <w:t>Hides the odometer blinking on the dashboard.</w:t>
+      </w:r>
+    </w:p>
+    <w:p>
+      <w:pPr>
+        <w:jc w:val="both"/>
+      </w:pPr>
+      <w:r>
+        <w:rPr>
+          <w:b/>
+          <w:bCs/>
+        </w:rPr>
+        <w:t xml:space="preserve">Note: </w:t>
+      </w:r>
+      <w:r>
+        <w:t>This is a function that can be enabled and disabled from the SETUP MENU described in para.2.1.</w:t>
+      </w:r>
+    </w:p>
+    <w:p>
+      <w:pPr>
+        <w:jc w:val="both"/>
+      </w:pPr>
+      <w:r>
+        <w:t>Typically, the odometer blinks to indicate an unsuccessful proxy alignment. Once this function is enabled, the odometer blinking will be stopped.</w:t>
+      </w:r>
+    </w:p>
+    <w:p>
+      <w:pPr>
+        <w:jc w:val="both"/>
+      </w:pPr>
+      <w:r>
+        <w:t>One of the applications of this function is summarized below:</w:t>
+      </w:r>
+    </w:p>
+    <w:p>
+      <w:pPr>
+        <w:jc w:val="both"/>
+      </w:pPr>
+      <w:r>
+        <w:rPr>
+          <w:b/>
+          <w:bCs/>
+        </w:rPr>
+        <w:t xml:space="preserve">Premise: </w:t>
+      </w:r>
+      <w:r>
+        <w:t xml:space="preserve">Proxy alignment is a procedure to be performed with </w:t>
+      </w:r>
+      <w:proofErr w:type="spellStart"/>
+      <w:r>
+        <w:t>Multiecuscan</w:t>
+      </w:r>
+      <w:proofErr w:type="spellEnd"/>
+      <w:r>
+        <w:t>, an elm327 and suitable cables, which synchronizes the electronic control units (ECUs) with each other so that all modules recognize the current vehicle configuration. Among these configurations is the activation of race mode, which allows the ESC/TC function of the BACCABLE to be used without installing the RDNA selector. The activation of race mode via alignment procedure is well described at the following link: https://giuliatech.com/t/how-to-enable-race-mode-on-non-qv-giulia-2017-2024/21</w:t>
+      </w:r>
+    </w:p>
+    <w:p>
+      <w:pPr>
+        <w:jc w:val="both"/>
+      </w:pPr>
+      <w:r>
+        <w:t xml:space="preserve">The </w:t>
+      </w:r>
+      <w:r>
+        <w:t xml:space="preserve">above </w:t>
+      </w:r>
+      <w:r>
+        <w:t xml:space="preserve">procedure describes the necessary steps for hardware modification of the vehicle and those for proxy alignment. The part relevant to use with the </w:t>
+      </w:r>
+      <w:proofErr w:type="spellStart"/>
+      <w:r>
+        <w:t>Baccable</w:t>
+      </w:r>
+      <w:proofErr w:type="spellEnd"/>
+      <w:r>
+        <w:t xml:space="preserve"> is only the proxy alignment section.</w:t>
+      </w:r>
+    </w:p>
+    <w:p>
+      <w:pPr>
+        <w:jc w:val="both"/>
+      </w:pPr>
+    </w:p>
+    <w:p>
+      <w:pPr>
+        <w:jc w:val="both"/>
+      </w:pPr>
+      <w:r>
+        <w:t>Activating Race via Proxy alignment causes the loss of pedal maps, meaning all DNA driving styles adopt the N mode map, which has a linear curve, while Dynamic should have a very sensitive tip-in curve. To solve this issue, it is possible to disable race via proxy alignment on the engine ECU only. This way, the</w:t>
+      </w:r>
+      <w:r>
+        <w:rPr>
+          <w:b/>
+          <w:bCs/>
+        </w:rPr>
+        <w:t xml:space="preserve"> </w:t>
+      </w:r>
+      <w:r>
+        <w:t>pedal maps return</w:t>
+      </w:r>
+      <w:r>
+        <w:t xml:space="preserve"> to their</w:t>
+      </w:r>
+      <w:r>
+        <w:t xml:space="preserve"> correct curve, </w:t>
+      </w:r>
+      <w:r>
+        <w:t xml:space="preserve">and race remains available. To achieve this result, after </w:t>
+      </w:r>
+      <w:r>
+        <w:lastRenderedPageBreak/>
+        <w:t xml:space="preserve">successfully completing the race activation procedure as per the link in the Premise, simply </w:t>
+      </w:r>
+      <w:r>
+        <w:t xml:space="preserve">set, in </w:t>
+      </w:r>
+      <w:r>
+        <w:t xml:space="preserve">proxy </w:t>
+      </w:r>
+      <w:r>
+        <w:t xml:space="preserve">setup, the </w:t>
+      </w:r>
+      <w:r>
+        <w:t>selector type 1 (</w:t>
+      </w:r>
+      <w:r>
+        <w:t>meaning:</w:t>
+      </w:r>
+      <w:r>
+        <w:t xml:space="preserve"> disable race), disconnect the elm327 from the vehicle and start the </w:t>
+      </w:r>
+      <w:r>
+        <w:t xml:space="preserve">proxy </w:t>
+      </w:r>
+      <w:r>
+        <w:t xml:space="preserve">alignment procedure. The first ECU that MES will try to write is the body, then failing to do so (since the elm327 will be disconnected), it will report an error. At that moment, we must reconnect the elm327 because the second ECU to be written will be the engine ECU. As soon as successful writing of the engine ECU is reported, we must again remove the elm327, or disconnect the USB cable if using a USB elm327, to prevent </w:t>
+      </w:r>
+      <w:proofErr w:type="spellStart"/>
+      <w:r>
+        <w:t>Multiecuscan</w:t>
+      </w:r>
+      <w:proofErr w:type="spellEnd"/>
+      <w:r>
+        <w:t xml:space="preserve"> from writing the other ECUs. At this point, by turning the vehicle off and on again, after a while, the odometer will start blinking to indicate an incomplete proxy alignment, the pedal maps will work as originally intended, and the ESC/TC function of the BACCABLE will operate normally. To eliminate the annoying odometer blinking, we will select the ODOMETER BLINK function in the BACCABLE setup menu.</w:t>
       </w:r>
     </w:p>
     <w:p>
@@ -23923,15 +24209,15 @@
           <w:color w:val="auto"/>
         </w:rPr>
       </w:pPr>
-      <w:bookmarkStart w:id="46" w:name="_Toc205138702"/>
-      <w:bookmarkStart w:id="47" w:name="_Toc208726952"/>
+      <w:bookmarkStart w:id="44" w:name="_Toc205138701"/>
+      <w:bookmarkStart w:id="45" w:name="_Toc212741499"/>
       <w:r>
         <w:rPr>
           <w:rStyle w:val="Enfasigrassetto"/>
           <w:rFonts w:asciiTheme="minorHAnsi" w:hAnsiTheme="minorHAnsi" w:cstheme="minorHAnsi"/>
           <w:color w:val="auto"/>
         </w:rPr>
-        <w:t>2.21</w:t>
+        <w:t>2.20</w:t>
       </w:r>
       <w:r>
         <w:rPr>
@@ -23940,6 +24226,84 @@
           <w:color w:val="auto"/>
         </w:rPr>
         <w:tab/>
+        <w:t>SEAT BELT ALARM</w:t>
+      </w:r>
+      <w:bookmarkEnd w:id="44"/>
+      <w:bookmarkEnd w:id="45"/>
+    </w:p>
+    <w:p>
+      <w:pPr>
+        <w:jc w:val="both"/>
+      </w:pPr>
+      <w:r>
+        <w:rPr>
+          <w:b/>
+          <w:bCs/>
+        </w:rPr>
+        <w:t xml:space="preserve">Brief description: </w:t>
+      </w:r>
+      <w:r>
+        <w:t>Disables the acoustic warning indicating unfastened seat belts.</w:t>
+      </w:r>
+    </w:p>
+    <w:p>
+      <w:pPr>
+        <w:jc w:val="both"/>
+      </w:pPr>
+      <w:r>
+        <w:rPr>
+          <w:b/>
+          <w:bCs/>
+        </w:rPr>
+        <w:t>Note</w:t>
+      </w:r>
+      <w:r>
+        <w:t>: This is a function that can be enabled and disabled from the SETUP MENU described in para.2.1.</w:t>
+      </w:r>
+    </w:p>
+    <w:p>
+      <w:pPr>
+        <w:jc w:val="both"/>
+      </w:pPr>
+      <w:r>
+        <w:t>By deselecting this function in the setup menu, the acoustic warning indicating unfastened seat belts is disabled. The setting is permanent even after removing the BACCABLE and may require a restart to take effect</w:t>
+      </w:r>
+    </w:p>
+    <w:p>
+      <w:pPr>
+        <w:jc w:val="both"/>
+        <w:rPr>
+          <w:b/>
+          <w:bCs/>
+        </w:rPr>
+      </w:pPr>
+    </w:p>
+    <w:p>
+      <w:pPr>
+        <w:pStyle w:val="Titolo2"/>
+        <w:rPr>
+          <w:rStyle w:val="Enfasigrassetto"/>
+          <w:rFonts w:asciiTheme="minorHAnsi" w:hAnsiTheme="minorHAnsi" w:cstheme="minorHAnsi"/>
+          <w:color w:val="auto"/>
+        </w:rPr>
+      </w:pPr>
+      <w:bookmarkStart w:id="46" w:name="_Toc205138702"/>
+      <w:bookmarkStart w:id="47" w:name="_Toc212741500"/>
+      <w:r>
+        <w:rPr>
+          <w:rStyle w:val="Enfasigrassetto"/>
+          <w:rFonts w:asciiTheme="minorHAnsi" w:hAnsiTheme="minorHAnsi" w:cstheme="minorHAnsi"/>
+          <w:color w:val="auto"/>
+        </w:rPr>
+        <w:t>2.21</w:t>
+      </w:r>
+      <w:r>
+        <w:rPr>
+          <w:rStyle w:val="Enfasigrassetto"/>
+          <w:rFonts w:asciiTheme="minorHAnsi" w:hAnsiTheme="minorHAnsi" w:cstheme="minorHAnsi"/>
+          <w:color w:val="auto"/>
+        </w:rPr>
+        <w:tab/>
         <w:t>PEDAL BOOSTER</w:t>
       </w:r>
       <w:bookmarkEnd w:id="46"/>
@@ -23990,7 +24354,15 @@
         <w:t>Premise</w:t>
       </w:r>
       <w:r>
-        <w:t>: A pedal booster is an electronic device that connects between the accelerator pedal and the Body (vehicle ECU) to improve vehicle response. It does not increase engine power but makes acceleration more prompt and smooth.</w:t>
+        <w:t xml:space="preserve">: A pedal booster is an electronic device that connects between the accelerator pedal and the Body (vehicle ECU) to improve vehicle response. It does not increase engine power but makes acceleration </w:t>
+      </w:r>
+      <w:proofErr w:type="gramStart"/>
+      <w:r>
+        <w:t>more prompt and smooth</w:t>
+      </w:r>
+      <w:proofErr w:type="gramEnd"/>
+      <w:r>
+        <w:t>.</w:t>
       </w:r>
     </w:p>
     <w:p>
@@ -24116,7 +24488,15 @@
         <w:t>Pedal Booster A Map</w:t>
       </w:r>
       <w:r>
-        <w:t xml:space="preserve">: the function forces the use of the pedal map associated with driving style A (All weather), appropriately amplifying and attenuating the </w:t>
+        <w:t xml:space="preserve">: the function forces the use of the pedal map associated with driving style A (All weather), appropriately </w:t>
+      </w:r>
+      <w:proofErr w:type="gramStart"/>
+      <w:r>
+        <w:t>amplifying</w:t>
+      </w:r>
+      <w:proofErr w:type="gramEnd"/>
+      <w:r>
+        <w:t xml:space="preserve"> and attenuating the </w:t>
       </w:r>
       <w:proofErr w:type="spellStart"/>
       <w:r>
@@ -24143,7 +24523,15 @@
         <w:t>Pedal Booster N Map</w:t>
       </w:r>
       <w:r>
-        <w:t xml:space="preserve">: the function forces the use of the pedal map associated with driving style N (Natural), appropriately amplifying and attenuating the </w:t>
+        <w:t xml:space="preserve">: the function forces the use of the pedal map associated with driving style N (Natural), appropriately </w:t>
+      </w:r>
+      <w:proofErr w:type="gramStart"/>
+      <w:r>
+        <w:t>amplifying</w:t>
+      </w:r>
+      <w:proofErr w:type="gramEnd"/>
+      <w:r>
+        <w:t xml:space="preserve"> and attenuating the </w:t>
       </w:r>
       <w:proofErr w:type="spellStart"/>
       <w:r>
@@ -24170,7 +24558,15 @@
         <w:t>Pedal Booster D Map</w:t>
       </w:r>
       <w:r>
-        <w:t xml:space="preserve">: the function forces the use of the pedal map associated with driving style D (Dynamic), appropriately amplifying and attenuating the </w:t>
+        <w:t xml:space="preserve">: the function forces the use of the pedal map associated with driving style D (Dynamic), appropriately </w:t>
+      </w:r>
+      <w:proofErr w:type="gramStart"/>
+      <w:r>
+        <w:t>amplifying</w:t>
+      </w:r>
+      <w:proofErr w:type="gramEnd"/>
+      <w:r>
+        <w:t xml:space="preserve"> and attenuating the </w:t>
       </w:r>
       <w:proofErr w:type="spellStart"/>
       <w:r>
@@ -24197,7 +24593,15 @@
         <w:t>Pedal Booster R Map</w:t>
       </w:r>
       <w:r>
-        <w:t xml:space="preserve">: the function forces the use of the pedal map associated with driving style R (Race), appropriately amplifying and attenuating the </w:t>
+        <w:t xml:space="preserve">: the function forces the use of the pedal map associated with driving style R (Race), appropriately </w:t>
+      </w:r>
+      <w:proofErr w:type="gramStart"/>
+      <w:r>
+        <w:t>amplifying</w:t>
+      </w:r>
+      <w:proofErr w:type="gramEnd"/>
+      <w:r>
+        <w:t xml:space="preserve"> and attenuating the </w:t>
       </w:r>
       <w:proofErr w:type="spellStart"/>
       <w:r>
@@ -24218,7 +24622,7 @@
         </w:rPr>
       </w:pPr>
       <w:bookmarkStart w:id="48" w:name="_Toc208725411"/>
-      <w:bookmarkStart w:id="49" w:name="_Toc208726953"/>
+      <w:bookmarkStart w:id="49" w:name="_Toc212741501"/>
       <w:r>
         <w:rPr>
           <w:rStyle w:val="Enfasigrassetto"/>
@@ -24269,7 +24673,7 @@
         </w:rPr>
       </w:pPr>
       <w:bookmarkStart w:id="50" w:name="_Toc208725412"/>
-      <w:bookmarkStart w:id="51" w:name="_Toc208726954"/>
+      <w:bookmarkStart w:id="51" w:name="_Toc212741502"/>
       <w:r>
         <w:rPr>
           <w:rStyle w:val="Enfasigrassetto"/>
@@ -24315,7 +24719,7 @@
         </w:rPr>
       </w:pPr>
       <w:bookmarkStart w:id="52" w:name="_Toc208725413"/>
-      <w:bookmarkStart w:id="53" w:name="_Toc208726955"/>
+      <w:bookmarkStart w:id="53" w:name="_Toc212741503"/>
       <w:r>
         <w:rPr>
           <w:rStyle w:val="Enfasigrassetto"/>
@@ -24407,7 +24811,7 @@
         </w:rPr>
       </w:pPr>
       <w:bookmarkStart w:id="54" w:name="_Toc208725414"/>
-      <w:bookmarkStart w:id="55" w:name="_Toc208726956"/>
+      <w:bookmarkStart w:id="55" w:name="_Toc212741504"/>
       <w:r>
         <w:rPr>
           <w:rStyle w:val="Enfasigrassetto"/>
@@ -24457,7 +24861,15 @@
         <w:t xml:space="preserve">moves </w:t>
       </w:r>
       <w:r>
-        <w:t>the side mirrors to display the rear wheels when reverse gear and either the left or right turn signal are activated, in order to assist with parking near curbs.</w:t>
+        <w:t xml:space="preserve">the side mirrors to display the rear wheels when reverse gear and either the left or right turn signal are activated, </w:t>
+      </w:r>
+      <w:proofErr w:type="gramStart"/>
+      <w:r>
+        <w:t>in order to</w:t>
+      </w:r>
+      <w:proofErr w:type="gramEnd"/>
+      <w:r>
+        <w:t xml:space="preserve"> assist with parking near curbs.</w:t>
       </w:r>
     </w:p>
     <w:p>
@@ -24596,7 +25008,7 @@
         </w:rPr>
       </w:pPr>
       <w:bookmarkStart w:id="56" w:name="_Toc208725415"/>
-      <w:bookmarkStart w:id="57" w:name="_Toc208726957"/>
+      <w:bookmarkStart w:id="57" w:name="_Toc212741505"/>
       <w:r>
         <w:rPr>
           <w:rStyle w:val="Enfasigrassetto"/>
@@ -24659,25 +25071,15 @@
         <w:jc w:val="both"/>
       </w:pPr>
       <w:r>
-        <w:t xml:space="preserve">This function can be set, in </w:t>
-      </w:r>
-      <w:r>
-        <w:t xml:space="preserve">SETUP MENU, </w:t>
-      </w:r>
-      <w:r>
-        <w:t>as</w:t>
-      </w:r>
-      <w:r>
-        <w:t xml:space="preserve"> “ACC AUTOSTART R” </w:t>
-      </w:r>
-      <w:r>
-        <w:t xml:space="preserve">or </w:t>
-      </w:r>
-      <w:r>
-        <w:t xml:space="preserve">“ACC AUTOSTART +”, </w:t>
-      </w:r>
-      <w:r>
-        <w:t xml:space="preserve">depending </w:t>
+        <w:t>This function can be set, in SETUP MENU, as “ACC AUTOSTART R” or “ACC AUTOSTART +</w:t>
+      </w:r>
+      <w:proofErr w:type="gramStart"/>
+      <w:r>
+        <w:t>”,</w:t>
+      </w:r>
+      <w:proofErr w:type="gramEnd"/>
+      <w:r>
+        <w:t xml:space="preserve"> depending </w:t>
       </w:r>
       <w:r>
         <w:t xml:space="preserve">on whether the vehicle in use allows restarting by pressing the RES button or the button to increase the Cruise Control speed. Once the function is activated, the </w:t>
@@ -24688,16 +25090,7 @@
       </w:r>
       <w:proofErr w:type="spellEnd"/>
       <w:r>
-        <w:t xml:space="preserve"> will ensure the automatic restart of the vehicle after a stop </w:t>
-      </w:r>
-      <w:r>
-        <w:t>occurred</w:t>
-      </w:r>
-      <w:r>
-        <w:t xml:space="preserve"> with ACC engaged</w:t>
-      </w:r>
-      <w:r>
-        <w:t>.</w:t>
+        <w:t xml:space="preserve"> will ensure the automatic restart of the vehicle after a stop occurred with ACC engaged.</w:t>
       </w:r>
     </w:p>
     <w:p>
@@ -24705,9 +25098,6 @@
         <w:pStyle w:val="Paragrafoelenco"/>
         <w:ind w:left="1080"/>
         <w:jc w:val="both"/>
-        <w:rPr>
-          <w:lang w:val="it-IT"/>
-        </w:rPr>
       </w:pPr>
     </w:p>
     <w:p>
@@ -24720,7 +25110,7 @@
         </w:rPr>
       </w:pPr>
       <w:bookmarkStart w:id="58" w:name="_Toc208725416"/>
-      <w:bookmarkStart w:id="59" w:name="_Toc208726958"/>
+      <w:bookmarkStart w:id="59" w:name="_Toc212741506"/>
       <w:r>
         <w:rPr>
           <w:rStyle w:val="Enfasigrassetto"/>
@@ -24876,8 +25266,13 @@
             <w:r>
               <w:t xml:space="preserve">Close windows </w:t>
             </w:r>
-            <w:r>
-              <w:t>deselected, the vehicle will act normally</w:t>
+            <w:proofErr w:type="gramStart"/>
+            <w:r>
+              <w:t>deselected,</w:t>
+            </w:r>
+            <w:proofErr w:type="gramEnd"/>
+            <w:r>
+              <w:t xml:space="preserve"> the vehicle will act normally</w:t>
             </w:r>
           </w:p>
         </w:tc>
@@ -25012,7 +25407,7 @@
         </w:rPr>
       </w:pPr>
       <w:bookmarkStart w:id="60" w:name="_Toc208725417"/>
-      <w:bookmarkStart w:id="61" w:name="_Toc208726959"/>
+      <w:bookmarkStart w:id="61" w:name="_Toc212741507"/>
       <w:r>
         <w:rPr>
           <w:rStyle w:val="Enfasigrassetto"/>
@@ -25228,7 +25623,13 @@
               <w:rPr>
                 <w:lang w:val="it-IT"/>
               </w:rPr>
-              <w:t xml:space="preserve">   OPEN WINDOWS 2</w:t>
+              <w:t xml:space="preserve">   OPEN WINDOWS </w:t>
+            </w:r>
+            <w:r>
+              <w:rPr>
+                <w:lang w:val="it-IT"/>
+              </w:rPr>
+              <w:t>1</w:t>
             </w:r>
           </w:p>
         </w:tc>
@@ -25334,7 +25735,7 @@
         </w:rPr>
       </w:pPr>
       <w:bookmarkStart w:id="62" w:name="_Toc208725418"/>
-      <w:bookmarkStart w:id="63" w:name="_Toc208726960"/>
+      <w:bookmarkStart w:id="63" w:name="_Toc212741508"/>
       <w:r>
         <w:rPr>
           <w:rStyle w:val="Enfasigrassetto"/>
@@ -25447,8 +25848,13 @@
       <w:r>
         <w:t xml:space="preserve">, </w:t>
       </w:r>
-      <w:r>
-        <w:t>Motorized steering wheel with compatible A420 firmware</w:t>
+      <w:proofErr w:type="gramStart"/>
+      <w:r>
+        <w:t>Motorized</w:t>
+      </w:r>
+      <w:proofErr w:type="gramEnd"/>
+      <w:r>
+        <w:t xml:space="preserve"> steering wheel with compatible A420 firmware</w:t>
       </w:r>
       <w:r>
         <w:t xml:space="preserve">, </w:t>
@@ -25480,15 +25886,14 @@
           <w:rStyle w:val="Enfasigrassetto"/>
           <w:rFonts w:asciiTheme="minorHAnsi" w:hAnsiTheme="minorHAnsi" w:cstheme="minorHAnsi"/>
           <w:color w:val="auto"/>
-          <w:lang w:val="it-IT"/>
-        </w:rPr>
-      </w:pPr>
+        </w:rPr>
+      </w:pPr>
+      <w:bookmarkStart w:id="64" w:name="_Toc212741509"/>
       <w:r>
         <w:rPr>
           <w:rStyle w:val="Enfasigrassetto"/>
           <w:rFonts w:asciiTheme="minorHAnsi" w:hAnsiTheme="minorHAnsi" w:cstheme="minorHAnsi"/>
           <w:color w:val="auto"/>
-          <w:lang w:val="it-IT"/>
         </w:rPr>
         <w:t>2.30</w:t>
       </w:r>
@@ -25497,11 +25902,11 @@
           <w:rStyle w:val="Enfasigrassetto"/>
           <w:rFonts w:asciiTheme="minorHAnsi" w:hAnsiTheme="minorHAnsi" w:cstheme="minorHAnsi"/>
           <w:color w:val="auto"/>
-          <w:lang w:val="it-IT"/>
         </w:rPr>
         <w:tab/>
         <w:t>QV EXHAUST FLAP</w:t>
       </w:r>
+      <w:bookmarkEnd w:id="64"/>
     </w:p>
     <w:p>
       <w:pPr>
@@ -25517,10 +25922,7 @@
         <w:t xml:space="preserve">Brief Description: </w:t>
       </w:r>
       <w:r>
-        <w:t xml:space="preserve">This function opens </w:t>
-      </w:r>
-      <w:r>
-        <w:t xml:space="preserve">Giulia </w:t>
+        <w:t xml:space="preserve">This function opens Giulia </w:t>
       </w:r>
       <w:proofErr w:type="spellStart"/>
       <w:r>
@@ -25528,25 +25930,7 @@
       </w:r>
       <w:proofErr w:type="spellEnd"/>
       <w:r>
-        <w:t xml:space="preserve"> </w:t>
-      </w:r>
-      <w:r>
-        <w:t>exhaust valve</w:t>
-      </w:r>
-      <w:r>
-        <w:t xml:space="preserve">, </w:t>
-      </w:r>
-      <w:r>
-        <w:t xml:space="preserve">by twice pressing </w:t>
-      </w:r>
-      <w:r>
-        <w:t xml:space="preserve">RELEASE </w:t>
-      </w:r>
-      <w:r>
-        <w:t xml:space="preserve">button located on the gear lever </w:t>
-      </w:r>
-      <w:r>
-        <w:t>(o</w:t>
+        <w:t xml:space="preserve"> exhaust valve, by twice pressing RELEASE button located on the gear lever (o</w:t>
       </w:r>
       <w:r>
         <w:t xml:space="preserve">r by selecting </w:t>
@@ -25862,7 +26246,7 @@
       <w:t>4.</w:t>
     </w:r>
     <w:r>
-      <w:t>4</w:t>
+      <w:t>5</w:t>
     </w:r>
   </w:p>
   <w:p>

</xml_diff>

<commit_message>
improoved UART message sending better managing frame error condition and concurrent race
</commit_message>
<xml_diff>
--- a/manuals/Baccable_manual_EN.docx
+++ b/manuals/Baccable_manual_EN.docx
@@ -182,7 +182,7 @@
           <w:noProof/>
         </w:rPr>
         <w:drawing>
-          <wp:inline distT="0" distB="0" distL="0" distR="0" wp14:anchorId="67CE4B57" wp14:editId="7240C52A">
+          <wp:inline distT="0" distB="0" distL="0" distR="0" wp14:anchorId="67CE4B57" wp14:editId="434E9CCC">
             <wp:extent cx="4912659" cy="2300605"/>
             <wp:effectExtent l="0" t="0" r="2540" b="4445"/>
             <wp:docPr id="1632200295" name="Immagine 37"/>
@@ -4666,7 +4666,7 @@
           <w:noProof/>
         </w:rPr>
         <w:drawing>
-          <wp:inline distT="0" distB="0" distL="0" distR="0" wp14:anchorId="609577F7" wp14:editId="2A9005F1">
+          <wp:inline distT="0" distB="0" distL="0" distR="0" wp14:anchorId="609577F7" wp14:editId="5DCAACA8">
             <wp:extent cx="2583211" cy="2313745"/>
             <wp:effectExtent l="0" t="0" r="7620" b="0"/>
             <wp:docPr id="781633535" name="Immagine 39"/>
@@ -4722,7 +4722,7 @@
           <w:noProof/>
         </w:rPr>
         <w:drawing>
-          <wp:inline distT="0" distB="0" distL="0" distR="0" wp14:anchorId="61281DE3" wp14:editId="5745C47E">
+          <wp:inline distT="0" distB="0" distL="0" distR="0" wp14:anchorId="61281DE3" wp14:editId="4AE567C4">
             <wp:extent cx="2411730" cy="2314135"/>
             <wp:effectExtent l="0" t="0" r="7620" b="0"/>
             <wp:docPr id="1618152605" name="Immagine 38"/>
@@ -5372,7 +5372,7 @@
           <w:noProof/>
         </w:rPr>
         <w:drawing>
-          <wp:inline distT="0" distB="0" distL="0" distR="0" wp14:anchorId="22162EBD" wp14:editId="6B55D7D4">
+          <wp:inline distT="0" distB="0" distL="0" distR="0" wp14:anchorId="22162EBD" wp14:editId="15C53DED">
             <wp:extent cx="2700997" cy="2488565"/>
             <wp:effectExtent l="0" t="0" r="4445" b="6985"/>
             <wp:docPr id="133927039" name="Immagine 37"/>
@@ -5818,18 +5818,10 @@
         <w:t xml:space="preserve">dual quick </w:t>
       </w:r>
       <w:r>
-        <w:t xml:space="preserve">connector more complex to use. To secure the wires of the </w:t>
-      </w:r>
-      <w:proofErr w:type="gramStart"/>
-      <w:r>
-        <w:t xml:space="preserve">double </w:t>
-      </w:r>
-      <w:r>
-        <w:t>quick</w:t>
-      </w:r>
-      <w:proofErr w:type="gramEnd"/>
-      <w:r>
-        <w:t xml:space="preserve"> </w:t>
+        <w:t xml:space="preserve">connector more complex to use. To secure the wires of the double </w:t>
+      </w:r>
+      <w:r>
+        <w:t xml:space="preserve">quick </w:t>
       </w:r>
       <w:r>
         <w:t xml:space="preserve">connector on the CAN bus, it is not enough to insert the wires into the slot and close the cover. First, it is necessary, using a small flat-head screwdriver, to push the wire into the guillotine to make it penetrate properly. If this preliminary operation is performed correctly, closing the connector cover firmly should engage the locking clips, ensuring the connector is tightly closed with no gaps between the transparent cover and the black base. The red </w:t>
@@ -6972,7 +6964,7 @@
           <w:noProof/>
         </w:rPr>
         <w:drawing>
-          <wp:inline distT="0" distB="0" distL="0" distR="0" wp14:anchorId="0DF2352D" wp14:editId="7270C581">
+          <wp:inline distT="0" distB="0" distL="0" distR="0" wp14:anchorId="0DF2352D" wp14:editId="0EE8D878">
             <wp:extent cx="4812030" cy="4904114"/>
             <wp:effectExtent l="0" t="0" r="7620" b="0"/>
             <wp:docPr id="871947284" name="Immagine 1"/>
@@ -7799,7 +7791,7 @@
           <w:noProof/>
         </w:rPr>
         <w:drawing>
-          <wp:inline distT="0" distB="0" distL="0" distR="0" wp14:anchorId="14B2A6D3" wp14:editId="5718EE09">
+          <wp:inline distT="0" distB="0" distL="0" distR="0" wp14:anchorId="14B2A6D3" wp14:editId="54CE7199">
             <wp:extent cx="2700997" cy="2488565"/>
             <wp:effectExtent l="0" t="0" r="4445" b="6985"/>
             <wp:docPr id="317039099" name="Immagine 37"/>
@@ -8516,16 +8508,16 @@
         <mc:AlternateContent>
           <mc:Choice Requires="wps">
             <w:drawing>
-              <wp:anchor distT="0" distB="0" distL="114300" distR="114300" simplePos="0" relativeHeight="251665408" behindDoc="0" locked="0" layoutInCell="1" allowOverlap="1" wp14:anchorId="3E52FF2B" wp14:editId="1113DDFB">
+              <wp:anchor distT="0" distB="0" distL="114300" distR="114300" simplePos="0" relativeHeight="251665408" behindDoc="0" locked="0" layoutInCell="1" allowOverlap="1" wp14:anchorId="3E52FF2B" wp14:editId="117F1ED4">
                 <wp:simplePos x="0" y="0"/>
                 <wp:positionH relativeFrom="column">
-                  <wp:posOffset>3349710</wp:posOffset>
+                  <wp:posOffset>5313173</wp:posOffset>
                 </wp:positionH>
                 <wp:positionV relativeFrom="paragraph">
-                  <wp:posOffset>325439</wp:posOffset>
+                  <wp:posOffset>1007803</wp:posOffset>
                 </wp:positionV>
-                <wp:extent cx="508233" cy="512618"/>
-                <wp:effectExtent l="16827" t="21273" r="42228" b="23177"/>
+                <wp:extent cx="304205" cy="512618"/>
+                <wp:effectExtent l="29210" t="27940" r="0" b="10795"/>
                 <wp:wrapNone/>
                 <wp:docPr id="538408863" name="Freccia a sinistra 5"/>
                 <wp:cNvGraphicFramePr/>
@@ -8536,7 +8528,7 @@
                       <wps:spPr>
                         <a:xfrm rot="5400000">
                           <a:off x="0" y="0"/>
-                          <a:ext cx="508233" cy="512618"/>
+                          <a:ext cx="304205" cy="512618"/>
                         </a:xfrm>
                         <a:prstGeom prst="leftArrow">
                           <a:avLst/>
@@ -8575,7 +8567,7 @@
           </mc:Choice>
           <mc:Fallback>
             <w:pict>
-              <v:shapetype w14:anchorId="4C7BE71C" id="_x0000_t66" coordsize="21600,21600" o:spt="66" adj="5400,5400" path="m@0,l@0@1,21600@1,21600@2@0@2@0,21600,,10800xe">
+              <v:shapetype w14:anchorId="4A3EF288" id="_x0000_t66" coordsize="21600,21600" o:spt="66" adj="5400,5400" path="m@0,l@0@1,21600@1,21600@2@0@2@0,21600,,10800xe">
                 <v:stroke joinstyle="miter"/>
                 <v:formulas>
                   <v:f eqn="val #0"/>
@@ -8589,7 +8581,7 @@
                   <v:h position="#0,#1" xrange="0,21600" yrange="0,10800"/>
                 </v:handles>
               </v:shapetype>
-              <v:shape id="Freccia a sinistra 5" o:spid="_x0000_s1026" type="#_x0000_t66" style="position:absolute;margin-left:263.75pt;margin-top:25.65pt;width:40pt;height:40.35pt;rotation:90;z-index:251665408;visibility:visible;mso-wrap-style:square;mso-width-percent:0;mso-wrap-distance-left:9pt;mso-wrap-distance-top:0;mso-wrap-distance-right:9pt;mso-wrap-distance-bottom:0;mso-position-horizontal:absolute;mso-position-horizontal-relative:text;mso-position-vertical:absolute;mso-position-vertical-relative:text;mso-width-percent:0;mso-width-relative:margin;v-text-anchor:middle" o:gfxdata="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" adj="10800" fillcolor="#ed7d31 [3205]" strokecolor="#261103 [485]" strokeweight="1pt"/>
+              <v:shape id="Freccia a sinistra 5" o:spid="_x0000_s1026" type="#_x0000_t66" style="position:absolute;margin-left:418.35pt;margin-top:79.35pt;width:23.95pt;height:40.35pt;rotation:90;z-index:251665408;visibility:visible;mso-wrap-style:square;mso-width-percent:0;mso-wrap-distance-left:9pt;mso-wrap-distance-top:0;mso-wrap-distance-right:9pt;mso-wrap-distance-bottom:0;mso-position-horizontal:absolute;mso-position-horizontal-relative:text;mso-position-vertical:absolute;mso-position-vertical-relative:text;mso-width-percent:0;mso-width-relative:margin;v-text-anchor:middle" o:gfxdata="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" adj="10800" fillcolor="#ed7d31 [3205]" strokecolor="#261103 [485]" strokeweight="1pt"/>
             </w:pict>
           </mc:Fallback>
         </mc:AlternateContent>
@@ -9591,8 +9583,8 @@
       </w:pPr>
       <w:bookmarkStart w:id="14" w:name="_Toc205197644"/>
       <w:bookmarkStart w:id="15" w:name="_Toc205197645"/>
-      <w:bookmarkStart w:id="16" w:name="_Hlk194154488"/>
-      <w:bookmarkStart w:id="17" w:name="_Toc212741477"/>
+      <w:bookmarkStart w:id="16" w:name="_Toc212741477"/>
+      <w:bookmarkStart w:id="17" w:name="_Hlk194154488"/>
       <w:bookmarkEnd w:id="14"/>
       <w:bookmarkEnd w:id="15"/>
       <w:r>
@@ -9604,7 +9596,7 @@
         <w:lastRenderedPageBreak/>
         <w:t>USAGE</w:t>
       </w:r>
-      <w:bookmarkEnd w:id="17"/>
+      <w:bookmarkEnd w:id="16"/>
     </w:p>
     <w:p/>
     <w:p>
@@ -23180,7 +23172,7 @@
         <w:t xml:space="preserve"> the button presses on the Cruise Control keypad, replacing them with those of the Adaptive Cruise Control (ACC) keypad. This eliminates the need to purchase the ACC keypad on the steering wheel. It is dependent on performing a proxy alignment to enable ACC and disable CC</w:t>
       </w:r>
     </w:p>
-    <w:bookmarkEnd w:id="16"/>
+    <w:bookmarkEnd w:id="17"/>
     <w:p>
       <w:pPr>
         <w:jc w:val="both"/>

</xml_diff>